<commit_message>
LET y CONST, Multilínea, Spread Operator y Desestructuración
</commit_message>
<xml_diff>
--- a/CursoECMAScript6+/Curso_De_ECMAScript_6.docx
+++ b/CursoECMAScript6+/Curso_De_ECMAScript_6.docx
@@ -33,7 +33,61 @@
           <w:sz w:val="20"/>
           <w:lang w:val="es-MX"/>
         </w:rPr>
-        <w:t>ECMA es una institución que dicta estándares o funcionalidades que deben adaptarse o añadirse a los engines de Js. Puesto que Js es un lenguaje interpretado y con muchos motores que lo interpretan/compilan, se vio la necesidad de hacer un estándar que todos esos motores siguieran, para tener consistencia en nuestros desarrollo a lo largo de todos los navegadores.</w:t>
+        <w:t xml:space="preserve">ECMA es una institución que dicta estándares o funcionalidades que deben adaptarse o añadirse a los </w:t>
+      </w:r>
+      <w:proofErr w:type="spellStart"/>
+      <w:r>
+        <w:rPr>
+          <w:rFonts w:ascii="Arial" w:hAnsi="Arial" w:cs="Arial"/>
+          <w:sz w:val="20"/>
+          <w:lang w:val="es-MX"/>
+        </w:rPr>
+        <w:t>engines</w:t>
+      </w:r>
+      <w:proofErr w:type="spellEnd"/>
+      <w:r>
+        <w:rPr>
+          <w:rFonts w:ascii="Arial" w:hAnsi="Arial" w:cs="Arial"/>
+          <w:sz w:val="20"/>
+          <w:lang w:val="es-MX"/>
+        </w:rPr>
+        <w:t xml:space="preserve"> de </w:t>
+      </w:r>
+      <w:proofErr w:type="spellStart"/>
+      <w:r>
+        <w:rPr>
+          <w:rFonts w:ascii="Arial" w:hAnsi="Arial" w:cs="Arial"/>
+          <w:sz w:val="20"/>
+          <w:lang w:val="es-MX"/>
+        </w:rPr>
+        <w:t>Js</w:t>
+      </w:r>
+      <w:proofErr w:type="spellEnd"/>
+      <w:r>
+        <w:rPr>
+          <w:rFonts w:ascii="Arial" w:hAnsi="Arial" w:cs="Arial"/>
+          <w:sz w:val="20"/>
+          <w:lang w:val="es-MX"/>
+        </w:rPr>
+        <w:t xml:space="preserve">. Puesto que </w:t>
+      </w:r>
+      <w:proofErr w:type="spellStart"/>
+      <w:r>
+        <w:rPr>
+          <w:rFonts w:ascii="Arial" w:hAnsi="Arial" w:cs="Arial"/>
+          <w:sz w:val="20"/>
+          <w:lang w:val="es-MX"/>
+        </w:rPr>
+        <w:t>Js</w:t>
+      </w:r>
+      <w:proofErr w:type="spellEnd"/>
+      <w:r>
+        <w:rPr>
+          <w:rFonts w:ascii="Arial" w:hAnsi="Arial" w:cs="Arial"/>
+          <w:sz w:val="20"/>
+          <w:lang w:val="es-MX"/>
+        </w:rPr>
+        <w:t xml:space="preserve"> es un lenguaje interpretado y con muchos motores que lo interpretan/compilan, se vio la necesidad de hacer un estándar que todos esos motores siguieran, para tener consistencia en nuestros desarrollo a lo largo de todos los navegadores.</w:t>
       </w:r>
     </w:p>
     <w:p>
@@ -51,7 +105,79 @@
           <w:sz w:val="20"/>
           <w:lang w:val="es-MX"/>
         </w:rPr>
-        <w:t>Esto nos ha permitido no solo tener funcionalidades nuevas, si no también que funcione de la misma manera en donde sea que corramos nuestro proyecto. Aunque también es importante decir, que por ser un estándar y no una empresa que está detrás del desarrollo del motor de js en sí, se suele tardar meses incluso años en ver reflejadas las nuevas características en los motores, o ver que esas características llegan primero a uno y luego a otros. Como el caso de Node.js, que incluso 5 años después de ECMAScript 2015 (ES6), aún no podemos usar ECMA import/export en él de manera normal.</w:t>
+        <w:t xml:space="preserve">Esto nos ha permitido no solo tener funcionalidades nuevas, si no también que funcione de la misma manera en donde sea que corramos nuestro proyecto. Aunque también es importante decir, que por ser un estándar y no una empresa que está detrás del desarrollo del motor de </w:t>
+      </w:r>
+      <w:proofErr w:type="spellStart"/>
+      <w:r>
+        <w:rPr>
+          <w:rFonts w:ascii="Arial" w:hAnsi="Arial" w:cs="Arial"/>
+          <w:sz w:val="20"/>
+          <w:lang w:val="es-MX"/>
+        </w:rPr>
+        <w:t>js</w:t>
+      </w:r>
+      <w:proofErr w:type="spellEnd"/>
+      <w:r>
+        <w:rPr>
+          <w:rFonts w:ascii="Arial" w:hAnsi="Arial" w:cs="Arial"/>
+          <w:sz w:val="20"/>
+          <w:lang w:val="es-MX"/>
+        </w:rPr>
+        <w:t xml:space="preserve"> en sí, se suele tardar meses incluso años en ver reflejadas las nuevas características en los motores, o ver que esas características llegan primero a uno y luego a otros. Como el caso de Node.js, que incluso 5 años después de </w:t>
+      </w:r>
+      <w:proofErr w:type="spellStart"/>
+      <w:r>
+        <w:rPr>
+          <w:rFonts w:ascii="Arial" w:hAnsi="Arial" w:cs="Arial"/>
+          <w:sz w:val="20"/>
+          <w:lang w:val="es-MX"/>
+        </w:rPr>
+        <w:t>ECMAScript</w:t>
+      </w:r>
+      <w:proofErr w:type="spellEnd"/>
+      <w:r>
+        <w:rPr>
+          <w:rFonts w:ascii="Arial" w:hAnsi="Arial" w:cs="Arial"/>
+          <w:sz w:val="20"/>
+          <w:lang w:val="es-MX"/>
+        </w:rPr>
+        <w:t xml:space="preserve"> 2015 (ES6), aún no podemos usar ECMA </w:t>
+      </w:r>
+      <w:proofErr w:type="spellStart"/>
+      <w:r>
+        <w:rPr>
+          <w:rFonts w:ascii="Arial" w:hAnsi="Arial" w:cs="Arial"/>
+          <w:sz w:val="20"/>
+          <w:lang w:val="es-MX"/>
+        </w:rPr>
+        <w:t>import</w:t>
+      </w:r>
+      <w:proofErr w:type="spellEnd"/>
+      <w:r>
+        <w:rPr>
+          <w:rFonts w:ascii="Arial" w:hAnsi="Arial" w:cs="Arial"/>
+          <w:sz w:val="20"/>
+          <w:lang w:val="es-MX"/>
+        </w:rPr>
+        <w:t>/</w:t>
+      </w:r>
+      <w:proofErr w:type="spellStart"/>
+      <w:r>
+        <w:rPr>
+          <w:rFonts w:ascii="Arial" w:hAnsi="Arial" w:cs="Arial"/>
+          <w:sz w:val="20"/>
+          <w:lang w:val="es-MX"/>
+        </w:rPr>
+        <w:t>export</w:t>
+      </w:r>
+      <w:proofErr w:type="spellEnd"/>
+      <w:r>
+        <w:rPr>
+          <w:rFonts w:ascii="Arial" w:hAnsi="Arial" w:cs="Arial"/>
+          <w:sz w:val="20"/>
+          <w:lang w:val="es-MX"/>
+        </w:rPr>
+        <w:t xml:space="preserve"> en él de manera normal.</w:t>
       </w:r>
     </w:p>
     <w:p>
@@ -76,10 +202,10 @@
           <w:lang w:val="es-MX"/>
         </w:rPr>
       </w:pPr>
-      <w:bookmarkStart w:id="0" w:name="_GoBack"/>
       <w:r>
         <w:rPr>
-          <w:lang w:val="es-MX"/>
+          <w:noProof/>
+          <w:lang w:val="es-MX" w:eastAsia="es-MX"/>
         </w:rPr>
         <w:drawing>
           <wp:inline distT="0" distB="0" distL="0" distR="0" wp14:anchorId="1095D018" wp14:editId="5CF674F6">
@@ -117,10 +243,116 @@
           </wp:inline>
         </w:drawing>
       </w:r>
+    </w:p>
+    <w:p>
+      <w:pPr>
+        <w:pStyle w:val="Ttulo1"/>
+      </w:pPr>
+      <w:r>
+        <w:lastRenderedPageBreak/>
+        <w:t>LET y CONST, Multilínea, Spread Operator y Desestructuración</w:t>
+      </w:r>
+    </w:p>
+    <w:p>
+      <w:pPr>
+        <w:jc w:val="center"/>
+        <w:rPr>
+          <w:lang w:val="es-MX"/>
+        </w:rPr>
+      </w:pPr>
+      <w:r>
+        <w:rPr>
+          <w:lang w:val="es-MX"/>
+        </w:rPr>
+        <w:drawing>
+          <wp:inline distT="0" distB="0" distL="0" distR="0" wp14:anchorId="6F0257B5" wp14:editId="4108DEA5">
+            <wp:extent cx="5732145" cy="4681855"/>
+            <wp:effectExtent l="0" t="0" r="1905" b="4445"/>
+            <wp:docPr id="2" name="Imagen 2"/>
+            <wp:cNvGraphicFramePr>
+              <a:graphicFrameLocks xmlns:a="http://schemas.openxmlformats.org/drawingml/2006/main" noChangeAspect="1"/>
+            </wp:cNvGraphicFramePr>
+            <a:graphic xmlns:a="http://schemas.openxmlformats.org/drawingml/2006/main">
+              <a:graphicData uri="http://schemas.openxmlformats.org/drawingml/2006/picture">
+                <pic:pic xmlns:pic="http://schemas.openxmlformats.org/drawingml/2006/picture">
+                  <pic:nvPicPr>
+                    <pic:cNvPr id="1" name=""/>
+                    <pic:cNvPicPr/>
+                  </pic:nvPicPr>
+                  <pic:blipFill>
+                    <a:blip r:embed="rId12"/>
+                    <a:stretch>
+                      <a:fillRect/>
+                    </a:stretch>
+                  </pic:blipFill>
+                  <pic:spPr>
+                    <a:xfrm>
+                      <a:off x="0" y="0"/>
+                      <a:ext cx="5732145" cy="4681855"/>
+                    </a:xfrm>
+                    <a:prstGeom prst="rect">
+                      <a:avLst/>
+                    </a:prstGeom>
+                  </pic:spPr>
+                </pic:pic>
+              </a:graphicData>
+            </a:graphic>
+          </wp:inline>
+        </w:drawing>
+      </w:r>
+    </w:p>
+    <w:p>
+      <w:pPr>
+        <w:jc w:val="center"/>
+        <w:rPr>
+          <w:lang w:val="es-MX"/>
+        </w:rPr>
+      </w:pPr>
+      <w:r>
+        <w:rPr>
+          <w:lang w:val="es-MX"/>
+        </w:rPr>
+        <w:drawing>
+          <wp:inline distT="0" distB="0" distL="0" distR="0" wp14:anchorId="6E44EB72" wp14:editId="41B14F87">
+            <wp:extent cx="5732145" cy="3385185"/>
+            <wp:effectExtent l="0" t="0" r="1905" b="5715"/>
+            <wp:docPr id="3" name="Imagen 3"/>
+            <wp:cNvGraphicFramePr>
+              <a:graphicFrameLocks xmlns:a="http://schemas.openxmlformats.org/drawingml/2006/main" noChangeAspect="1"/>
+            </wp:cNvGraphicFramePr>
+            <a:graphic xmlns:a="http://schemas.openxmlformats.org/drawingml/2006/main">
+              <a:graphicData uri="http://schemas.openxmlformats.org/drawingml/2006/picture">
+                <pic:pic xmlns:pic="http://schemas.openxmlformats.org/drawingml/2006/picture">
+                  <pic:nvPicPr>
+                    <pic:cNvPr id="1" name=""/>
+                    <pic:cNvPicPr/>
+                  </pic:nvPicPr>
+                  <pic:blipFill>
+                    <a:blip r:embed="rId13"/>
+                    <a:stretch>
+                      <a:fillRect/>
+                    </a:stretch>
+                  </pic:blipFill>
+                  <pic:spPr>
+                    <a:xfrm>
+                      <a:off x="0" y="0"/>
+                      <a:ext cx="5732145" cy="3385185"/>
+                    </a:xfrm>
+                    <a:prstGeom prst="rect">
+                      <a:avLst/>
+                    </a:prstGeom>
+                  </pic:spPr>
+                </pic:pic>
+              </a:graphicData>
+            </a:graphic>
+          </wp:inline>
+        </w:drawing>
+      </w:r>
+      <w:bookmarkStart w:id="0" w:name="_GoBack"/>
       <w:bookmarkEnd w:id="0"/>
     </w:p>
     <w:sectPr>
-      <w:footerReference w:type="default" r:id="rId12"/>
+      <w:footerReference w:type="default" r:id="rId14"/>
       <w:pgSz w:w="11907" w:h="16839" w:code="9"/>
       <w:pgMar w:top="1440" w:right="1440" w:bottom="1440" w:left="1440" w:header="720" w:footer="720" w:gutter="0"/>
       <w:cols w:space="720"/>
@@ -1788,6 +2020,7 @@
   <w:style w:type="character" w:default="1" w:styleId="Fuentedeprrafopredeter">
     <w:name w:val="Default Paragraph Font"/>
     <w:uiPriority w:val="1"/>
+    <w:semiHidden/>
     <w:unhideWhenUsed/>
   </w:style>
   <w:style w:type="table" w:default="1" w:styleId="Tablanormal">
@@ -2557,565 +2790,6 @@
     <w:rsid w:val="004E1AED"/>
   </w:style>
 </w:styles>
-</file>
-
-<file path=word/glossary/document.xml><?xml version="1.0" encoding="utf-8"?>
-<w:glossaryDocument xmlns:wpc="http://schemas.microsoft.com/office/word/2010/wordprocessingCanvas" xmlns:mc="http://schemas.openxmlformats.org/markup-compatibility/2006" xmlns:o="urn:schemas-microsoft-com:office:office" xmlns:r="http://schemas.openxmlformats.org/officeDocument/2006/relationships" xmlns:m="http://schemas.openxmlformats.org/officeDocument/2006/math" xmlns:v="urn:schemas-microsoft-com:vml" xmlns:wp14="http://schemas.microsoft.com/office/word/2010/wordprocessingDrawing" xmlns:wp="http://schemas.openxmlformats.org/drawingml/2006/wordprocessingDrawing" xmlns:w10="urn:schemas-microsoft-com:office:word" xmlns:w="http://schemas.openxmlformats.org/wordprocessingml/2006/main" xmlns:w14="http://schemas.microsoft.com/office/word/2010/wordml" xmlns:w15="http://schemas.microsoft.com/office/word/2012/wordml" xmlns:wpg="http://schemas.microsoft.com/office/word/2010/wordprocessingGroup" xmlns:wpi="http://schemas.microsoft.com/office/word/2010/wordprocessingInk" xmlns:wne="http://schemas.microsoft.com/office/word/2006/wordml" xmlns:wps="http://schemas.microsoft.com/office/word/2010/wordprocessingShape" mc:Ignorable="w14 w15 wp14"/>
-</file>
-
-<file path=word/glossary/fontTable.xml><?xml version="1.0" encoding="utf-8"?>
-<w:fonts xmlns:mc="http://schemas.openxmlformats.org/markup-compatibility/2006" xmlns:r="http://schemas.openxmlformats.org/officeDocument/2006/relationships" xmlns:w="http://schemas.openxmlformats.org/wordprocessingml/2006/main" xmlns:w14="http://schemas.microsoft.com/office/word/2010/wordml" xmlns:w15="http://schemas.microsoft.com/office/word/2012/wordml" mc:Ignorable="w14 w15">
-  <w:font w:name="Symbol">
-    <w:panose1 w:val="05050102010706020507"/>
-    <w:charset w:val="02"/>
-    <w:family w:val="roman"/>
-    <w:pitch w:val="variable"/>
-    <w:sig w:usb0="00000000" w:usb1="10000000" w:usb2="00000000" w:usb3="00000000" w:csb0="80000000" w:csb1="00000000"/>
-  </w:font>
-  <w:font w:name="Times New Roman">
-    <w:panose1 w:val="02020603050405020304"/>
-    <w:charset w:val="00"/>
-    <w:family w:val="roman"/>
-    <w:pitch w:val="variable"/>
-    <w:sig w:usb0="E0002EFF" w:usb1="C000785B" w:usb2="00000009" w:usb3="00000000" w:csb0="000001FF" w:csb1="00000000"/>
-  </w:font>
-  <w:font w:name="Corbel">
-    <w:panose1 w:val="020B0503020204020204"/>
-    <w:charset w:val="00"/>
-    <w:family w:val="swiss"/>
-    <w:pitch w:val="variable"/>
-    <w:sig w:usb0="A00002EF" w:usb1="4000A44B" w:usb2="00000000" w:usb3="00000000" w:csb0="0000019F" w:csb1="00000000"/>
-  </w:font>
-  <w:font w:name="SimSun">
-    <w:altName w:val="宋体"/>
-    <w:panose1 w:val="02010600030101010101"/>
-    <w:charset w:val="86"/>
-    <w:family w:val="auto"/>
-    <w:pitch w:val="variable"/>
-    <w:sig w:usb0="00000003" w:usb1="288F0000" w:usb2="00000016" w:usb3="00000000" w:csb0="00040001" w:csb1="00000000"/>
-  </w:font>
-  <w:font w:name="Tahoma">
-    <w:panose1 w:val="020B0604030504040204"/>
-    <w:charset w:val="00"/>
-    <w:family w:val="swiss"/>
-    <w:pitch w:val="variable"/>
-    <w:sig w:usb0="E1002EFF" w:usb1="C000605B" w:usb2="00000029" w:usb3="00000000" w:csb0="000101FF" w:csb1="00000000"/>
-  </w:font>
-  <w:font w:name="Segoe UI">
-    <w:panose1 w:val="020B0502040204020203"/>
-    <w:charset w:val="00"/>
-    <w:family w:val="swiss"/>
-    <w:pitch w:val="variable"/>
-    <w:sig w:usb0="E4002EFF" w:usb1="C000E47F" w:usb2="00000009" w:usb3="00000000" w:csb0="000001FF" w:csb1="00000000"/>
-  </w:font>
-  <w:font w:name="Consolas">
-    <w:panose1 w:val="020B0609020204030204"/>
-    <w:charset w:val="00"/>
-    <w:family w:val="modern"/>
-    <w:pitch w:val="fixed"/>
-    <w:sig w:usb0="E00006FF" w:usb1="0000FCFF" w:usb2="00000001" w:usb3="00000000" w:csb0="0000019F" w:csb1="00000000"/>
-  </w:font>
-  <w:font w:name="Arial">
-    <w:panose1 w:val="020B0604020202020204"/>
-    <w:charset w:val="00"/>
-    <w:family w:val="swiss"/>
-    <w:pitch w:val="variable"/>
-    <w:sig w:usb0="E0002EFF" w:usb1="C000785B" w:usb2="00000009" w:usb3="00000000" w:csb0="000001FF" w:csb1="00000000"/>
-  </w:font>
-  <w:font w:name="Calibri">
-    <w:panose1 w:val="020F0502020204030204"/>
-    <w:charset w:val="00"/>
-    <w:family w:val="swiss"/>
-    <w:pitch w:val="variable"/>
-    <w:sig w:usb0="E4002EFF" w:usb1="C000247B" w:usb2="00000009" w:usb3="00000000" w:csb0="000001FF" w:csb1="00000000"/>
-  </w:font>
-  <w:font w:name="Calibri Light">
-    <w:panose1 w:val="020F0302020204030204"/>
-    <w:charset w:val="00"/>
-    <w:family w:val="swiss"/>
-    <w:pitch w:val="variable"/>
-    <w:sig w:usb0="E4002EFF" w:usb1="C000247B" w:usb2="00000009" w:usb3="00000000" w:csb0="000001FF" w:csb1="00000000"/>
-  </w:font>
-</w:fonts>
-</file>
-
-<file path=word/glossary/settings.xml><?xml version="1.0" encoding="utf-8"?>
-<w:settings xmlns:mc="http://schemas.openxmlformats.org/markup-compatibility/2006" xmlns:o="urn:schemas-microsoft-com:office:office" xmlns:r="http://schemas.openxmlformats.org/officeDocument/2006/relationships" xmlns:m="http://schemas.openxmlformats.org/officeDocument/2006/math" xmlns:v="urn:schemas-microsoft-com:vml" xmlns:w10="urn:schemas-microsoft-com:office:word" xmlns:w="http://schemas.openxmlformats.org/wordprocessingml/2006/main" xmlns:w14="http://schemas.microsoft.com/office/word/2010/wordml" xmlns:w15="http://schemas.microsoft.com/office/word/2012/wordml" xmlns:sl="http://schemas.openxmlformats.org/schemaLibrary/2006/main" mc:Ignorable="w14 w15">
-  <w:view w:val="normal"/>
-  <w:defaultTabStop w:val="708"/>
-  <w:hyphenationZone w:val="425"/>
-  <w:characterSpacingControl w:val="doNotCompress"/>
-  <w:compat>
-    <w:useFELayout/>
-    <w:compatSetting w:name="compatibilityMode" w:uri="http://schemas.microsoft.com/office/word" w:val="15"/>
-    <w:compatSetting w:name="overrideTableStyleFontSizeAndJustification" w:uri="http://schemas.microsoft.com/office/word" w:val="1"/>
-    <w:compatSetting w:name="enableOpenTypeFeatures" w:uri="http://schemas.microsoft.com/office/word" w:val="1"/>
-    <w:compatSetting w:name="doNotFlipMirrorIndents" w:uri="http://schemas.microsoft.com/office/word" w:val="1"/>
-    <w:compatSetting w:name="differentiateMultirowTableHeaders" w:uri="http://schemas.microsoft.com/office/word" w:val="1"/>
-  </w:compat>
-  <w:rsids>
-    <w:rsidRoot w:val="00752A7F"/>
-    <w:rsid w:val="00752A7F"/>
-  </w:rsids>
-  <m:mathPr>
-    <m:mathFont m:val="Cambria Math"/>
-    <m:brkBin m:val="before"/>
-    <m:brkBinSub m:val="--"/>
-    <m:smallFrac m:val="0"/>
-    <m:dispDef/>
-    <m:lMargin m:val="0"/>
-    <m:rMargin m:val="0"/>
-    <m:defJc m:val="centerGroup"/>
-    <m:wrapIndent m:val="1440"/>
-    <m:intLim m:val="subSup"/>
-    <m:naryLim m:val="undOvr"/>
-  </m:mathPr>
-  <w:themeFontLang w:val="es-MX"/>
-  <w:clrSchemeMapping w:bg1="light1" w:t1="dark1" w:bg2="light2" w:t2="dark2" w:accent1="accent1" w:accent2="accent2" w:accent3="accent3" w:accent4="accent4" w:accent5="accent5" w:accent6="accent6" w:hyperlink="hyperlink" w:followedHyperlink="followedHyperlink"/>
-  <w:decimalSymbol w:val="."/>
-  <w:listSeparator w:val=","/>
-  <w15:chartTrackingRefBased/>
-</w:settings>
-</file>
-
-<file path=word/glossary/styles.xml><?xml version="1.0" encoding="utf-8"?>
-<w:styles xmlns:mc="http://schemas.openxmlformats.org/markup-compatibility/2006" xmlns:r="http://schemas.openxmlformats.org/officeDocument/2006/relationships" xmlns:w="http://schemas.openxmlformats.org/wordprocessingml/2006/main" xmlns:w14="http://schemas.microsoft.com/office/word/2010/wordml" xmlns:w15="http://schemas.microsoft.com/office/word/2012/wordml" mc:Ignorable="w14 w15">
-  <w:docDefaults>
-    <w:rPrDefault>
-      <w:rPr>
-        <w:rFonts w:asciiTheme="minorHAnsi" w:eastAsiaTheme="minorEastAsia" w:hAnsiTheme="minorHAnsi" w:cstheme="minorBidi"/>
-        <w:sz w:val="22"/>
-        <w:szCs w:val="22"/>
-        <w:lang w:val="es-MX" w:eastAsia="es-MX" w:bidi="ar-SA"/>
-      </w:rPr>
-    </w:rPrDefault>
-    <w:pPrDefault>
-      <w:pPr>
-        <w:spacing w:after="160" w:line="259" w:lineRule="auto"/>
-      </w:pPr>
-    </w:pPrDefault>
-  </w:docDefaults>
-  <w:latentStyles w:defLockedState="0" w:defUIPriority="99" w:defSemiHidden="0" w:defUnhideWhenUsed="0" w:defQFormat="0" w:count="371">
-    <w:lsdException w:name="Normal" w:uiPriority="0" w:qFormat="1"/>
-    <w:lsdException w:name="heading 1" w:uiPriority="9" w:qFormat="1"/>
-    <w:lsdException w:name="heading 2" w:semiHidden="1" w:uiPriority="9" w:unhideWhenUsed="1" w:qFormat="1"/>
-    <w:lsdException w:name="heading 3" w:semiHidden="1" w:uiPriority="9" w:unhideWhenUsed="1" w:qFormat="1"/>
-    <w:lsdException w:name="heading 4" w:semiHidden="1" w:uiPriority="9" w:unhideWhenUsed="1" w:qFormat="1"/>
-    <w:lsdException w:name="heading 5" w:semiHidden="1" w:uiPriority="9" w:unhideWhenUsed="1" w:qFormat="1"/>
-    <w:lsdException w:name="heading 6" w:semiHidden="1" w:uiPriority="9" w:unhideWhenUsed="1" w:qFormat="1"/>
-    <w:lsdException w:name="heading 7" w:semiHidden="1" w:uiPriority="9" w:unhideWhenUsed="1" w:qFormat="1"/>
-    <w:lsdException w:name="heading 8" w:semiHidden="1" w:uiPriority="9" w:unhideWhenUsed="1" w:qFormat="1"/>
-    <w:lsdException w:name="heading 9" w:semiHidden="1" w:uiPriority="9" w:unhideWhenUsed="1" w:qFormat="1"/>
-    <w:lsdException w:name="index 1" w:semiHidden="1" w:unhideWhenUsed="1"/>
-    <w:lsdException w:name="index 2" w:semiHidden="1" w:unhideWhenUsed="1"/>
-    <w:lsdException w:name="index 3" w:semiHidden="1" w:unhideWhenUsed="1"/>
-    <w:lsdException w:name="index 4" w:semiHidden="1" w:unhideWhenUsed="1"/>
-    <w:lsdException w:name="index 5" w:semiHidden="1" w:unhideWhenUsed="1"/>
-    <w:lsdException w:name="index 6" w:semiHidden="1" w:unhideWhenUsed="1"/>
-    <w:lsdException w:name="index 7" w:semiHidden="1" w:unhideWhenUsed="1"/>
-    <w:lsdException w:name="index 8" w:semiHidden="1" w:unhideWhenUsed="1"/>
-    <w:lsdException w:name="index 9" w:semiHidden="1" w:unhideWhenUsed="1"/>
-    <w:lsdException w:name="toc 1" w:semiHidden="1" w:uiPriority="39" w:unhideWhenUsed="1"/>
-    <w:lsdException w:name="toc 2" w:semiHidden="1" w:uiPriority="39" w:unhideWhenUsed="1"/>
-    <w:lsdException w:name="toc 3" w:semiHidden="1" w:uiPriority="39" w:unhideWhenUsed="1"/>
-    <w:lsdException w:name="toc 4" w:semiHidden="1" w:uiPriority="39" w:unhideWhenUsed="1"/>
-    <w:lsdException w:name="toc 5" w:semiHidden="1" w:uiPriority="39" w:unhideWhenUsed="1"/>
-    <w:lsdException w:name="toc 6" w:semiHidden="1" w:uiPriority="39" w:unhideWhenUsed="1"/>
-    <w:lsdException w:name="toc 7" w:semiHidden="1" w:uiPriority="39" w:unhideWhenUsed="1"/>
-    <w:lsdException w:name="toc 8" w:semiHidden="1" w:uiPriority="39" w:unhideWhenUsed="1"/>
-    <w:lsdException w:name="toc 9" w:semiHidden="1" w:uiPriority="39" w:unhideWhenUsed="1"/>
-    <w:lsdException w:name="Normal Indent" w:semiHidden="1" w:unhideWhenUsed="1"/>
-    <w:lsdException w:name="footnote text" w:semiHidden="1" w:unhideWhenUsed="1"/>
-    <w:lsdException w:name="annotation text" w:semiHidden="1" w:unhideWhenUsed="1"/>
-    <w:lsdException w:name="header" w:semiHidden="1" w:unhideWhenUsed="1"/>
-    <w:lsdException w:name="footer" w:semiHidden="1" w:unhideWhenUsed="1"/>
-    <w:lsdException w:name="index heading" w:semiHidden="1" w:unhideWhenUsed="1"/>
-    <w:lsdException w:name="caption" w:semiHidden="1" w:uiPriority="35" w:unhideWhenUsed="1" w:qFormat="1"/>
-    <w:lsdException w:name="table of figures" w:semiHidden="1" w:unhideWhenUsed="1"/>
-    <w:lsdException w:name="envelope address" w:semiHidden="1" w:unhideWhenUsed="1"/>
-    <w:lsdException w:name="envelope return" w:semiHidden="1" w:unhideWhenUsed="1"/>
-    <w:lsdException w:name="footnote reference" w:semiHidden="1" w:unhideWhenUsed="1"/>
-    <w:lsdException w:name="annotation reference" w:semiHidden="1" w:unhideWhenUsed="1"/>
-    <w:lsdException w:name="line number" w:semiHidden="1" w:unhideWhenUsed="1"/>
-    <w:lsdException w:name="page number" w:semiHidden="1" w:unhideWhenUsed="1"/>
-    <w:lsdException w:name="endnote reference" w:semiHidden="1" w:unhideWhenUsed="1"/>
-    <w:lsdException w:name="endnote text" w:semiHidden="1" w:unhideWhenUsed="1"/>
-    <w:lsdException w:name="table of authorities" w:semiHidden="1" w:unhideWhenUsed="1"/>
-    <w:lsdException w:name="macro" w:semiHidden="1" w:unhideWhenUsed="1"/>
-    <w:lsdException w:name="toa heading" w:semiHidden="1" w:unhideWhenUsed="1"/>
-    <w:lsdException w:name="List" w:semiHidden="1" w:unhideWhenUsed="1"/>
-    <w:lsdException w:name="List Bullet" w:semiHidden="1" w:unhideWhenUsed="1"/>
-    <w:lsdException w:name="List Number" w:semiHidden="1" w:unhideWhenUsed="1"/>
-    <w:lsdException w:name="List 2" w:semiHidden="1" w:unhideWhenUsed="1"/>
-    <w:lsdException w:name="List 3" w:semiHidden="1" w:unhideWhenUsed="1"/>
-    <w:lsdException w:name="List 4" w:semiHidden="1" w:unhideWhenUsed="1"/>
-    <w:lsdException w:name="List 5" w:semiHidden="1" w:unhideWhenUsed="1"/>
-    <w:lsdException w:name="List Bullet 2" w:semiHidden="1" w:unhideWhenUsed="1"/>
-    <w:lsdException w:name="List Bullet 3" w:semiHidden="1" w:unhideWhenUsed="1"/>
-    <w:lsdException w:name="List Bullet 4" w:semiHidden="1" w:unhideWhenUsed="1"/>
-    <w:lsdException w:name="List Bullet 5" w:semiHidden="1" w:unhideWhenUsed="1"/>
-    <w:lsdException w:name="List Number 2" w:semiHidden="1" w:unhideWhenUsed="1"/>
-    <w:lsdException w:name="List Number 3" w:semiHidden="1" w:unhideWhenUsed="1"/>
-    <w:lsdException w:name="List Number 4" w:semiHidden="1" w:unhideWhenUsed="1"/>
-    <w:lsdException w:name="List Number 5" w:semiHidden="1" w:unhideWhenUsed="1"/>
-    <w:lsdException w:name="Title" w:uiPriority="10" w:qFormat="1"/>
-    <w:lsdException w:name="Closing" w:semiHidden="1" w:unhideWhenUsed="1"/>
-    <w:lsdException w:name="Signature" w:semiHidden="1" w:unhideWhenUsed="1"/>
-    <w:lsdException w:name="Default Paragraph Font" w:semiHidden="1" w:uiPriority="1" w:unhideWhenUsed="1"/>
-    <w:lsdException w:name="Body Text" w:semiHidden="1" w:unhideWhenUsed="1"/>
-    <w:lsdException w:name="Body Text Indent" w:semiHidden="1" w:unhideWhenUsed="1"/>
-    <w:lsdException w:name="List Continue" w:semiHidden="1" w:unhideWhenUsed="1"/>
-    <w:lsdException w:name="List Continue 2" w:semiHidden="1" w:unhideWhenUsed="1"/>
-    <w:lsdException w:name="List Continue 3" w:semiHidden="1" w:unhideWhenUsed="1"/>
-    <w:lsdException w:name="List Continue 4" w:semiHidden="1" w:unhideWhenUsed="1"/>
-    <w:lsdException w:name="List Continue 5" w:semiHidden="1" w:unhideWhenUsed="1"/>
-    <w:lsdException w:name="Message Header" w:semiHidden="1" w:unhideWhenUsed="1"/>
-    <w:lsdException w:name="Subtitle" w:uiPriority="11" w:qFormat="1"/>
-    <w:lsdException w:name="Salutation" w:semiHidden="1" w:unhideWhenUsed="1"/>
-    <w:lsdException w:name="Date" w:semiHidden="1" w:unhideWhenUsed="1"/>
-    <w:lsdException w:name="Body Text First Indent" w:semiHidden="1" w:unhideWhenUsed="1"/>
-    <w:lsdException w:name="Body Text First Indent 2" w:semiHidden="1" w:unhideWhenUsed="1"/>
-    <w:lsdException w:name="Note Heading" w:semiHidden="1" w:unhideWhenUsed="1"/>
-    <w:lsdException w:name="Body Text 2" w:semiHidden="1" w:unhideWhenUsed="1"/>
-    <w:lsdException w:name="Body Text 3" w:semiHidden="1" w:unhideWhenUsed="1"/>
-    <w:lsdException w:name="Body Text Indent 2" w:semiHidden="1" w:unhideWhenUsed="1"/>
-    <w:lsdException w:name="Body Text Indent 3" w:semiHidden="1" w:unhideWhenUsed="1"/>
-    <w:lsdException w:name="Block Text" w:semiHidden="1" w:unhideWhenUsed="1"/>
-    <w:lsdException w:name="Hyperlink" w:semiHidden="1" w:unhideWhenUsed="1"/>
-    <w:lsdException w:name="FollowedHyperlink" w:semiHidden="1" w:unhideWhenUsed="1"/>
-    <w:lsdException w:name="Strong" w:uiPriority="22" w:qFormat="1"/>
-    <w:lsdException w:name="Emphasis" w:uiPriority="20" w:qFormat="1"/>
-    <w:lsdException w:name="Document Map" w:semiHidden="1" w:unhideWhenUsed="1"/>
-    <w:lsdException w:name="Plain Text" w:semiHidden="1" w:unhideWhenUsed="1"/>
-    <w:lsdException w:name="E-mail Signature" w:semiHidden="1" w:unhideWhenUsed="1"/>
-    <w:lsdException w:name="HTML Top of Form" w:semiHidden="1" w:unhideWhenUsed="1"/>
-    <w:lsdException w:name="HTML Bottom of Form" w:semiHidden="1" w:unhideWhenUsed="1"/>
-    <w:lsdException w:name="Normal (Web)" w:semiHidden="1" w:unhideWhenUsed="1"/>
-    <w:lsdException w:name="HTML Acronym" w:semiHidden="1" w:unhideWhenUsed="1"/>
-    <w:lsdException w:name="HTML Address" w:semiHidden="1" w:unhideWhenUsed="1"/>
-    <w:lsdException w:name="HTML Cite" w:semiHidden="1" w:unhideWhenUsed="1"/>
-    <w:lsdException w:name="HTML Code" w:semiHidden="1" w:unhideWhenUsed="1"/>
-    <w:lsdException w:name="HTML Definition" w:semiHidden="1" w:unhideWhenUsed="1"/>
-    <w:lsdException w:name="HTML Keyboard" w:semiHidden="1" w:unhideWhenUsed="1"/>
-    <w:lsdException w:name="HTML Preformatted" w:semiHidden="1" w:unhideWhenUsed="1"/>
-    <w:lsdException w:name="HTML Sample" w:semiHidden="1" w:unhideWhenUsed="1"/>
-    <w:lsdException w:name="HTML Typewriter" w:semiHidden="1" w:unhideWhenUsed="1"/>
-    <w:lsdException w:name="HTML Variable" w:semiHidden="1" w:unhideWhenUsed="1"/>
-    <w:lsdException w:name="Normal Table" w:semiHidden="1" w:unhideWhenUsed="1"/>
-    <w:lsdException w:name="annotation subject" w:semiHidden="1" w:unhideWhenUsed="1"/>
-    <w:lsdException w:name="No List" w:semiHidden="1" w:unhideWhenUsed="1"/>
-    <w:lsdException w:name="Outline List 1" w:semiHidden="1" w:unhideWhenUsed="1"/>
-    <w:lsdException w:name="Outline List 2" w:semiHidden="1" w:unhideWhenUsed="1"/>
-    <w:lsdException w:name="Outline List 3" w:semiHidden="1" w:unhideWhenUsed="1"/>
-    <w:lsdException w:name="Table Simple 1" w:semiHidden="1" w:unhideWhenUsed="1"/>
-    <w:lsdException w:name="Table Simple 2" w:semiHidden="1" w:unhideWhenUsed="1"/>
-    <w:lsdException w:name="Table Simple 3" w:semiHidden="1" w:unhideWhenUsed="1"/>
-    <w:lsdException w:name="Table Classic 1" w:semiHidden="1" w:unhideWhenUsed="1"/>
-    <w:lsdException w:name="Table Classic 2" w:semiHidden="1" w:unhideWhenUsed="1"/>
-    <w:lsdException w:name="Table Classic 3" w:semiHidden="1" w:unhideWhenUsed="1"/>
-    <w:lsdException w:name="Table Classic 4" w:semiHidden="1" w:unhideWhenUsed="1"/>
-    <w:lsdException w:name="Table Colorful 1" w:semiHidden="1" w:unhideWhenUsed="1"/>
-    <w:lsdException w:name="Table Colorful 2" w:semiHidden="1" w:unhideWhenUsed="1"/>
-    <w:lsdException w:name="Table Colorful 3" w:semiHidden="1" w:unhideWhenUsed="1"/>
-    <w:lsdException w:name="Table Columns 1" w:semiHidden="1" w:unhideWhenUsed="1"/>
-    <w:lsdException w:name="Table Columns 2" w:semiHidden="1" w:unhideWhenUsed="1"/>
-    <w:lsdException w:name="Table Columns 3" w:semiHidden="1" w:unhideWhenUsed="1"/>
-    <w:lsdException w:name="Table Columns 4" w:semiHidden="1" w:unhideWhenUsed="1"/>
-    <w:lsdException w:name="Table Columns 5" w:semiHidden="1" w:unhideWhenUsed="1"/>
-    <w:lsdException w:name="Table Grid 1" w:semiHidden="1" w:unhideWhenUsed="1"/>
-    <w:lsdException w:name="Table Grid 2" w:semiHidden="1" w:unhideWhenUsed="1"/>
-    <w:lsdException w:name="Table Grid 3" w:semiHidden="1" w:unhideWhenUsed="1"/>
-    <w:lsdException w:name="Table Grid 4" w:semiHidden="1" w:unhideWhenUsed="1"/>
-    <w:lsdException w:name="Table Grid 5" w:semiHidden="1" w:unhideWhenUsed="1"/>
-    <w:lsdException w:name="Table Grid 6" w:semiHidden="1" w:unhideWhenUsed="1"/>
-    <w:lsdException w:name="Table Grid 7" w:semiHidden="1" w:unhideWhenUsed="1"/>
-    <w:lsdException w:name="Table Grid 8" w:semiHidden="1" w:unhideWhenUsed="1"/>
-    <w:lsdException w:name="Table List 1" w:semiHidden="1" w:unhideWhenUsed="1"/>
-    <w:lsdException w:name="Table List 2" w:semiHidden="1" w:unhideWhenUsed="1"/>
-    <w:lsdException w:name="Table List 3" w:semiHidden="1" w:unhideWhenUsed="1"/>
-    <w:lsdException w:name="Table List 4" w:semiHidden="1" w:unhideWhenUsed="1"/>
-    <w:lsdException w:name="Table List 5" w:semiHidden="1" w:unhideWhenUsed="1"/>
-    <w:lsdException w:name="Table List 6" w:semiHidden="1" w:unhideWhenUsed="1"/>
-    <w:lsdException w:name="Table List 7" w:semiHidden="1" w:unhideWhenUsed="1"/>
-    <w:lsdException w:name="Table List 8" w:semiHidden="1" w:unhideWhenUsed="1"/>
-    <w:lsdException w:name="Table 3D effects 1" w:semiHidden="1" w:unhideWhenUsed="1"/>
-    <w:lsdException w:name="Table 3D effects 2" w:semiHidden="1" w:unhideWhenUsed="1"/>
-    <w:lsdException w:name="Table 3D effects 3" w:semiHidden="1" w:unhideWhenUsed="1"/>
-    <w:lsdException w:name="Table Contemporary" w:semiHidden="1" w:unhideWhenUsed="1"/>
-    <w:lsdException w:name="Table Elegant" w:semiHidden="1" w:unhideWhenUsed="1"/>
-    <w:lsdException w:name="Table Professional" w:semiHidden="1" w:unhideWhenUsed="1"/>
-    <w:lsdException w:name="Table Subtle 1" w:semiHidden="1" w:unhideWhenUsed="1"/>
-    <w:lsdException w:name="Table Subtle 2" w:semiHidden="1" w:unhideWhenUsed="1"/>
-    <w:lsdException w:name="Table Web 1" w:semiHidden="1" w:unhideWhenUsed="1"/>
-    <w:lsdException w:name="Table Web 2" w:semiHidden="1" w:unhideWhenUsed="1"/>
-    <w:lsdException w:name="Table Web 3" w:semiHidden="1" w:unhideWhenUsed="1"/>
-    <w:lsdException w:name="Balloon Text" w:semiHidden="1" w:unhideWhenUsed="1"/>
-    <w:lsdException w:name="Table Grid" w:uiPriority="39"/>
-    <w:lsdException w:name="Table Theme" w:semiHidden="1" w:unhideWhenUsed="1"/>
-    <w:lsdException w:name="Placeholder Text" w:semiHidden="1"/>
-    <w:lsdException w:name="No Spacing" w:uiPriority="1" w:qFormat="1"/>
-    <w:lsdException w:name="Light Shading" w:uiPriority="60"/>
-    <w:lsdException w:name="Light List" w:uiPriority="61"/>
-    <w:lsdException w:name="Light Grid" w:uiPriority="62"/>
-    <w:lsdException w:name="Medium Shading 1" w:uiPriority="63"/>
-    <w:lsdException w:name="Medium Shading 2" w:uiPriority="64"/>
-    <w:lsdException w:name="Medium List 1" w:uiPriority="65"/>
-    <w:lsdException w:name="Medium List 2" w:uiPriority="66"/>
-    <w:lsdException w:name="Medium Grid 1" w:uiPriority="67"/>
-    <w:lsdException w:name="Medium Grid 2" w:uiPriority="68"/>
-    <w:lsdException w:name="Medium Grid 3" w:uiPriority="69"/>
-    <w:lsdException w:name="Dark List" w:uiPriority="70"/>
-    <w:lsdException w:name="Colorful Shading" w:uiPriority="71"/>
-    <w:lsdException w:name="Colorful List" w:uiPriority="72"/>
-    <w:lsdException w:name="Colorful Grid" w:uiPriority="73"/>
-    <w:lsdException w:name="Light Shading Accent 1" w:uiPriority="60"/>
-    <w:lsdException w:name="Light List Accent 1" w:uiPriority="61"/>
-    <w:lsdException w:name="Light Grid Accent 1" w:uiPriority="62"/>
-    <w:lsdException w:name="Medium Shading 1 Accent 1" w:uiPriority="63"/>
-    <w:lsdException w:name="Medium Shading 2 Accent 1" w:uiPriority="64"/>
-    <w:lsdException w:name="Medium List 1 Accent 1" w:uiPriority="65"/>
-    <w:lsdException w:name="Revision" w:semiHidden="1"/>
-    <w:lsdException w:name="List Paragraph" w:uiPriority="34" w:qFormat="1"/>
-    <w:lsdException w:name="Quote" w:uiPriority="29" w:qFormat="1"/>
-    <w:lsdException w:name="Intense Quote" w:uiPriority="30" w:qFormat="1"/>
-    <w:lsdException w:name="Medium List 2 Accent 1" w:uiPriority="66"/>
-    <w:lsdException w:name="Medium Grid 1 Accent 1" w:uiPriority="67"/>
-    <w:lsdException w:name="Medium Grid 2 Accent 1" w:uiPriority="68"/>
-    <w:lsdException w:name="Medium Grid 3 Accent 1" w:uiPriority="69"/>
-    <w:lsdException w:name="Dark List Accent 1" w:uiPriority="70"/>
-    <w:lsdException w:name="Colorful Shading Accent 1" w:uiPriority="71"/>
-    <w:lsdException w:name="Colorful List Accent 1" w:uiPriority="72"/>
-    <w:lsdException w:name="Colorful Grid Accent 1" w:uiPriority="73"/>
-    <w:lsdException w:name="Light Shading Accent 2" w:uiPriority="60"/>
-    <w:lsdException w:name="Light List Accent 2" w:uiPriority="61"/>
-    <w:lsdException w:name="Light Grid Accent 2" w:uiPriority="62"/>
-    <w:lsdException w:name="Medium Shading 1 Accent 2" w:uiPriority="63"/>
-    <w:lsdException w:name="Medium Shading 2 Accent 2" w:uiPriority="64"/>
-    <w:lsdException w:name="Medium List 1 Accent 2" w:uiPriority="65"/>
-    <w:lsdException w:name="Medium List 2 Accent 2" w:uiPriority="66"/>
-    <w:lsdException w:name="Medium Grid 1 Accent 2" w:uiPriority="67"/>
-    <w:lsdException w:name="Medium Grid 2 Accent 2" w:uiPriority="68"/>
-    <w:lsdException w:name="Medium Grid 3 Accent 2" w:uiPriority="69"/>
-    <w:lsdException w:name="Dark List Accent 2" w:uiPriority="70"/>
-    <w:lsdException w:name="Colorful Shading Accent 2" w:uiPriority="71"/>
-    <w:lsdException w:name="Colorful List Accent 2" w:uiPriority="72"/>
-    <w:lsdException w:name="Colorful Grid Accent 2" w:uiPriority="73"/>
-    <w:lsdException w:name="Light Shading Accent 3" w:uiPriority="60"/>
-    <w:lsdException w:name="Light List Accent 3" w:uiPriority="61"/>
-    <w:lsdException w:name="Light Grid Accent 3" w:uiPriority="62"/>
-    <w:lsdException w:name="Medium Shading 1 Accent 3" w:uiPriority="63"/>
-    <w:lsdException w:name="Medium Shading 2 Accent 3" w:uiPriority="64"/>
-    <w:lsdException w:name="Medium List 1 Accent 3" w:uiPriority="65"/>
-    <w:lsdException w:name="Medium List 2 Accent 3" w:uiPriority="66"/>
-    <w:lsdException w:name="Medium Grid 1 Accent 3" w:uiPriority="67"/>
-    <w:lsdException w:name="Medium Grid 2 Accent 3" w:uiPriority="68"/>
-    <w:lsdException w:name="Medium Grid 3 Accent 3" w:uiPriority="69"/>
-    <w:lsdException w:name="Dark List Accent 3" w:uiPriority="70"/>
-    <w:lsdException w:name="Colorful Shading Accent 3" w:uiPriority="71"/>
-    <w:lsdException w:name="Colorful List Accent 3" w:uiPriority="72"/>
-    <w:lsdException w:name="Colorful Grid Accent 3" w:uiPriority="73"/>
-    <w:lsdException w:name="Light Shading Accent 4" w:uiPriority="60"/>
-    <w:lsdException w:name="Light List Accent 4" w:uiPriority="61"/>
-    <w:lsdException w:name="Light Grid Accent 4" w:uiPriority="62"/>
-    <w:lsdException w:name="Medium Shading 1 Accent 4" w:uiPriority="63"/>
-    <w:lsdException w:name="Medium Shading 2 Accent 4" w:uiPriority="64"/>
-    <w:lsdException w:name="Medium List 1 Accent 4" w:uiPriority="65"/>
-    <w:lsdException w:name="Medium List 2 Accent 4" w:uiPriority="66"/>
-    <w:lsdException w:name="Medium Grid 1 Accent 4" w:uiPriority="67"/>
-    <w:lsdException w:name="Medium Grid 2 Accent 4" w:uiPriority="68"/>
-    <w:lsdException w:name="Medium Grid 3 Accent 4" w:uiPriority="69"/>
-    <w:lsdException w:name="Dark List Accent 4" w:uiPriority="70"/>
-    <w:lsdException w:name="Colorful Shading Accent 4" w:uiPriority="71"/>
-    <w:lsdException w:name="Colorful List Accent 4" w:uiPriority="72"/>
-    <w:lsdException w:name="Colorful Grid Accent 4" w:uiPriority="73"/>
-    <w:lsdException w:name="Light Shading Accent 5" w:uiPriority="60"/>
-    <w:lsdException w:name="Light List Accent 5" w:uiPriority="61"/>
-    <w:lsdException w:name="Light Grid Accent 5" w:uiPriority="62"/>
-    <w:lsdException w:name="Medium Shading 1 Accent 5" w:uiPriority="63"/>
-    <w:lsdException w:name="Medium Shading 2 Accent 5" w:uiPriority="64"/>
-    <w:lsdException w:name="Medium List 1 Accent 5" w:uiPriority="65"/>
-    <w:lsdException w:name="Medium List 2 Accent 5" w:uiPriority="66"/>
-    <w:lsdException w:name="Medium Grid 1 Accent 5" w:uiPriority="67"/>
-    <w:lsdException w:name="Medium Grid 2 Accent 5" w:uiPriority="68"/>
-    <w:lsdException w:name="Medium Grid 3 Accent 5" w:uiPriority="69"/>
-    <w:lsdException w:name="Dark List Accent 5" w:uiPriority="70"/>
-    <w:lsdException w:name="Colorful Shading Accent 5" w:uiPriority="71"/>
-    <w:lsdException w:name="Colorful List Accent 5" w:uiPriority="72"/>
-    <w:lsdException w:name="Colorful Grid Accent 5" w:uiPriority="73"/>
-    <w:lsdException w:name="Light Shading Accent 6" w:uiPriority="60"/>
-    <w:lsdException w:name="Light List Accent 6" w:uiPriority="61"/>
-    <w:lsdException w:name="Light Grid Accent 6" w:uiPriority="62"/>
-    <w:lsdException w:name="Medium Shading 1 Accent 6" w:uiPriority="63"/>
-    <w:lsdException w:name="Medium Shading 2 Accent 6" w:uiPriority="64"/>
-    <w:lsdException w:name="Medium List 1 Accent 6" w:uiPriority="65"/>
-    <w:lsdException w:name="Medium List 2 Accent 6" w:uiPriority="66"/>
-    <w:lsdException w:name="Medium Grid 1 Accent 6" w:uiPriority="67"/>
-    <w:lsdException w:name="Medium Grid 2 Accent 6" w:uiPriority="68"/>
-    <w:lsdException w:name="Medium Grid 3 Accent 6" w:uiPriority="69"/>
-    <w:lsdException w:name="Dark List Accent 6" w:uiPriority="70"/>
-    <w:lsdException w:name="Colorful Shading Accent 6" w:uiPriority="71"/>
-    <w:lsdException w:name="Colorful List Accent 6" w:uiPriority="72"/>
-    <w:lsdException w:name="Colorful Grid Accent 6" w:uiPriority="73"/>
-    <w:lsdException w:name="Subtle Emphasis" w:uiPriority="19" w:qFormat="1"/>
-    <w:lsdException w:name="Intense Emphasis" w:uiPriority="21" w:qFormat="1"/>
-    <w:lsdException w:name="Subtle Reference" w:uiPriority="31" w:qFormat="1"/>
-    <w:lsdException w:name="Intense Reference" w:uiPriority="32" w:qFormat="1"/>
-    <w:lsdException w:name="Book Title" w:uiPriority="33" w:qFormat="1"/>
-    <w:lsdException w:name="Bibliography" w:semiHidden="1" w:uiPriority="37" w:unhideWhenUsed="1"/>
-    <w:lsdException w:name="TOC Heading" w:semiHidden="1" w:uiPriority="39" w:unhideWhenUsed="1" w:qFormat="1"/>
-    <w:lsdException w:name="Plain Table 1" w:uiPriority="41"/>
-    <w:lsdException w:name="Plain Table 2" w:uiPriority="42"/>
-    <w:lsdException w:name="Plain Table 3" w:uiPriority="43"/>
-    <w:lsdException w:name="Plain Table 4" w:uiPriority="44"/>
-    <w:lsdException w:name="Plain Table 5" w:uiPriority="45"/>
-    <w:lsdException w:name="Grid Table Light" w:uiPriority="40"/>
-    <w:lsdException w:name="Grid Table 1 Light" w:uiPriority="46"/>
-    <w:lsdException w:name="Grid Table 2" w:uiPriority="47"/>
-    <w:lsdException w:name="Grid Table 3" w:uiPriority="48"/>
-    <w:lsdException w:name="Grid Table 4" w:uiPriority="49"/>
-    <w:lsdException w:name="Grid Table 5 Dark" w:uiPriority="50"/>
-    <w:lsdException w:name="Grid Table 6 Colorful" w:uiPriority="51"/>
-    <w:lsdException w:name="Grid Table 7 Colorful" w:uiPriority="52"/>
-    <w:lsdException w:name="Grid Table 1 Light Accent 1" w:uiPriority="46"/>
-    <w:lsdException w:name="Grid Table 2 Accent 1" w:uiPriority="47"/>
-    <w:lsdException w:name="Grid Table 3 Accent 1" w:uiPriority="48"/>
-    <w:lsdException w:name="Grid Table 4 Accent 1" w:uiPriority="49"/>
-    <w:lsdException w:name="Grid Table 5 Dark Accent 1" w:uiPriority="50"/>
-    <w:lsdException w:name="Grid Table 6 Colorful Accent 1" w:uiPriority="51"/>
-    <w:lsdException w:name="Grid Table 7 Colorful Accent 1" w:uiPriority="52"/>
-    <w:lsdException w:name="Grid Table 1 Light Accent 2" w:uiPriority="46"/>
-    <w:lsdException w:name="Grid Table 2 Accent 2" w:uiPriority="47"/>
-    <w:lsdException w:name="Grid Table 3 Accent 2" w:uiPriority="48"/>
-    <w:lsdException w:name="Grid Table 4 Accent 2" w:uiPriority="49"/>
-    <w:lsdException w:name="Grid Table 5 Dark Accent 2" w:uiPriority="50"/>
-    <w:lsdException w:name="Grid Table 6 Colorful Accent 2" w:uiPriority="51"/>
-    <w:lsdException w:name="Grid Table 7 Colorful Accent 2" w:uiPriority="52"/>
-    <w:lsdException w:name="Grid Table 1 Light Accent 3" w:uiPriority="46"/>
-    <w:lsdException w:name="Grid Table 2 Accent 3" w:uiPriority="47"/>
-    <w:lsdException w:name="Grid Table 3 Accent 3" w:uiPriority="48"/>
-    <w:lsdException w:name="Grid Table 4 Accent 3" w:uiPriority="49"/>
-    <w:lsdException w:name="Grid Table 5 Dark Accent 3" w:uiPriority="50"/>
-    <w:lsdException w:name="Grid Table 6 Colorful Accent 3" w:uiPriority="51"/>
-    <w:lsdException w:name="Grid Table 7 Colorful Accent 3" w:uiPriority="52"/>
-    <w:lsdException w:name="Grid Table 1 Light Accent 4" w:uiPriority="46"/>
-    <w:lsdException w:name="Grid Table 2 Accent 4" w:uiPriority="47"/>
-    <w:lsdException w:name="Grid Table 3 Accent 4" w:uiPriority="48"/>
-    <w:lsdException w:name="Grid Table 4 Accent 4" w:uiPriority="49"/>
-    <w:lsdException w:name="Grid Table 5 Dark Accent 4" w:uiPriority="50"/>
-    <w:lsdException w:name="Grid Table 6 Colorful Accent 4" w:uiPriority="51"/>
-    <w:lsdException w:name="Grid Table 7 Colorful Accent 4" w:uiPriority="52"/>
-    <w:lsdException w:name="Grid Table 1 Light Accent 5" w:uiPriority="46"/>
-    <w:lsdException w:name="Grid Table 2 Accent 5" w:uiPriority="47"/>
-    <w:lsdException w:name="Grid Table 3 Accent 5" w:uiPriority="48"/>
-    <w:lsdException w:name="Grid Table 4 Accent 5" w:uiPriority="49"/>
-    <w:lsdException w:name="Grid Table 5 Dark Accent 5" w:uiPriority="50"/>
-    <w:lsdException w:name="Grid Table 6 Colorful Accent 5" w:uiPriority="51"/>
-    <w:lsdException w:name="Grid Table 7 Colorful Accent 5" w:uiPriority="52"/>
-    <w:lsdException w:name="Grid Table 1 Light Accent 6" w:uiPriority="46"/>
-    <w:lsdException w:name="Grid Table 2 Accent 6" w:uiPriority="47"/>
-    <w:lsdException w:name="Grid Table 3 Accent 6" w:uiPriority="48"/>
-    <w:lsdException w:name="Grid Table 4 Accent 6" w:uiPriority="49"/>
-    <w:lsdException w:name="Grid Table 5 Dark Accent 6" w:uiPriority="50"/>
-    <w:lsdException w:name="Grid Table 6 Colorful Accent 6" w:uiPriority="51"/>
-    <w:lsdException w:name="Grid Table 7 Colorful Accent 6" w:uiPriority="52"/>
-    <w:lsdException w:name="List Table 1 Light" w:uiPriority="46"/>
-    <w:lsdException w:name="List Table 2" w:uiPriority="47"/>
-    <w:lsdException w:name="List Table 3" w:uiPriority="48"/>
-    <w:lsdException w:name="List Table 4" w:uiPriority="49"/>
-    <w:lsdException w:name="List Table 5 Dark" w:uiPriority="50"/>
-    <w:lsdException w:name="List Table 6 Colorful" w:uiPriority="51"/>
-    <w:lsdException w:name="List Table 7 Colorful" w:uiPriority="52"/>
-    <w:lsdException w:name="List Table 1 Light Accent 1" w:uiPriority="46"/>
-    <w:lsdException w:name="List Table 2 Accent 1" w:uiPriority="47"/>
-    <w:lsdException w:name="List Table 3 Accent 1" w:uiPriority="48"/>
-    <w:lsdException w:name="List Table 4 Accent 1" w:uiPriority="49"/>
-    <w:lsdException w:name="List Table 5 Dark Accent 1" w:uiPriority="50"/>
-    <w:lsdException w:name="List Table 6 Colorful Accent 1" w:uiPriority="51"/>
-    <w:lsdException w:name="List Table 7 Colorful Accent 1" w:uiPriority="52"/>
-    <w:lsdException w:name="List Table 1 Light Accent 2" w:uiPriority="46"/>
-    <w:lsdException w:name="List Table 2 Accent 2" w:uiPriority="47"/>
-    <w:lsdException w:name="List Table 3 Accent 2" w:uiPriority="48"/>
-    <w:lsdException w:name="List Table 4 Accent 2" w:uiPriority="49"/>
-    <w:lsdException w:name="List Table 5 Dark Accent 2" w:uiPriority="50"/>
-    <w:lsdException w:name="List Table 6 Colorful Accent 2" w:uiPriority="51"/>
-    <w:lsdException w:name="List Table 7 Colorful Accent 2" w:uiPriority="52"/>
-    <w:lsdException w:name="List Table 1 Light Accent 3" w:uiPriority="46"/>
-    <w:lsdException w:name="List Table 2 Accent 3" w:uiPriority="47"/>
-    <w:lsdException w:name="List Table 3 Accent 3" w:uiPriority="48"/>
-    <w:lsdException w:name="List Table 4 Accent 3" w:uiPriority="49"/>
-    <w:lsdException w:name="List Table 5 Dark Accent 3" w:uiPriority="50"/>
-    <w:lsdException w:name="List Table 6 Colorful Accent 3" w:uiPriority="51"/>
-    <w:lsdException w:name="List Table 7 Colorful Accent 3" w:uiPriority="52"/>
-    <w:lsdException w:name="List Table 1 Light Accent 4" w:uiPriority="46"/>
-    <w:lsdException w:name="List Table 2 Accent 4" w:uiPriority="47"/>
-    <w:lsdException w:name="List Table 3 Accent 4" w:uiPriority="48"/>
-    <w:lsdException w:name="List Table 4 Accent 4" w:uiPriority="49"/>
-    <w:lsdException w:name="List Table 5 Dark Accent 4" w:uiPriority="50"/>
-    <w:lsdException w:name="List Table 6 Colorful Accent 4" w:uiPriority="51"/>
-    <w:lsdException w:name="List Table 7 Colorful Accent 4" w:uiPriority="52"/>
-    <w:lsdException w:name="List Table 1 Light Accent 5" w:uiPriority="46"/>
-    <w:lsdException w:name="List Table 2 Accent 5" w:uiPriority="47"/>
-    <w:lsdException w:name="List Table 3 Accent 5" w:uiPriority="48"/>
-    <w:lsdException w:name="List Table 4 Accent 5" w:uiPriority="49"/>
-    <w:lsdException w:name="List Table 5 Dark Accent 5" w:uiPriority="50"/>
-    <w:lsdException w:name="List Table 6 Colorful Accent 5" w:uiPriority="51"/>
-    <w:lsdException w:name="List Table 7 Colorful Accent 5" w:uiPriority="52"/>
-    <w:lsdException w:name="List Table 1 Light Accent 6" w:uiPriority="46"/>
-    <w:lsdException w:name="List Table 2 Accent 6" w:uiPriority="47"/>
-    <w:lsdException w:name="List Table 3 Accent 6" w:uiPriority="48"/>
-    <w:lsdException w:name="List Table 4 Accent 6" w:uiPriority="49"/>
-    <w:lsdException w:name="List Table 5 Dark Accent 6" w:uiPriority="50"/>
-    <w:lsdException w:name="List Table 6 Colorful Accent 6" w:uiPriority="51"/>
-    <w:lsdException w:name="List Table 7 Colorful Accent 6" w:uiPriority="52"/>
-  </w:latentStyles>
-  <w:style w:type="paragraph" w:default="1" w:styleId="Normal">
-    <w:name w:val="Normal"/>
-    <w:qFormat/>
-  </w:style>
-  <w:style w:type="character" w:default="1" w:styleId="Fuentedeprrafopredeter">
-    <w:name w:val="Default Paragraph Font"/>
-    <w:uiPriority w:val="1"/>
-    <w:semiHidden/>
-    <w:unhideWhenUsed/>
-  </w:style>
-  <w:style w:type="table" w:default="1" w:styleId="Tablanormal">
-    <w:name w:val="Normal Table"/>
-    <w:uiPriority w:val="99"/>
-    <w:semiHidden/>
-    <w:unhideWhenUsed/>
-    <w:tblPr>
-      <w:tblInd w:w="0" w:type="dxa"/>
-      <w:tblCellMar>
-        <w:top w:w="0" w:type="dxa"/>
-        <w:left w:w="108" w:type="dxa"/>
-        <w:bottom w:w="0" w:type="dxa"/>
-        <w:right w:w="108" w:type="dxa"/>
-      </w:tblCellMar>
-    </w:tblPr>
-  </w:style>
-  <w:style w:type="numbering" w:default="1" w:styleId="Sinlista">
-    <w:name w:val="No List"/>
-    <w:uiPriority w:val="99"/>
-    <w:semiHidden/>
-    <w:unhideWhenUsed/>
-  </w:style>
-  <w:style w:type="paragraph" w:customStyle="1" w:styleId="22C08A1178224BC7BC0A16B2F1383387">
-    <w:name w:val="22C08A1178224BC7BC0A16B2F1383387"/>
-  </w:style>
-  <w:style w:type="paragraph" w:customStyle="1" w:styleId="3D8EA1EB739145B0B554E3F3EBB966D5">
-    <w:name w:val="3D8EA1EB739145B0B554E3F3EBB966D5"/>
-  </w:style>
-  <w:style w:type="paragraph" w:customStyle="1" w:styleId="AC81FB3828A749F9B7EB4EBF59A37256">
-    <w:name w:val="AC81FB3828A749F9B7EB4EBF59A37256"/>
-  </w:style>
-</w:styles>
-</file>
-
-<file path=word/glossary/webSettings.xml><?xml version="1.0" encoding="utf-8"?>
-<w:webSettings xmlns:mc="http://schemas.openxmlformats.org/markup-compatibility/2006" xmlns:r="http://schemas.openxmlformats.org/officeDocument/2006/relationships" xmlns:w="http://schemas.openxmlformats.org/wordprocessingml/2006/main" xmlns:w14="http://schemas.microsoft.com/office/word/2010/wordml" xmlns:w15="http://schemas.microsoft.com/office/word/2012/wordml" mc:Ignorable="w14 w15">
-  <w:optimizeForBrowser/>
-  <w:allowPNG/>
-</w:webSettings>
 </file>
 
 <file path=word/theme/theme1.xml><?xml version="1.0" encoding="utf-8"?>
@@ -3381,6 +3055,15 @@
 </file>
 
 <file path=customXml/item1.xml><?xml version="1.0" encoding="utf-8"?>
+<?mso-contentType ?>
+<FormTemplates xmlns="http://schemas.microsoft.com/sharepoint/v3/contenttype/forms">
+  <Display>DocumentLibraryForm</Display>
+  <Edit>AssetEditForm</Edit>
+  <New>DocumentLibraryForm</New>
+</FormTemplates>
+</file>
+
+<file path=customXml/item2.xml><?xml version="1.0" encoding="utf-8"?>
 <p:properties xmlns:p="http://schemas.microsoft.com/office/2006/metadata/properties" xmlns:xsi="http://www.w3.org/2001/XMLSchema-instance" xmlns:pc="http://schemas.microsoft.com/office/infopath/2007/PartnerControls">
   <documentManagement>
     <APDescription xmlns="4873beb7-5857-4685-be1f-d57550cc96cc" xsi:nil="true"/>
@@ -3504,15 +3187,6 @@
     <UANotes xmlns="4873beb7-5857-4685-be1f-d57550cc96cc" xsi:nil="true"/>
   </documentManagement>
 </p:properties>
-</file>
-
-<file path=customXml/item2.xml><?xml version="1.0" encoding="utf-8"?>
-<?mso-contentType ?>
-<FormTemplates xmlns="http://schemas.microsoft.com/sharepoint/v3/contenttype/forms">
-  <Display>DocumentLibraryForm</Display>
-  <Edit>AssetEditForm</Edit>
-  <New>DocumentLibraryForm</New>
-</FormTemplates>
 </file>
 
 <file path=customXml/item3.xml><?xml version="1.0" encoding="utf-8"?>
@@ -4609,19 +4283,19 @@
 </file>
 
 <file path=customXml/itemProps1.xml><?xml version="1.0" encoding="utf-8"?>
+<ds:datastoreItem xmlns:ds="http://schemas.openxmlformats.org/officeDocument/2006/customXml" ds:itemID="{FF740C13-C6A2-43D3-86C5-4CBB969C2CB1}">
+  <ds:schemaRefs>
+    <ds:schemaRef ds:uri="http://schemas.microsoft.com/sharepoint/v3/contenttype/forms"/>
+  </ds:schemaRefs>
+</ds:datastoreItem>
+</file>
+
+<file path=customXml/itemProps2.xml><?xml version="1.0" encoding="utf-8"?>
 <ds:datastoreItem xmlns:ds="http://schemas.openxmlformats.org/officeDocument/2006/customXml" ds:itemID="{83AE4ADC-D632-40A7-A0C1-0481BB069C4F}">
   <ds:schemaRefs>
     <ds:schemaRef ds:uri="http://schemas.microsoft.com/office/2006/metadata/properties"/>
     <ds:schemaRef ds:uri="http://schemas.microsoft.com/office/infopath/2007/PartnerControls"/>
     <ds:schemaRef ds:uri="4873beb7-5857-4685-be1f-d57550cc96cc"/>
-  </ds:schemaRefs>
-</ds:datastoreItem>
-</file>
-
-<file path=customXml/itemProps2.xml><?xml version="1.0" encoding="utf-8"?>
-<ds:datastoreItem xmlns:ds="http://schemas.openxmlformats.org/officeDocument/2006/customXml" ds:itemID="{FF740C13-C6A2-43D3-86C5-4CBB969C2CB1}">
-  <ds:schemaRefs>
-    <ds:schemaRef ds:uri="http://schemas.microsoft.com/sharepoint/v3/contenttype/forms"/>
   </ds:schemaRefs>
 </ds:datastoreItem>
 </file>
@@ -4645,7 +4319,7 @@
 </file>
 
 <file path=customXml/itemProps4.xml><?xml version="1.0" encoding="utf-8"?>
-<ds:datastoreItem xmlns:ds="http://schemas.openxmlformats.org/officeDocument/2006/customXml" ds:itemID="{AB6C28D3-11A1-4D76-99C8-ED813535B16A}">
+<ds:datastoreItem xmlns:ds="http://schemas.openxmlformats.org/officeDocument/2006/customXml" ds:itemID="{316FB263-46DB-4BF3-859D-8C70C26A2258}">
   <ds:schemaRefs>
     <ds:schemaRef ds:uri="http://schemas.openxmlformats.org/officeDocument/2006/bibliography"/>
   </ds:schemaRefs>

</xml_diff>

<commit_message>
Arrow Functions, Promesas y Parámetros en objetos
</commit_message>
<xml_diff>
--- a/CursoECMAScript6+/Curso_De_ECMAScript_6.docx
+++ b/CursoECMAScript6+/Curso_De_ECMAScript_6.docx
@@ -262,7 +262,8 @@
       </w:pPr>
       <w:r>
         <w:rPr>
-          <w:lang w:val="es-MX"/>
+          <w:noProof/>
+          <w:lang w:val="es-MX" w:eastAsia="es-MX"/>
         </w:rPr>
         <w:drawing>
           <wp:inline distT="0" distB="0" distL="0" distR="0" wp14:anchorId="6F0257B5" wp14:editId="4108DEA5">
@@ -310,7 +311,8 @@
       </w:pPr>
       <w:r>
         <w:rPr>
-          <w:lang w:val="es-MX"/>
+          <w:noProof/>
+          <w:lang w:val="es-MX" w:eastAsia="es-MX"/>
         </w:rPr>
         <w:drawing>
           <wp:inline distT="0" distB="0" distL="0" distR="0" wp14:anchorId="6E44EB72" wp14:editId="41B14F87">
@@ -348,11 +350,158 @@
           </wp:inline>
         </w:drawing>
       </w:r>
+    </w:p>
+    <w:p>
+      <w:pPr>
+        <w:pStyle w:val="Ttulo1"/>
+      </w:pPr>
+      <w:r>
+        <w:lastRenderedPageBreak/>
+        <w:t>Arrow Functions, Promesas y Parámetros en objetos</w:t>
+      </w:r>
+    </w:p>
+    <w:p>
+      <w:pPr>
+        <w:jc w:val="center"/>
+      </w:pPr>
+      <w:r>
+        <w:drawing>
+          <wp:inline distT="0" distB="0" distL="0" distR="0" wp14:anchorId="1EF064E9" wp14:editId="0D6972E9">
+            <wp:extent cx="4856480" cy="2615582"/>
+            <wp:effectExtent l="0" t="0" r="1270" b="0"/>
+            <wp:docPr id="5" name="Imagen 5"/>
+            <wp:cNvGraphicFramePr>
+              <a:graphicFrameLocks xmlns:a="http://schemas.openxmlformats.org/drawingml/2006/main" noChangeAspect="1"/>
+            </wp:cNvGraphicFramePr>
+            <a:graphic xmlns:a="http://schemas.openxmlformats.org/drawingml/2006/main">
+              <a:graphicData uri="http://schemas.openxmlformats.org/drawingml/2006/picture">
+                <pic:pic xmlns:pic="http://schemas.openxmlformats.org/drawingml/2006/picture">
+                  <pic:nvPicPr>
+                    <pic:cNvPr id="1" name=""/>
+                    <pic:cNvPicPr/>
+                  </pic:nvPicPr>
+                  <pic:blipFill>
+                    <a:blip r:embed="rId14"/>
+                    <a:stretch>
+                      <a:fillRect/>
+                    </a:stretch>
+                  </pic:blipFill>
+                  <pic:spPr>
+                    <a:xfrm>
+                      <a:off x="0" y="0"/>
+                      <a:ext cx="4857822" cy="2616305"/>
+                    </a:xfrm>
+                    <a:prstGeom prst="rect">
+                      <a:avLst/>
+                    </a:prstGeom>
+                  </pic:spPr>
+                </pic:pic>
+              </a:graphicData>
+            </a:graphic>
+          </wp:inline>
+        </w:drawing>
+      </w:r>
+    </w:p>
+    <w:p>
+      <w:pPr>
+        <w:jc w:val="center"/>
+        <w:rPr>
+          <w:lang w:val="es-MX"/>
+        </w:rPr>
+      </w:pPr>
+      <w:r>
+        <w:rPr>
+          <w:lang w:val="es-MX"/>
+        </w:rPr>
+        <w:drawing>
+          <wp:inline distT="0" distB="0" distL="0" distR="0" wp14:anchorId="3CE5714C" wp14:editId="353EFAE8">
+            <wp:extent cx="5151120" cy="2802387"/>
+            <wp:effectExtent l="0" t="0" r="0" b="0"/>
+            <wp:docPr id="4" name="Imagen 4"/>
+            <wp:cNvGraphicFramePr>
+              <a:graphicFrameLocks xmlns:a="http://schemas.openxmlformats.org/drawingml/2006/main" noChangeAspect="1"/>
+            </wp:cNvGraphicFramePr>
+            <a:graphic xmlns:a="http://schemas.openxmlformats.org/drawingml/2006/main">
+              <a:graphicData uri="http://schemas.openxmlformats.org/drawingml/2006/picture">
+                <pic:pic xmlns:pic="http://schemas.openxmlformats.org/drawingml/2006/picture">
+                  <pic:nvPicPr>
+                    <pic:cNvPr id="1" name=""/>
+                    <pic:cNvPicPr/>
+                  </pic:nvPicPr>
+                  <pic:blipFill>
+                    <a:blip r:embed="rId15"/>
+                    <a:stretch>
+                      <a:fillRect/>
+                    </a:stretch>
+                  </pic:blipFill>
+                  <pic:spPr>
+                    <a:xfrm>
+                      <a:off x="0" y="0"/>
+                      <a:ext cx="5151410" cy="2802545"/>
+                    </a:xfrm>
+                    <a:prstGeom prst="rect">
+                      <a:avLst/>
+                    </a:prstGeom>
+                  </pic:spPr>
+                </pic:pic>
+              </a:graphicData>
+            </a:graphic>
+          </wp:inline>
+        </w:drawing>
+      </w:r>
+    </w:p>
+    <w:p>
+      <w:pPr>
+        <w:jc w:val="center"/>
+        <w:rPr>
+          <w:lang w:val="es-MX"/>
+        </w:rPr>
+      </w:pPr>
       <w:bookmarkStart w:id="0" w:name="_GoBack"/>
+      <w:r>
+        <w:rPr>
+          <w:lang w:val="es-MX"/>
+        </w:rPr>
+        <w:drawing>
+          <wp:inline distT="0" distB="0" distL="0" distR="0" wp14:anchorId="6947432C" wp14:editId="555D1793">
+            <wp:extent cx="4876800" cy="2567789"/>
+            <wp:effectExtent l="0" t="0" r="0" b="4445"/>
+            <wp:docPr id="6" name="Imagen 6"/>
+            <wp:cNvGraphicFramePr>
+              <a:graphicFrameLocks xmlns:a="http://schemas.openxmlformats.org/drawingml/2006/main" noChangeAspect="1"/>
+            </wp:cNvGraphicFramePr>
+            <a:graphic xmlns:a="http://schemas.openxmlformats.org/drawingml/2006/main">
+              <a:graphicData uri="http://schemas.openxmlformats.org/drawingml/2006/picture">
+                <pic:pic xmlns:pic="http://schemas.openxmlformats.org/drawingml/2006/picture">
+                  <pic:nvPicPr>
+                    <pic:cNvPr id="1" name=""/>
+                    <pic:cNvPicPr/>
+                  </pic:nvPicPr>
+                  <pic:blipFill>
+                    <a:blip r:embed="rId16"/>
+                    <a:stretch>
+                      <a:fillRect/>
+                    </a:stretch>
+                  </pic:blipFill>
+                  <pic:spPr>
+                    <a:xfrm>
+                      <a:off x="0" y="0"/>
+                      <a:ext cx="4878423" cy="2568644"/>
+                    </a:xfrm>
+                    <a:prstGeom prst="rect">
+                      <a:avLst/>
+                    </a:prstGeom>
+                  </pic:spPr>
+                </pic:pic>
+              </a:graphicData>
+            </a:graphic>
+          </wp:inline>
+        </w:drawing>
+      </w:r>
       <w:bookmarkEnd w:id="0"/>
     </w:p>
     <w:sectPr>
-      <w:footerReference w:type="default" r:id="rId14"/>
+      <w:footerReference w:type="default" r:id="rId17"/>
       <w:pgSz w:w="11907" w:h="16839" w:code="9"/>
       <w:pgMar w:top="1440" w:right="1440" w:bottom="1440" w:left="1440" w:header="720" w:footer="720" w:gutter="0"/>
       <w:cols w:space="720"/>
@@ -431,7 +580,7 @@
             <w:noProof/>
             <w:lang w:bidi="es-ES"/>
           </w:rPr>
-          <w:t>2</w:t>
+          <w:t>3</w:t>
         </w:r>
         <w:r>
           <w:rPr>
@@ -3055,141 +3204,6 @@
 </file>
 
 <file path=customXml/item1.xml><?xml version="1.0" encoding="utf-8"?>
-<?mso-contentType ?>
-<FormTemplates xmlns="http://schemas.microsoft.com/sharepoint/v3/contenttype/forms">
-  <Display>DocumentLibraryForm</Display>
-  <Edit>AssetEditForm</Edit>
-  <New>DocumentLibraryForm</New>
-</FormTemplates>
-</file>
-
-<file path=customXml/item2.xml><?xml version="1.0" encoding="utf-8"?>
-<p:properties xmlns:p="http://schemas.microsoft.com/office/2006/metadata/properties" xmlns:xsi="http://www.w3.org/2001/XMLSchema-instance" xmlns:pc="http://schemas.microsoft.com/office/infopath/2007/PartnerControls">
-  <documentManagement>
-    <APDescription xmlns="4873beb7-5857-4685-be1f-d57550cc96cc" xsi:nil="true"/>
-    <AssetExpire xmlns="4873beb7-5857-4685-be1f-d57550cc96cc">2029-01-01T08:00:00+00:00</AssetExpire>
-    <CampaignTagsTaxHTField0 xmlns="4873beb7-5857-4685-be1f-d57550cc96cc">
-      <Terms xmlns="http://schemas.microsoft.com/office/infopath/2007/PartnerControls"/>
-    </CampaignTagsTaxHTField0>
-    <IntlLangReviewDate xmlns="4873beb7-5857-4685-be1f-d57550cc96cc" xsi:nil="true"/>
-    <TPFriendlyName xmlns="4873beb7-5857-4685-be1f-d57550cc96cc" xsi:nil="true"/>
-    <IntlLangReview xmlns="4873beb7-5857-4685-be1f-d57550cc96cc">false</IntlLangReview>
-    <LocLastLocAttemptVersionLookup xmlns="4873beb7-5857-4685-be1f-d57550cc96cc">864570</LocLastLocAttemptVersionLookup>
-    <PolicheckWords xmlns="4873beb7-5857-4685-be1f-d57550cc96cc" xsi:nil="true"/>
-    <SubmitterId xmlns="4873beb7-5857-4685-be1f-d57550cc96cc" xsi:nil="true"/>
-    <AcquiredFrom xmlns="4873beb7-5857-4685-be1f-d57550cc96cc">Internal MS</AcquiredFrom>
-    <EditorialStatus xmlns="4873beb7-5857-4685-be1f-d57550cc96cc">Complete</EditorialStatus>
-    <Markets xmlns="4873beb7-5857-4685-be1f-d57550cc96cc"/>
-    <OriginAsset xmlns="4873beb7-5857-4685-be1f-d57550cc96cc" xsi:nil="true"/>
-    <AssetStart xmlns="4873beb7-5857-4685-be1f-d57550cc96cc">2012-11-01T04:53:00+00:00</AssetStart>
-    <FriendlyTitle xmlns="4873beb7-5857-4685-be1f-d57550cc96cc" xsi:nil="true"/>
-    <MarketSpecific xmlns="4873beb7-5857-4685-be1f-d57550cc96cc">false</MarketSpecific>
-    <TPNamespace xmlns="4873beb7-5857-4685-be1f-d57550cc96cc" xsi:nil="true"/>
-    <PublishStatusLookup xmlns="4873beb7-5857-4685-be1f-d57550cc96cc">
-      <Value>1655138</Value>
-    </PublishStatusLookup>
-    <APAuthor xmlns="4873beb7-5857-4685-be1f-d57550cc96cc">
-      <UserInfo>
-        <DisplayName>MIDDLEEAST\v-keerth</DisplayName>
-        <AccountId>2799</AccountId>
-        <AccountType/>
-      </UserInfo>
-    </APAuthor>
-    <TPCommandLine xmlns="4873beb7-5857-4685-be1f-d57550cc96cc" xsi:nil="true"/>
-    <IntlLangReviewer xmlns="4873beb7-5857-4685-be1f-d57550cc96cc" xsi:nil="true"/>
-    <OpenTemplate xmlns="4873beb7-5857-4685-be1f-d57550cc96cc">true</OpenTemplate>
-    <CSXSubmissionDate xmlns="4873beb7-5857-4685-be1f-d57550cc96cc" xsi:nil="true"/>
-    <TaxCatchAll xmlns="4873beb7-5857-4685-be1f-d57550cc96cc"/>
-    <Manager xmlns="4873beb7-5857-4685-be1f-d57550cc96cc" xsi:nil="true"/>
-    <NumericId xmlns="4873beb7-5857-4685-be1f-d57550cc96cc" xsi:nil="true"/>
-    <ParentAssetId xmlns="4873beb7-5857-4685-be1f-d57550cc96cc" xsi:nil="true"/>
-    <OriginalSourceMarket xmlns="4873beb7-5857-4685-be1f-d57550cc96cc" xsi:nil="true"/>
-    <ApprovalStatus xmlns="4873beb7-5857-4685-be1f-d57550cc96cc">InProgress</ApprovalStatus>
-    <TPComponent xmlns="4873beb7-5857-4685-be1f-d57550cc96cc" xsi:nil="true"/>
-    <EditorialTags xmlns="4873beb7-5857-4685-be1f-d57550cc96cc" xsi:nil="true"/>
-    <TPExecutable xmlns="4873beb7-5857-4685-be1f-d57550cc96cc" xsi:nil="true"/>
-    <TPLaunchHelpLink xmlns="4873beb7-5857-4685-be1f-d57550cc96cc" xsi:nil="true"/>
-    <LocComments xmlns="4873beb7-5857-4685-be1f-d57550cc96cc" xsi:nil="true"/>
-    <LocRecommendedHandoff xmlns="4873beb7-5857-4685-be1f-d57550cc96cc" xsi:nil="true"/>
-    <SourceTitle xmlns="4873beb7-5857-4685-be1f-d57550cc96cc" xsi:nil="true"/>
-    <CSXUpdate xmlns="4873beb7-5857-4685-be1f-d57550cc96cc">false</CSXUpdate>
-    <IntlLocPriority xmlns="4873beb7-5857-4685-be1f-d57550cc96cc" xsi:nil="true"/>
-    <UAProjectedTotalWords xmlns="4873beb7-5857-4685-be1f-d57550cc96cc" xsi:nil="true"/>
-    <AssetType xmlns="4873beb7-5857-4685-be1f-d57550cc96cc">TP</AssetType>
-    <MachineTranslated xmlns="4873beb7-5857-4685-be1f-d57550cc96cc">false</MachineTranslated>
-    <OutputCachingOn xmlns="4873beb7-5857-4685-be1f-d57550cc96cc">false</OutputCachingOn>
-    <TemplateStatus xmlns="4873beb7-5857-4685-be1f-d57550cc96cc">Complete</TemplateStatus>
-    <IsSearchable xmlns="4873beb7-5857-4685-be1f-d57550cc96cc">true</IsSearchable>
-    <ContentItem xmlns="4873beb7-5857-4685-be1f-d57550cc96cc" xsi:nil="true"/>
-    <HandoffToMSDN xmlns="4873beb7-5857-4685-be1f-d57550cc96cc" xsi:nil="true"/>
-    <ShowIn xmlns="4873beb7-5857-4685-be1f-d57550cc96cc">Show everywhere</ShowIn>
-    <ThumbnailAssetId xmlns="4873beb7-5857-4685-be1f-d57550cc96cc" xsi:nil="true"/>
-    <UALocComments xmlns="4873beb7-5857-4685-be1f-d57550cc96cc" xsi:nil="true"/>
-    <UALocRecommendation xmlns="4873beb7-5857-4685-be1f-d57550cc96cc">Localize</UALocRecommendation>
-    <LastModifiedDateTime xmlns="4873beb7-5857-4685-be1f-d57550cc96cc" xsi:nil="true"/>
-    <LegacyData xmlns="4873beb7-5857-4685-be1f-d57550cc96cc" xsi:nil="true"/>
-    <LocManualTestRequired xmlns="4873beb7-5857-4685-be1f-d57550cc96cc">false</LocManualTestRequired>
-    <LocMarketGroupTiers2 xmlns="4873beb7-5857-4685-be1f-d57550cc96cc" xsi:nil="true"/>
-    <ClipArtFilename xmlns="4873beb7-5857-4685-be1f-d57550cc96cc" xsi:nil="true"/>
-    <TPApplication xmlns="4873beb7-5857-4685-be1f-d57550cc96cc" xsi:nil="true"/>
-    <CSXHash xmlns="4873beb7-5857-4685-be1f-d57550cc96cc" xsi:nil="true"/>
-    <DirectSourceMarket xmlns="4873beb7-5857-4685-be1f-d57550cc96cc" xsi:nil="true"/>
-    <PrimaryImageGen xmlns="4873beb7-5857-4685-be1f-d57550cc96cc">true</PrimaryImageGen>
-    <PlannedPubDate xmlns="4873beb7-5857-4685-be1f-d57550cc96cc" xsi:nil="true"/>
-    <CSXSubmissionMarket xmlns="4873beb7-5857-4685-be1f-d57550cc96cc" xsi:nil="true"/>
-    <Downloads xmlns="4873beb7-5857-4685-be1f-d57550cc96cc">0</Downloads>
-    <ArtSampleDocs xmlns="4873beb7-5857-4685-be1f-d57550cc96cc" xsi:nil="true"/>
-    <TrustLevel xmlns="4873beb7-5857-4685-be1f-d57550cc96cc">1 Microsoft Managed Content</TrustLevel>
-    <BlockPublish xmlns="4873beb7-5857-4685-be1f-d57550cc96cc">false</BlockPublish>
-    <TPLaunchHelpLinkType xmlns="4873beb7-5857-4685-be1f-d57550cc96cc">Template</TPLaunchHelpLinkType>
-    <LocalizationTagsTaxHTField0 xmlns="4873beb7-5857-4685-be1f-d57550cc96cc">
-      <Terms xmlns="http://schemas.microsoft.com/office/infopath/2007/PartnerControls"/>
-    </LocalizationTagsTaxHTField0>
-    <BusinessGroup xmlns="4873beb7-5857-4685-be1f-d57550cc96cc" xsi:nil="true"/>
-    <Providers xmlns="4873beb7-5857-4685-be1f-d57550cc96cc" xsi:nil="true"/>
-    <TemplateTemplateType xmlns="4873beb7-5857-4685-be1f-d57550cc96cc">Word Document Template</TemplateTemplateType>
-    <TimesCloned xmlns="4873beb7-5857-4685-be1f-d57550cc96cc" xsi:nil="true"/>
-    <TPAppVersion xmlns="4873beb7-5857-4685-be1f-d57550cc96cc" xsi:nil="true"/>
-    <VoteCount xmlns="4873beb7-5857-4685-be1f-d57550cc96cc" xsi:nil="true"/>
-    <AverageRating xmlns="4873beb7-5857-4685-be1f-d57550cc96cc" xsi:nil="true"/>
-    <FeatureTagsTaxHTField0 xmlns="4873beb7-5857-4685-be1f-d57550cc96cc">
-      <Terms xmlns="http://schemas.microsoft.com/office/infopath/2007/PartnerControls"/>
-    </FeatureTagsTaxHTField0>
-    <Provider xmlns="4873beb7-5857-4685-be1f-d57550cc96cc" xsi:nil="true"/>
-    <UACurrentWords xmlns="4873beb7-5857-4685-be1f-d57550cc96cc" xsi:nil="true"/>
-    <AssetId xmlns="4873beb7-5857-4685-be1f-d57550cc96cc">TP103749966</AssetId>
-    <TPClientViewer xmlns="4873beb7-5857-4685-be1f-d57550cc96cc" xsi:nil="true"/>
-    <DSATActionTaken xmlns="4873beb7-5857-4685-be1f-d57550cc96cc" xsi:nil="true"/>
-    <APEditor xmlns="4873beb7-5857-4685-be1f-d57550cc96cc">
-      <UserInfo>
-        <DisplayName/>
-        <AccountId xsi:nil="true"/>
-        <AccountType/>
-      </UserInfo>
-    </APEditor>
-    <TPInstallLocation xmlns="4873beb7-5857-4685-be1f-d57550cc96cc" xsi:nil="true"/>
-    <OOCacheId xmlns="4873beb7-5857-4685-be1f-d57550cc96cc" xsi:nil="true"/>
-    <IsDeleted xmlns="4873beb7-5857-4685-be1f-d57550cc96cc">false</IsDeleted>
-    <PublishTargets xmlns="4873beb7-5857-4685-be1f-d57550cc96cc">OfficeOnlineVNext</PublishTargets>
-    <ApprovalLog xmlns="4873beb7-5857-4685-be1f-d57550cc96cc" xsi:nil="true"/>
-    <BugNumber xmlns="4873beb7-5857-4685-be1f-d57550cc96cc" xsi:nil="true"/>
-    <CrawlForDependencies xmlns="4873beb7-5857-4685-be1f-d57550cc96cc">false</CrawlForDependencies>
-    <InternalTagsTaxHTField0 xmlns="4873beb7-5857-4685-be1f-d57550cc96cc">
-      <Terms xmlns="http://schemas.microsoft.com/office/infopath/2007/PartnerControls"/>
-    </InternalTagsTaxHTField0>
-    <LastHandOff xmlns="4873beb7-5857-4685-be1f-d57550cc96cc" xsi:nil="true"/>
-    <Milestone xmlns="4873beb7-5857-4685-be1f-d57550cc96cc" xsi:nil="true"/>
-    <OriginalRelease xmlns="4873beb7-5857-4685-be1f-d57550cc96cc">15</OriginalRelease>
-    <RecommendationsModifier xmlns="4873beb7-5857-4685-be1f-d57550cc96cc" xsi:nil="true"/>
-    <ScenarioTagsTaxHTField0 xmlns="4873beb7-5857-4685-be1f-d57550cc96cc">
-      <Terms xmlns="http://schemas.microsoft.com/office/infopath/2007/PartnerControls"/>
-    </ScenarioTagsTaxHTField0>
-    <UANotes xmlns="4873beb7-5857-4685-be1f-d57550cc96cc" xsi:nil="true"/>
-  </documentManagement>
-</p:properties>
-</file>
-
-<file path=customXml/item3.xml><?xml version="1.0" encoding="utf-8"?>
 <ct:contentTypeSchema xmlns:ct="http://schemas.microsoft.com/office/2006/metadata/contentType" xmlns:ma="http://schemas.microsoft.com/office/2006/metadata/properties/metaAttributes" ct:_="" ma:_="" ma:contentTypeName="TemplateFile" ma:contentTypeID="0x0101006EDDDB5EE6D98C44930B742096920B300400F5B6D36B3EF94B4E9A635CDF2A18F5B8" ma:contentTypeVersion="72" ma:contentTypeDescription="Create a new document." ma:contentTypeScope="" ma:versionID="a23e56308344d904b51738559c3d67c9">
   <xsd:schema xmlns:xsd="http://www.w3.org/2001/XMLSchema" xmlns:xs="http://www.w3.org/2001/XMLSchema" xmlns:p="http://schemas.microsoft.com/office/2006/metadata/properties" xmlns:ns2="4873beb7-5857-4685-be1f-d57550cc96cc" targetNamespace="http://schemas.microsoft.com/office/2006/metadata/properties" ma:root="true" ma:fieldsID="cd0908cc4600e77bf5da051303e00c8d" ns2:_="">
     <xsd:import namespace="4873beb7-5857-4685-be1f-d57550cc96cc"/>
@@ -4229,6 +4243,141 @@
 </ct:contentTypeSchema>
 </file>
 
+<file path=customXml/item2.xml><?xml version="1.0" encoding="utf-8"?>
+<p:properties xmlns:p="http://schemas.microsoft.com/office/2006/metadata/properties" xmlns:xsi="http://www.w3.org/2001/XMLSchema-instance" xmlns:pc="http://schemas.microsoft.com/office/infopath/2007/PartnerControls">
+  <documentManagement>
+    <APDescription xmlns="4873beb7-5857-4685-be1f-d57550cc96cc" xsi:nil="true"/>
+    <AssetExpire xmlns="4873beb7-5857-4685-be1f-d57550cc96cc">2029-01-01T08:00:00+00:00</AssetExpire>
+    <CampaignTagsTaxHTField0 xmlns="4873beb7-5857-4685-be1f-d57550cc96cc">
+      <Terms xmlns="http://schemas.microsoft.com/office/infopath/2007/PartnerControls"/>
+    </CampaignTagsTaxHTField0>
+    <IntlLangReviewDate xmlns="4873beb7-5857-4685-be1f-d57550cc96cc" xsi:nil="true"/>
+    <TPFriendlyName xmlns="4873beb7-5857-4685-be1f-d57550cc96cc" xsi:nil="true"/>
+    <IntlLangReview xmlns="4873beb7-5857-4685-be1f-d57550cc96cc">false</IntlLangReview>
+    <LocLastLocAttemptVersionLookup xmlns="4873beb7-5857-4685-be1f-d57550cc96cc">864570</LocLastLocAttemptVersionLookup>
+    <PolicheckWords xmlns="4873beb7-5857-4685-be1f-d57550cc96cc" xsi:nil="true"/>
+    <SubmitterId xmlns="4873beb7-5857-4685-be1f-d57550cc96cc" xsi:nil="true"/>
+    <AcquiredFrom xmlns="4873beb7-5857-4685-be1f-d57550cc96cc">Internal MS</AcquiredFrom>
+    <EditorialStatus xmlns="4873beb7-5857-4685-be1f-d57550cc96cc">Complete</EditorialStatus>
+    <Markets xmlns="4873beb7-5857-4685-be1f-d57550cc96cc"/>
+    <OriginAsset xmlns="4873beb7-5857-4685-be1f-d57550cc96cc" xsi:nil="true"/>
+    <AssetStart xmlns="4873beb7-5857-4685-be1f-d57550cc96cc">2012-11-01T04:53:00+00:00</AssetStart>
+    <FriendlyTitle xmlns="4873beb7-5857-4685-be1f-d57550cc96cc" xsi:nil="true"/>
+    <MarketSpecific xmlns="4873beb7-5857-4685-be1f-d57550cc96cc">false</MarketSpecific>
+    <TPNamespace xmlns="4873beb7-5857-4685-be1f-d57550cc96cc" xsi:nil="true"/>
+    <PublishStatusLookup xmlns="4873beb7-5857-4685-be1f-d57550cc96cc">
+      <Value>1655138</Value>
+    </PublishStatusLookup>
+    <APAuthor xmlns="4873beb7-5857-4685-be1f-d57550cc96cc">
+      <UserInfo>
+        <DisplayName>MIDDLEEAST\v-keerth</DisplayName>
+        <AccountId>2799</AccountId>
+        <AccountType/>
+      </UserInfo>
+    </APAuthor>
+    <TPCommandLine xmlns="4873beb7-5857-4685-be1f-d57550cc96cc" xsi:nil="true"/>
+    <IntlLangReviewer xmlns="4873beb7-5857-4685-be1f-d57550cc96cc" xsi:nil="true"/>
+    <OpenTemplate xmlns="4873beb7-5857-4685-be1f-d57550cc96cc">true</OpenTemplate>
+    <CSXSubmissionDate xmlns="4873beb7-5857-4685-be1f-d57550cc96cc" xsi:nil="true"/>
+    <TaxCatchAll xmlns="4873beb7-5857-4685-be1f-d57550cc96cc"/>
+    <Manager xmlns="4873beb7-5857-4685-be1f-d57550cc96cc" xsi:nil="true"/>
+    <NumericId xmlns="4873beb7-5857-4685-be1f-d57550cc96cc" xsi:nil="true"/>
+    <ParentAssetId xmlns="4873beb7-5857-4685-be1f-d57550cc96cc" xsi:nil="true"/>
+    <OriginalSourceMarket xmlns="4873beb7-5857-4685-be1f-d57550cc96cc" xsi:nil="true"/>
+    <ApprovalStatus xmlns="4873beb7-5857-4685-be1f-d57550cc96cc">InProgress</ApprovalStatus>
+    <TPComponent xmlns="4873beb7-5857-4685-be1f-d57550cc96cc" xsi:nil="true"/>
+    <EditorialTags xmlns="4873beb7-5857-4685-be1f-d57550cc96cc" xsi:nil="true"/>
+    <TPExecutable xmlns="4873beb7-5857-4685-be1f-d57550cc96cc" xsi:nil="true"/>
+    <TPLaunchHelpLink xmlns="4873beb7-5857-4685-be1f-d57550cc96cc" xsi:nil="true"/>
+    <LocComments xmlns="4873beb7-5857-4685-be1f-d57550cc96cc" xsi:nil="true"/>
+    <LocRecommendedHandoff xmlns="4873beb7-5857-4685-be1f-d57550cc96cc" xsi:nil="true"/>
+    <SourceTitle xmlns="4873beb7-5857-4685-be1f-d57550cc96cc" xsi:nil="true"/>
+    <CSXUpdate xmlns="4873beb7-5857-4685-be1f-d57550cc96cc">false</CSXUpdate>
+    <IntlLocPriority xmlns="4873beb7-5857-4685-be1f-d57550cc96cc" xsi:nil="true"/>
+    <UAProjectedTotalWords xmlns="4873beb7-5857-4685-be1f-d57550cc96cc" xsi:nil="true"/>
+    <AssetType xmlns="4873beb7-5857-4685-be1f-d57550cc96cc">TP</AssetType>
+    <MachineTranslated xmlns="4873beb7-5857-4685-be1f-d57550cc96cc">false</MachineTranslated>
+    <OutputCachingOn xmlns="4873beb7-5857-4685-be1f-d57550cc96cc">false</OutputCachingOn>
+    <TemplateStatus xmlns="4873beb7-5857-4685-be1f-d57550cc96cc">Complete</TemplateStatus>
+    <IsSearchable xmlns="4873beb7-5857-4685-be1f-d57550cc96cc">true</IsSearchable>
+    <ContentItem xmlns="4873beb7-5857-4685-be1f-d57550cc96cc" xsi:nil="true"/>
+    <HandoffToMSDN xmlns="4873beb7-5857-4685-be1f-d57550cc96cc" xsi:nil="true"/>
+    <ShowIn xmlns="4873beb7-5857-4685-be1f-d57550cc96cc">Show everywhere</ShowIn>
+    <ThumbnailAssetId xmlns="4873beb7-5857-4685-be1f-d57550cc96cc" xsi:nil="true"/>
+    <UALocComments xmlns="4873beb7-5857-4685-be1f-d57550cc96cc" xsi:nil="true"/>
+    <UALocRecommendation xmlns="4873beb7-5857-4685-be1f-d57550cc96cc">Localize</UALocRecommendation>
+    <LastModifiedDateTime xmlns="4873beb7-5857-4685-be1f-d57550cc96cc" xsi:nil="true"/>
+    <LegacyData xmlns="4873beb7-5857-4685-be1f-d57550cc96cc" xsi:nil="true"/>
+    <LocManualTestRequired xmlns="4873beb7-5857-4685-be1f-d57550cc96cc">false</LocManualTestRequired>
+    <LocMarketGroupTiers2 xmlns="4873beb7-5857-4685-be1f-d57550cc96cc" xsi:nil="true"/>
+    <ClipArtFilename xmlns="4873beb7-5857-4685-be1f-d57550cc96cc" xsi:nil="true"/>
+    <TPApplication xmlns="4873beb7-5857-4685-be1f-d57550cc96cc" xsi:nil="true"/>
+    <CSXHash xmlns="4873beb7-5857-4685-be1f-d57550cc96cc" xsi:nil="true"/>
+    <DirectSourceMarket xmlns="4873beb7-5857-4685-be1f-d57550cc96cc" xsi:nil="true"/>
+    <PrimaryImageGen xmlns="4873beb7-5857-4685-be1f-d57550cc96cc">true</PrimaryImageGen>
+    <PlannedPubDate xmlns="4873beb7-5857-4685-be1f-d57550cc96cc" xsi:nil="true"/>
+    <CSXSubmissionMarket xmlns="4873beb7-5857-4685-be1f-d57550cc96cc" xsi:nil="true"/>
+    <Downloads xmlns="4873beb7-5857-4685-be1f-d57550cc96cc">0</Downloads>
+    <ArtSampleDocs xmlns="4873beb7-5857-4685-be1f-d57550cc96cc" xsi:nil="true"/>
+    <TrustLevel xmlns="4873beb7-5857-4685-be1f-d57550cc96cc">1 Microsoft Managed Content</TrustLevel>
+    <BlockPublish xmlns="4873beb7-5857-4685-be1f-d57550cc96cc">false</BlockPublish>
+    <TPLaunchHelpLinkType xmlns="4873beb7-5857-4685-be1f-d57550cc96cc">Template</TPLaunchHelpLinkType>
+    <LocalizationTagsTaxHTField0 xmlns="4873beb7-5857-4685-be1f-d57550cc96cc">
+      <Terms xmlns="http://schemas.microsoft.com/office/infopath/2007/PartnerControls"/>
+    </LocalizationTagsTaxHTField0>
+    <BusinessGroup xmlns="4873beb7-5857-4685-be1f-d57550cc96cc" xsi:nil="true"/>
+    <Providers xmlns="4873beb7-5857-4685-be1f-d57550cc96cc" xsi:nil="true"/>
+    <TemplateTemplateType xmlns="4873beb7-5857-4685-be1f-d57550cc96cc">Word Document Template</TemplateTemplateType>
+    <TimesCloned xmlns="4873beb7-5857-4685-be1f-d57550cc96cc" xsi:nil="true"/>
+    <TPAppVersion xmlns="4873beb7-5857-4685-be1f-d57550cc96cc" xsi:nil="true"/>
+    <VoteCount xmlns="4873beb7-5857-4685-be1f-d57550cc96cc" xsi:nil="true"/>
+    <AverageRating xmlns="4873beb7-5857-4685-be1f-d57550cc96cc" xsi:nil="true"/>
+    <FeatureTagsTaxHTField0 xmlns="4873beb7-5857-4685-be1f-d57550cc96cc">
+      <Terms xmlns="http://schemas.microsoft.com/office/infopath/2007/PartnerControls"/>
+    </FeatureTagsTaxHTField0>
+    <Provider xmlns="4873beb7-5857-4685-be1f-d57550cc96cc" xsi:nil="true"/>
+    <UACurrentWords xmlns="4873beb7-5857-4685-be1f-d57550cc96cc" xsi:nil="true"/>
+    <AssetId xmlns="4873beb7-5857-4685-be1f-d57550cc96cc">TP103749966</AssetId>
+    <TPClientViewer xmlns="4873beb7-5857-4685-be1f-d57550cc96cc" xsi:nil="true"/>
+    <DSATActionTaken xmlns="4873beb7-5857-4685-be1f-d57550cc96cc" xsi:nil="true"/>
+    <APEditor xmlns="4873beb7-5857-4685-be1f-d57550cc96cc">
+      <UserInfo>
+        <DisplayName/>
+        <AccountId xsi:nil="true"/>
+        <AccountType/>
+      </UserInfo>
+    </APEditor>
+    <TPInstallLocation xmlns="4873beb7-5857-4685-be1f-d57550cc96cc" xsi:nil="true"/>
+    <OOCacheId xmlns="4873beb7-5857-4685-be1f-d57550cc96cc" xsi:nil="true"/>
+    <IsDeleted xmlns="4873beb7-5857-4685-be1f-d57550cc96cc">false</IsDeleted>
+    <PublishTargets xmlns="4873beb7-5857-4685-be1f-d57550cc96cc">OfficeOnlineVNext</PublishTargets>
+    <ApprovalLog xmlns="4873beb7-5857-4685-be1f-d57550cc96cc" xsi:nil="true"/>
+    <BugNumber xmlns="4873beb7-5857-4685-be1f-d57550cc96cc" xsi:nil="true"/>
+    <CrawlForDependencies xmlns="4873beb7-5857-4685-be1f-d57550cc96cc">false</CrawlForDependencies>
+    <InternalTagsTaxHTField0 xmlns="4873beb7-5857-4685-be1f-d57550cc96cc">
+      <Terms xmlns="http://schemas.microsoft.com/office/infopath/2007/PartnerControls"/>
+    </InternalTagsTaxHTField0>
+    <LastHandOff xmlns="4873beb7-5857-4685-be1f-d57550cc96cc" xsi:nil="true"/>
+    <Milestone xmlns="4873beb7-5857-4685-be1f-d57550cc96cc" xsi:nil="true"/>
+    <OriginalRelease xmlns="4873beb7-5857-4685-be1f-d57550cc96cc">15</OriginalRelease>
+    <RecommendationsModifier xmlns="4873beb7-5857-4685-be1f-d57550cc96cc" xsi:nil="true"/>
+    <ScenarioTagsTaxHTField0 xmlns="4873beb7-5857-4685-be1f-d57550cc96cc">
+      <Terms xmlns="http://schemas.microsoft.com/office/infopath/2007/PartnerControls"/>
+    </ScenarioTagsTaxHTField0>
+    <UANotes xmlns="4873beb7-5857-4685-be1f-d57550cc96cc" xsi:nil="true"/>
+  </documentManagement>
+</p:properties>
+</file>
+
+<file path=customXml/item3.xml><?xml version="1.0" encoding="utf-8"?>
+<?mso-contentType ?>
+<FormTemplates xmlns="http://schemas.microsoft.com/sharepoint/v3/contenttype/forms">
+  <Display>DocumentLibraryForm</Display>
+  <Edit>AssetEditForm</Edit>
+  <New>DocumentLibraryForm</New>
+</FormTemplates>
+</file>
+
 <file path=customXml/item4.xml><?xml version="1.0" encoding="utf-8"?>
 <b:Sources xmlns:b="http://schemas.openxmlformats.org/officeDocument/2006/bibliography" SelectedStyle="\APA.XSL" StyleName="APA">
   <b:Source>
@@ -4283,24 +4432,6 @@
 </file>
 
 <file path=customXml/itemProps1.xml><?xml version="1.0" encoding="utf-8"?>
-<ds:datastoreItem xmlns:ds="http://schemas.openxmlformats.org/officeDocument/2006/customXml" ds:itemID="{FF740C13-C6A2-43D3-86C5-4CBB969C2CB1}">
-  <ds:schemaRefs>
-    <ds:schemaRef ds:uri="http://schemas.microsoft.com/sharepoint/v3/contenttype/forms"/>
-  </ds:schemaRefs>
-</ds:datastoreItem>
-</file>
-
-<file path=customXml/itemProps2.xml><?xml version="1.0" encoding="utf-8"?>
-<ds:datastoreItem xmlns:ds="http://schemas.openxmlformats.org/officeDocument/2006/customXml" ds:itemID="{83AE4ADC-D632-40A7-A0C1-0481BB069C4F}">
-  <ds:schemaRefs>
-    <ds:schemaRef ds:uri="http://schemas.microsoft.com/office/2006/metadata/properties"/>
-    <ds:schemaRef ds:uri="http://schemas.microsoft.com/office/infopath/2007/PartnerControls"/>
-    <ds:schemaRef ds:uri="4873beb7-5857-4685-be1f-d57550cc96cc"/>
-  </ds:schemaRefs>
-</ds:datastoreItem>
-</file>
-
-<file path=customXml/itemProps3.xml><?xml version="1.0" encoding="utf-8"?>
 <ds:datastoreItem xmlns:ds="http://schemas.openxmlformats.org/officeDocument/2006/customXml" ds:itemID="{88FF2527-3592-4DBF-9FD9-FEA06E5BF9A7}">
   <ds:schemaRefs>
     <ds:schemaRef ds:uri="http://schemas.microsoft.com/office/2006/metadata/contentType"/>
@@ -4318,8 +4449,26 @@
 </ds:datastoreItem>
 </file>
 
+<file path=customXml/itemProps2.xml><?xml version="1.0" encoding="utf-8"?>
+<ds:datastoreItem xmlns:ds="http://schemas.openxmlformats.org/officeDocument/2006/customXml" ds:itemID="{83AE4ADC-D632-40A7-A0C1-0481BB069C4F}">
+  <ds:schemaRefs>
+    <ds:schemaRef ds:uri="http://schemas.microsoft.com/office/2006/metadata/properties"/>
+    <ds:schemaRef ds:uri="http://schemas.microsoft.com/office/infopath/2007/PartnerControls"/>
+    <ds:schemaRef ds:uri="4873beb7-5857-4685-be1f-d57550cc96cc"/>
+  </ds:schemaRefs>
+</ds:datastoreItem>
+</file>
+
+<file path=customXml/itemProps3.xml><?xml version="1.0" encoding="utf-8"?>
+<ds:datastoreItem xmlns:ds="http://schemas.openxmlformats.org/officeDocument/2006/customXml" ds:itemID="{FF740C13-C6A2-43D3-86C5-4CBB969C2CB1}">
+  <ds:schemaRefs>
+    <ds:schemaRef ds:uri="http://schemas.microsoft.com/sharepoint/v3/contenttype/forms"/>
+  </ds:schemaRefs>
+</ds:datastoreItem>
+</file>
+
 <file path=customXml/itemProps4.xml><?xml version="1.0" encoding="utf-8"?>
-<ds:datastoreItem xmlns:ds="http://schemas.openxmlformats.org/officeDocument/2006/customXml" ds:itemID="{316FB263-46DB-4BF3-859D-8C70C26A2258}">
+<ds:datastoreItem xmlns:ds="http://schemas.openxmlformats.org/officeDocument/2006/customXml" ds:itemID="{5188938C-A1B9-473F-8903-03FFF85BB902}">
   <ds:schemaRefs>
     <ds:schemaRef ds:uri="http://schemas.openxmlformats.org/officeDocument/2006/bibliography"/>
   </ds:schemaRefs>

</xml_diff>

<commit_message>
Clases, Módulos y Generadores
</commit_message>
<xml_diff>
--- a/CursoECMAScript6+/Curso_De_ECMAScript_6.docx
+++ b/CursoECMAScript6+/Curso_De_ECMAScript_6.docx
@@ -365,6 +365,10 @@
         <w:jc w:val="center"/>
       </w:pPr>
       <w:r>
+        <w:rPr>
+          <w:noProof/>
+          <w:lang w:val="es-MX" w:eastAsia="es-MX"/>
+        </w:rPr>
         <w:drawing>
           <wp:inline distT="0" distB="0" distL="0" distR="0" wp14:anchorId="1EF064E9" wp14:editId="0D6972E9">
             <wp:extent cx="4856480" cy="2615582"/>
@@ -411,7 +415,8 @@
       </w:pPr>
       <w:r>
         <w:rPr>
-          <w:lang w:val="es-MX"/>
+          <w:noProof/>
+          <w:lang w:val="es-MX" w:eastAsia="es-MX"/>
         </w:rPr>
         <w:drawing>
           <wp:inline distT="0" distB="0" distL="0" distR="0" wp14:anchorId="3CE5714C" wp14:editId="353EFAE8">
@@ -457,10 +462,10 @@
           <w:lang w:val="es-MX"/>
         </w:rPr>
       </w:pPr>
-      <w:bookmarkStart w:id="0" w:name="_GoBack"/>
       <w:r>
         <w:rPr>
-          <w:lang w:val="es-MX"/>
+          <w:noProof/>
+          <w:lang w:val="es-MX" w:eastAsia="es-MX"/>
         </w:rPr>
         <w:drawing>
           <wp:inline distT="0" distB="0" distL="0" distR="0" wp14:anchorId="6947432C" wp14:editId="555D1793">
@@ -498,10 +503,164 @@
           </wp:inline>
         </w:drawing>
       </w:r>
+    </w:p>
+    <w:p>
+      <w:pPr>
+        <w:pStyle w:val="Ttulo1"/>
+      </w:pPr>
+      <w:r>
+        <w:lastRenderedPageBreak/>
+        <w:t>Clases, Módulos y Generadores</w:t>
+      </w:r>
+    </w:p>
+    <w:p>
+      <w:pPr>
+        <w:jc w:val="center"/>
+        <w:rPr>
+          <w:lang w:val="es-MX"/>
+        </w:rPr>
+      </w:pPr>
+      <w:r>
+        <w:rPr>
+          <w:lang w:val="es-MX"/>
+        </w:rPr>
+        <w:drawing>
+          <wp:inline distT="0" distB="0" distL="0" distR="0" wp14:anchorId="5494C00F" wp14:editId="28A3B43F">
+            <wp:extent cx="5090601" cy="3513124"/>
+            <wp:effectExtent l="0" t="0" r="0" b="0"/>
+            <wp:docPr id="7" name="Imagen 7"/>
+            <wp:cNvGraphicFramePr>
+              <a:graphicFrameLocks xmlns:a="http://schemas.openxmlformats.org/drawingml/2006/main" noChangeAspect="1"/>
+            </wp:cNvGraphicFramePr>
+            <a:graphic xmlns:a="http://schemas.openxmlformats.org/drawingml/2006/main">
+              <a:graphicData uri="http://schemas.openxmlformats.org/drawingml/2006/picture">
+                <pic:pic xmlns:pic="http://schemas.openxmlformats.org/drawingml/2006/picture">
+                  <pic:nvPicPr>
+                    <pic:cNvPr id="1" name=""/>
+                    <pic:cNvPicPr/>
+                  </pic:nvPicPr>
+                  <pic:blipFill>
+                    <a:blip r:embed="rId17"/>
+                    <a:stretch>
+                      <a:fillRect/>
+                    </a:stretch>
+                  </pic:blipFill>
+                  <pic:spPr>
+                    <a:xfrm>
+                      <a:off x="0" y="0"/>
+                      <a:ext cx="5090601" cy="3513124"/>
+                    </a:xfrm>
+                    <a:prstGeom prst="rect">
+                      <a:avLst/>
+                    </a:prstGeom>
+                  </pic:spPr>
+                </pic:pic>
+              </a:graphicData>
+            </a:graphic>
+          </wp:inline>
+        </w:drawing>
+      </w:r>
+    </w:p>
+    <w:p>
+      <w:pPr>
+        <w:jc w:val="center"/>
+        <w:rPr>
+          <w:lang w:val="es-MX"/>
+        </w:rPr>
+      </w:pPr>
+      <w:r>
+        <w:rPr>
+          <w:lang w:val="es-MX"/>
+        </w:rPr>
+        <w:drawing>
+          <wp:inline distT="0" distB="0" distL="0" distR="0" wp14:anchorId="2D0A621D" wp14:editId="794BF0CE">
+            <wp:extent cx="5110480" cy="682190"/>
+            <wp:effectExtent l="0" t="0" r="0" b="3810"/>
+            <wp:docPr id="8" name="Imagen 8"/>
+            <wp:cNvGraphicFramePr>
+              <a:graphicFrameLocks xmlns:a="http://schemas.openxmlformats.org/drawingml/2006/main" noChangeAspect="1"/>
+            </wp:cNvGraphicFramePr>
+            <a:graphic xmlns:a="http://schemas.openxmlformats.org/drawingml/2006/main">
+              <a:graphicData uri="http://schemas.openxmlformats.org/drawingml/2006/picture">
+                <pic:pic xmlns:pic="http://schemas.openxmlformats.org/drawingml/2006/picture">
+                  <pic:nvPicPr>
+                    <pic:cNvPr id="1" name=""/>
+                    <pic:cNvPicPr/>
+                  </pic:nvPicPr>
+                  <pic:blipFill>
+                    <a:blip r:embed="rId18"/>
+                    <a:stretch>
+                      <a:fillRect/>
+                    </a:stretch>
+                  </pic:blipFill>
+                  <pic:spPr>
+                    <a:xfrm>
+                      <a:off x="0" y="0"/>
+                      <a:ext cx="5137816" cy="685839"/>
+                    </a:xfrm>
+                    <a:prstGeom prst="rect">
+                      <a:avLst/>
+                    </a:prstGeom>
+                  </pic:spPr>
+                </pic:pic>
+              </a:graphicData>
+            </a:graphic>
+          </wp:inline>
+        </w:drawing>
+      </w:r>
+    </w:p>
+    <w:p>
+      <w:pPr>
+        <w:jc w:val="center"/>
+        <w:rPr>
+          <w:lang w:val="es-MX"/>
+        </w:rPr>
+      </w:pPr>
+      <w:bookmarkStart w:id="0" w:name="_GoBack"/>
+      <w:r>
+        <w:rPr>
+          <w:lang w:val="es-MX"/>
+        </w:rPr>
+        <w:drawing>
+          <wp:inline distT="0" distB="0" distL="0" distR="0" wp14:anchorId="7AC79D93" wp14:editId="61378055">
+            <wp:extent cx="5146040" cy="3390218"/>
+            <wp:effectExtent l="0" t="0" r="0" b="1270"/>
+            <wp:docPr id="9" name="Imagen 9"/>
+            <wp:cNvGraphicFramePr>
+              <a:graphicFrameLocks xmlns:a="http://schemas.openxmlformats.org/drawingml/2006/main" noChangeAspect="1"/>
+            </wp:cNvGraphicFramePr>
+            <a:graphic xmlns:a="http://schemas.openxmlformats.org/drawingml/2006/main">
+              <a:graphicData uri="http://schemas.openxmlformats.org/drawingml/2006/picture">
+                <pic:pic xmlns:pic="http://schemas.openxmlformats.org/drawingml/2006/picture">
+                  <pic:nvPicPr>
+                    <pic:cNvPr id="1" name=""/>
+                    <pic:cNvPicPr/>
+                  </pic:nvPicPr>
+                  <pic:blipFill>
+                    <a:blip r:embed="rId19"/>
+                    <a:stretch>
+                      <a:fillRect/>
+                    </a:stretch>
+                  </pic:blipFill>
+                  <pic:spPr>
+                    <a:xfrm>
+                      <a:off x="0" y="0"/>
+                      <a:ext cx="5149846" cy="3392725"/>
+                    </a:xfrm>
+                    <a:prstGeom prst="rect">
+                      <a:avLst/>
+                    </a:prstGeom>
+                  </pic:spPr>
+                </pic:pic>
+              </a:graphicData>
+            </a:graphic>
+          </wp:inline>
+        </w:drawing>
+      </w:r>
       <w:bookmarkEnd w:id="0"/>
     </w:p>
     <w:sectPr>
-      <w:footerReference w:type="default" r:id="rId17"/>
+      <w:footerReference w:type="default" r:id="rId20"/>
       <w:pgSz w:w="11907" w:h="16839" w:code="9"/>
       <w:pgMar w:top="1440" w:right="1440" w:bottom="1440" w:left="1440" w:header="720" w:footer="720" w:gutter="0"/>
       <w:cols w:space="720"/>
@@ -580,7 +739,7 @@
             <w:noProof/>
             <w:lang w:bidi="es-ES"/>
           </w:rPr>
-          <w:t>3</w:t>
+          <w:t>4</w:t>
         </w:r>
         <w:r>
           <w:rPr>
@@ -3204,6 +3363,141 @@
 </file>
 
 <file path=customXml/item1.xml><?xml version="1.0" encoding="utf-8"?>
+<?mso-contentType ?>
+<FormTemplates xmlns="http://schemas.microsoft.com/sharepoint/v3/contenttype/forms">
+  <Display>DocumentLibraryForm</Display>
+  <Edit>AssetEditForm</Edit>
+  <New>DocumentLibraryForm</New>
+</FormTemplates>
+</file>
+
+<file path=customXml/item2.xml><?xml version="1.0" encoding="utf-8"?>
+<p:properties xmlns:p="http://schemas.microsoft.com/office/2006/metadata/properties" xmlns:xsi="http://www.w3.org/2001/XMLSchema-instance" xmlns:pc="http://schemas.microsoft.com/office/infopath/2007/PartnerControls">
+  <documentManagement>
+    <APDescription xmlns="4873beb7-5857-4685-be1f-d57550cc96cc" xsi:nil="true"/>
+    <AssetExpire xmlns="4873beb7-5857-4685-be1f-d57550cc96cc">2029-01-01T08:00:00+00:00</AssetExpire>
+    <CampaignTagsTaxHTField0 xmlns="4873beb7-5857-4685-be1f-d57550cc96cc">
+      <Terms xmlns="http://schemas.microsoft.com/office/infopath/2007/PartnerControls"/>
+    </CampaignTagsTaxHTField0>
+    <IntlLangReviewDate xmlns="4873beb7-5857-4685-be1f-d57550cc96cc" xsi:nil="true"/>
+    <TPFriendlyName xmlns="4873beb7-5857-4685-be1f-d57550cc96cc" xsi:nil="true"/>
+    <IntlLangReview xmlns="4873beb7-5857-4685-be1f-d57550cc96cc">false</IntlLangReview>
+    <LocLastLocAttemptVersionLookup xmlns="4873beb7-5857-4685-be1f-d57550cc96cc">864570</LocLastLocAttemptVersionLookup>
+    <PolicheckWords xmlns="4873beb7-5857-4685-be1f-d57550cc96cc" xsi:nil="true"/>
+    <SubmitterId xmlns="4873beb7-5857-4685-be1f-d57550cc96cc" xsi:nil="true"/>
+    <AcquiredFrom xmlns="4873beb7-5857-4685-be1f-d57550cc96cc">Internal MS</AcquiredFrom>
+    <EditorialStatus xmlns="4873beb7-5857-4685-be1f-d57550cc96cc">Complete</EditorialStatus>
+    <Markets xmlns="4873beb7-5857-4685-be1f-d57550cc96cc"/>
+    <OriginAsset xmlns="4873beb7-5857-4685-be1f-d57550cc96cc" xsi:nil="true"/>
+    <AssetStart xmlns="4873beb7-5857-4685-be1f-d57550cc96cc">2012-11-01T04:53:00+00:00</AssetStart>
+    <FriendlyTitle xmlns="4873beb7-5857-4685-be1f-d57550cc96cc" xsi:nil="true"/>
+    <MarketSpecific xmlns="4873beb7-5857-4685-be1f-d57550cc96cc">false</MarketSpecific>
+    <TPNamespace xmlns="4873beb7-5857-4685-be1f-d57550cc96cc" xsi:nil="true"/>
+    <PublishStatusLookup xmlns="4873beb7-5857-4685-be1f-d57550cc96cc">
+      <Value>1655138</Value>
+    </PublishStatusLookup>
+    <APAuthor xmlns="4873beb7-5857-4685-be1f-d57550cc96cc">
+      <UserInfo>
+        <DisplayName>MIDDLEEAST\v-keerth</DisplayName>
+        <AccountId>2799</AccountId>
+        <AccountType/>
+      </UserInfo>
+    </APAuthor>
+    <TPCommandLine xmlns="4873beb7-5857-4685-be1f-d57550cc96cc" xsi:nil="true"/>
+    <IntlLangReviewer xmlns="4873beb7-5857-4685-be1f-d57550cc96cc" xsi:nil="true"/>
+    <OpenTemplate xmlns="4873beb7-5857-4685-be1f-d57550cc96cc">true</OpenTemplate>
+    <CSXSubmissionDate xmlns="4873beb7-5857-4685-be1f-d57550cc96cc" xsi:nil="true"/>
+    <TaxCatchAll xmlns="4873beb7-5857-4685-be1f-d57550cc96cc"/>
+    <Manager xmlns="4873beb7-5857-4685-be1f-d57550cc96cc" xsi:nil="true"/>
+    <NumericId xmlns="4873beb7-5857-4685-be1f-d57550cc96cc" xsi:nil="true"/>
+    <ParentAssetId xmlns="4873beb7-5857-4685-be1f-d57550cc96cc" xsi:nil="true"/>
+    <OriginalSourceMarket xmlns="4873beb7-5857-4685-be1f-d57550cc96cc" xsi:nil="true"/>
+    <ApprovalStatus xmlns="4873beb7-5857-4685-be1f-d57550cc96cc">InProgress</ApprovalStatus>
+    <TPComponent xmlns="4873beb7-5857-4685-be1f-d57550cc96cc" xsi:nil="true"/>
+    <EditorialTags xmlns="4873beb7-5857-4685-be1f-d57550cc96cc" xsi:nil="true"/>
+    <TPExecutable xmlns="4873beb7-5857-4685-be1f-d57550cc96cc" xsi:nil="true"/>
+    <TPLaunchHelpLink xmlns="4873beb7-5857-4685-be1f-d57550cc96cc" xsi:nil="true"/>
+    <LocComments xmlns="4873beb7-5857-4685-be1f-d57550cc96cc" xsi:nil="true"/>
+    <LocRecommendedHandoff xmlns="4873beb7-5857-4685-be1f-d57550cc96cc" xsi:nil="true"/>
+    <SourceTitle xmlns="4873beb7-5857-4685-be1f-d57550cc96cc" xsi:nil="true"/>
+    <CSXUpdate xmlns="4873beb7-5857-4685-be1f-d57550cc96cc">false</CSXUpdate>
+    <IntlLocPriority xmlns="4873beb7-5857-4685-be1f-d57550cc96cc" xsi:nil="true"/>
+    <UAProjectedTotalWords xmlns="4873beb7-5857-4685-be1f-d57550cc96cc" xsi:nil="true"/>
+    <AssetType xmlns="4873beb7-5857-4685-be1f-d57550cc96cc">TP</AssetType>
+    <MachineTranslated xmlns="4873beb7-5857-4685-be1f-d57550cc96cc">false</MachineTranslated>
+    <OutputCachingOn xmlns="4873beb7-5857-4685-be1f-d57550cc96cc">false</OutputCachingOn>
+    <TemplateStatus xmlns="4873beb7-5857-4685-be1f-d57550cc96cc">Complete</TemplateStatus>
+    <IsSearchable xmlns="4873beb7-5857-4685-be1f-d57550cc96cc">true</IsSearchable>
+    <ContentItem xmlns="4873beb7-5857-4685-be1f-d57550cc96cc" xsi:nil="true"/>
+    <HandoffToMSDN xmlns="4873beb7-5857-4685-be1f-d57550cc96cc" xsi:nil="true"/>
+    <ShowIn xmlns="4873beb7-5857-4685-be1f-d57550cc96cc">Show everywhere</ShowIn>
+    <ThumbnailAssetId xmlns="4873beb7-5857-4685-be1f-d57550cc96cc" xsi:nil="true"/>
+    <UALocComments xmlns="4873beb7-5857-4685-be1f-d57550cc96cc" xsi:nil="true"/>
+    <UALocRecommendation xmlns="4873beb7-5857-4685-be1f-d57550cc96cc">Localize</UALocRecommendation>
+    <LastModifiedDateTime xmlns="4873beb7-5857-4685-be1f-d57550cc96cc" xsi:nil="true"/>
+    <LegacyData xmlns="4873beb7-5857-4685-be1f-d57550cc96cc" xsi:nil="true"/>
+    <LocManualTestRequired xmlns="4873beb7-5857-4685-be1f-d57550cc96cc">false</LocManualTestRequired>
+    <LocMarketGroupTiers2 xmlns="4873beb7-5857-4685-be1f-d57550cc96cc" xsi:nil="true"/>
+    <ClipArtFilename xmlns="4873beb7-5857-4685-be1f-d57550cc96cc" xsi:nil="true"/>
+    <TPApplication xmlns="4873beb7-5857-4685-be1f-d57550cc96cc" xsi:nil="true"/>
+    <CSXHash xmlns="4873beb7-5857-4685-be1f-d57550cc96cc" xsi:nil="true"/>
+    <DirectSourceMarket xmlns="4873beb7-5857-4685-be1f-d57550cc96cc" xsi:nil="true"/>
+    <PrimaryImageGen xmlns="4873beb7-5857-4685-be1f-d57550cc96cc">true</PrimaryImageGen>
+    <PlannedPubDate xmlns="4873beb7-5857-4685-be1f-d57550cc96cc" xsi:nil="true"/>
+    <CSXSubmissionMarket xmlns="4873beb7-5857-4685-be1f-d57550cc96cc" xsi:nil="true"/>
+    <Downloads xmlns="4873beb7-5857-4685-be1f-d57550cc96cc">0</Downloads>
+    <ArtSampleDocs xmlns="4873beb7-5857-4685-be1f-d57550cc96cc" xsi:nil="true"/>
+    <TrustLevel xmlns="4873beb7-5857-4685-be1f-d57550cc96cc">1 Microsoft Managed Content</TrustLevel>
+    <BlockPublish xmlns="4873beb7-5857-4685-be1f-d57550cc96cc">false</BlockPublish>
+    <TPLaunchHelpLinkType xmlns="4873beb7-5857-4685-be1f-d57550cc96cc">Template</TPLaunchHelpLinkType>
+    <LocalizationTagsTaxHTField0 xmlns="4873beb7-5857-4685-be1f-d57550cc96cc">
+      <Terms xmlns="http://schemas.microsoft.com/office/infopath/2007/PartnerControls"/>
+    </LocalizationTagsTaxHTField0>
+    <BusinessGroup xmlns="4873beb7-5857-4685-be1f-d57550cc96cc" xsi:nil="true"/>
+    <Providers xmlns="4873beb7-5857-4685-be1f-d57550cc96cc" xsi:nil="true"/>
+    <TemplateTemplateType xmlns="4873beb7-5857-4685-be1f-d57550cc96cc">Word Document Template</TemplateTemplateType>
+    <TimesCloned xmlns="4873beb7-5857-4685-be1f-d57550cc96cc" xsi:nil="true"/>
+    <TPAppVersion xmlns="4873beb7-5857-4685-be1f-d57550cc96cc" xsi:nil="true"/>
+    <VoteCount xmlns="4873beb7-5857-4685-be1f-d57550cc96cc" xsi:nil="true"/>
+    <AverageRating xmlns="4873beb7-5857-4685-be1f-d57550cc96cc" xsi:nil="true"/>
+    <FeatureTagsTaxHTField0 xmlns="4873beb7-5857-4685-be1f-d57550cc96cc">
+      <Terms xmlns="http://schemas.microsoft.com/office/infopath/2007/PartnerControls"/>
+    </FeatureTagsTaxHTField0>
+    <Provider xmlns="4873beb7-5857-4685-be1f-d57550cc96cc" xsi:nil="true"/>
+    <UACurrentWords xmlns="4873beb7-5857-4685-be1f-d57550cc96cc" xsi:nil="true"/>
+    <AssetId xmlns="4873beb7-5857-4685-be1f-d57550cc96cc">TP103749966</AssetId>
+    <TPClientViewer xmlns="4873beb7-5857-4685-be1f-d57550cc96cc" xsi:nil="true"/>
+    <DSATActionTaken xmlns="4873beb7-5857-4685-be1f-d57550cc96cc" xsi:nil="true"/>
+    <APEditor xmlns="4873beb7-5857-4685-be1f-d57550cc96cc">
+      <UserInfo>
+        <DisplayName/>
+        <AccountId xsi:nil="true"/>
+        <AccountType/>
+      </UserInfo>
+    </APEditor>
+    <TPInstallLocation xmlns="4873beb7-5857-4685-be1f-d57550cc96cc" xsi:nil="true"/>
+    <OOCacheId xmlns="4873beb7-5857-4685-be1f-d57550cc96cc" xsi:nil="true"/>
+    <IsDeleted xmlns="4873beb7-5857-4685-be1f-d57550cc96cc">false</IsDeleted>
+    <PublishTargets xmlns="4873beb7-5857-4685-be1f-d57550cc96cc">OfficeOnlineVNext</PublishTargets>
+    <ApprovalLog xmlns="4873beb7-5857-4685-be1f-d57550cc96cc" xsi:nil="true"/>
+    <BugNumber xmlns="4873beb7-5857-4685-be1f-d57550cc96cc" xsi:nil="true"/>
+    <CrawlForDependencies xmlns="4873beb7-5857-4685-be1f-d57550cc96cc">false</CrawlForDependencies>
+    <InternalTagsTaxHTField0 xmlns="4873beb7-5857-4685-be1f-d57550cc96cc">
+      <Terms xmlns="http://schemas.microsoft.com/office/infopath/2007/PartnerControls"/>
+    </InternalTagsTaxHTField0>
+    <LastHandOff xmlns="4873beb7-5857-4685-be1f-d57550cc96cc" xsi:nil="true"/>
+    <Milestone xmlns="4873beb7-5857-4685-be1f-d57550cc96cc" xsi:nil="true"/>
+    <OriginalRelease xmlns="4873beb7-5857-4685-be1f-d57550cc96cc">15</OriginalRelease>
+    <RecommendationsModifier xmlns="4873beb7-5857-4685-be1f-d57550cc96cc" xsi:nil="true"/>
+    <ScenarioTagsTaxHTField0 xmlns="4873beb7-5857-4685-be1f-d57550cc96cc">
+      <Terms xmlns="http://schemas.microsoft.com/office/infopath/2007/PartnerControls"/>
+    </ScenarioTagsTaxHTField0>
+    <UANotes xmlns="4873beb7-5857-4685-be1f-d57550cc96cc" xsi:nil="true"/>
+  </documentManagement>
+</p:properties>
+</file>
+
+<file path=customXml/item3.xml><?xml version="1.0" encoding="utf-8"?>
 <ct:contentTypeSchema xmlns:ct="http://schemas.microsoft.com/office/2006/metadata/contentType" xmlns:ma="http://schemas.microsoft.com/office/2006/metadata/properties/metaAttributes" ct:_="" ma:_="" ma:contentTypeName="TemplateFile" ma:contentTypeID="0x0101006EDDDB5EE6D98C44930B742096920B300400F5B6D36B3EF94B4E9A635CDF2A18F5B8" ma:contentTypeVersion="72" ma:contentTypeDescription="Create a new document." ma:contentTypeScope="" ma:versionID="a23e56308344d904b51738559c3d67c9">
   <xsd:schema xmlns:xsd="http://www.w3.org/2001/XMLSchema" xmlns:xs="http://www.w3.org/2001/XMLSchema" xmlns:p="http://schemas.microsoft.com/office/2006/metadata/properties" xmlns:ns2="4873beb7-5857-4685-be1f-d57550cc96cc" targetNamespace="http://schemas.microsoft.com/office/2006/metadata/properties" ma:root="true" ma:fieldsID="cd0908cc4600e77bf5da051303e00c8d" ns2:_="">
     <xsd:import namespace="4873beb7-5857-4685-be1f-d57550cc96cc"/>
@@ -4243,141 +4537,6 @@
 </ct:contentTypeSchema>
 </file>
 
-<file path=customXml/item2.xml><?xml version="1.0" encoding="utf-8"?>
-<p:properties xmlns:p="http://schemas.microsoft.com/office/2006/metadata/properties" xmlns:xsi="http://www.w3.org/2001/XMLSchema-instance" xmlns:pc="http://schemas.microsoft.com/office/infopath/2007/PartnerControls">
-  <documentManagement>
-    <APDescription xmlns="4873beb7-5857-4685-be1f-d57550cc96cc" xsi:nil="true"/>
-    <AssetExpire xmlns="4873beb7-5857-4685-be1f-d57550cc96cc">2029-01-01T08:00:00+00:00</AssetExpire>
-    <CampaignTagsTaxHTField0 xmlns="4873beb7-5857-4685-be1f-d57550cc96cc">
-      <Terms xmlns="http://schemas.microsoft.com/office/infopath/2007/PartnerControls"/>
-    </CampaignTagsTaxHTField0>
-    <IntlLangReviewDate xmlns="4873beb7-5857-4685-be1f-d57550cc96cc" xsi:nil="true"/>
-    <TPFriendlyName xmlns="4873beb7-5857-4685-be1f-d57550cc96cc" xsi:nil="true"/>
-    <IntlLangReview xmlns="4873beb7-5857-4685-be1f-d57550cc96cc">false</IntlLangReview>
-    <LocLastLocAttemptVersionLookup xmlns="4873beb7-5857-4685-be1f-d57550cc96cc">864570</LocLastLocAttemptVersionLookup>
-    <PolicheckWords xmlns="4873beb7-5857-4685-be1f-d57550cc96cc" xsi:nil="true"/>
-    <SubmitterId xmlns="4873beb7-5857-4685-be1f-d57550cc96cc" xsi:nil="true"/>
-    <AcquiredFrom xmlns="4873beb7-5857-4685-be1f-d57550cc96cc">Internal MS</AcquiredFrom>
-    <EditorialStatus xmlns="4873beb7-5857-4685-be1f-d57550cc96cc">Complete</EditorialStatus>
-    <Markets xmlns="4873beb7-5857-4685-be1f-d57550cc96cc"/>
-    <OriginAsset xmlns="4873beb7-5857-4685-be1f-d57550cc96cc" xsi:nil="true"/>
-    <AssetStart xmlns="4873beb7-5857-4685-be1f-d57550cc96cc">2012-11-01T04:53:00+00:00</AssetStart>
-    <FriendlyTitle xmlns="4873beb7-5857-4685-be1f-d57550cc96cc" xsi:nil="true"/>
-    <MarketSpecific xmlns="4873beb7-5857-4685-be1f-d57550cc96cc">false</MarketSpecific>
-    <TPNamespace xmlns="4873beb7-5857-4685-be1f-d57550cc96cc" xsi:nil="true"/>
-    <PublishStatusLookup xmlns="4873beb7-5857-4685-be1f-d57550cc96cc">
-      <Value>1655138</Value>
-    </PublishStatusLookup>
-    <APAuthor xmlns="4873beb7-5857-4685-be1f-d57550cc96cc">
-      <UserInfo>
-        <DisplayName>MIDDLEEAST\v-keerth</DisplayName>
-        <AccountId>2799</AccountId>
-        <AccountType/>
-      </UserInfo>
-    </APAuthor>
-    <TPCommandLine xmlns="4873beb7-5857-4685-be1f-d57550cc96cc" xsi:nil="true"/>
-    <IntlLangReviewer xmlns="4873beb7-5857-4685-be1f-d57550cc96cc" xsi:nil="true"/>
-    <OpenTemplate xmlns="4873beb7-5857-4685-be1f-d57550cc96cc">true</OpenTemplate>
-    <CSXSubmissionDate xmlns="4873beb7-5857-4685-be1f-d57550cc96cc" xsi:nil="true"/>
-    <TaxCatchAll xmlns="4873beb7-5857-4685-be1f-d57550cc96cc"/>
-    <Manager xmlns="4873beb7-5857-4685-be1f-d57550cc96cc" xsi:nil="true"/>
-    <NumericId xmlns="4873beb7-5857-4685-be1f-d57550cc96cc" xsi:nil="true"/>
-    <ParentAssetId xmlns="4873beb7-5857-4685-be1f-d57550cc96cc" xsi:nil="true"/>
-    <OriginalSourceMarket xmlns="4873beb7-5857-4685-be1f-d57550cc96cc" xsi:nil="true"/>
-    <ApprovalStatus xmlns="4873beb7-5857-4685-be1f-d57550cc96cc">InProgress</ApprovalStatus>
-    <TPComponent xmlns="4873beb7-5857-4685-be1f-d57550cc96cc" xsi:nil="true"/>
-    <EditorialTags xmlns="4873beb7-5857-4685-be1f-d57550cc96cc" xsi:nil="true"/>
-    <TPExecutable xmlns="4873beb7-5857-4685-be1f-d57550cc96cc" xsi:nil="true"/>
-    <TPLaunchHelpLink xmlns="4873beb7-5857-4685-be1f-d57550cc96cc" xsi:nil="true"/>
-    <LocComments xmlns="4873beb7-5857-4685-be1f-d57550cc96cc" xsi:nil="true"/>
-    <LocRecommendedHandoff xmlns="4873beb7-5857-4685-be1f-d57550cc96cc" xsi:nil="true"/>
-    <SourceTitle xmlns="4873beb7-5857-4685-be1f-d57550cc96cc" xsi:nil="true"/>
-    <CSXUpdate xmlns="4873beb7-5857-4685-be1f-d57550cc96cc">false</CSXUpdate>
-    <IntlLocPriority xmlns="4873beb7-5857-4685-be1f-d57550cc96cc" xsi:nil="true"/>
-    <UAProjectedTotalWords xmlns="4873beb7-5857-4685-be1f-d57550cc96cc" xsi:nil="true"/>
-    <AssetType xmlns="4873beb7-5857-4685-be1f-d57550cc96cc">TP</AssetType>
-    <MachineTranslated xmlns="4873beb7-5857-4685-be1f-d57550cc96cc">false</MachineTranslated>
-    <OutputCachingOn xmlns="4873beb7-5857-4685-be1f-d57550cc96cc">false</OutputCachingOn>
-    <TemplateStatus xmlns="4873beb7-5857-4685-be1f-d57550cc96cc">Complete</TemplateStatus>
-    <IsSearchable xmlns="4873beb7-5857-4685-be1f-d57550cc96cc">true</IsSearchable>
-    <ContentItem xmlns="4873beb7-5857-4685-be1f-d57550cc96cc" xsi:nil="true"/>
-    <HandoffToMSDN xmlns="4873beb7-5857-4685-be1f-d57550cc96cc" xsi:nil="true"/>
-    <ShowIn xmlns="4873beb7-5857-4685-be1f-d57550cc96cc">Show everywhere</ShowIn>
-    <ThumbnailAssetId xmlns="4873beb7-5857-4685-be1f-d57550cc96cc" xsi:nil="true"/>
-    <UALocComments xmlns="4873beb7-5857-4685-be1f-d57550cc96cc" xsi:nil="true"/>
-    <UALocRecommendation xmlns="4873beb7-5857-4685-be1f-d57550cc96cc">Localize</UALocRecommendation>
-    <LastModifiedDateTime xmlns="4873beb7-5857-4685-be1f-d57550cc96cc" xsi:nil="true"/>
-    <LegacyData xmlns="4873beb7-5857-4685-be1f-d57550cc96cc" xsi:nil="true"/>
-    <LocManualTestRequired xmlns="4873beb7-5857-4685-be1f-d57550cc96cc">false</LocManualTestRequired>
-    <LocMarketGroupTiers2 xmlns="4873beb7-5857-4685-be1f-d57550cc96cc" xsi:nil="true"/>
-    <ClipArtFilename xmlns="4873beb7-5857-4685-be1f-d57550cc96cc" xsi:nil="true"/>
-    <TPApplication xmlns="4873beb7-5857-4685-be1f-d57550cc96cc" xsi:nil="true"/>
-    <CSXHash xmlns="4873beb7-5857-4685-be1f-d57550cc96cc" xsi:nil="true"/>
-    <DirectSourceMarket xmlns="4873beb7-5857-4685-be1f-d57550cc96cc" xsi:nil="true"/>
-    <PrimaryImageGen xmlns="4873beb7-5857-4685-be1f-d57550cc96cc">true</PrimaryImageGen>
-    <PlannedPubDate xmlns="4873beb7-5857-4685-be1f-d57550cc96cc" xsi:nil="true"/>
-    <CSXSubmissionMarket xmlns="4873beb7-5857-4685-be1f-d57550cc96cc" xsi:nil="true"/>
-    <Downloads xmlns="4873beb7-5857-4685-be1f-d57550cc96cc">0</Downloads>
-    <ArtSampleDocs xmlns="4873beb7-5857-4685-be1f-d57550cc96cc" xsi:nil="true"/>
-    <TrustLevel xmlns="4873beb7-5857-4685-be1f-d57550cc96cc">1 Microsoft Managed Content</TrustLevel>
-    <BlockPublish xmlns="4873beb7-5857-4685-be1f-d57550cc96cc">false</BlockPublish>
-    <TPLaunchHelpLinkType xmlns="4873beb7-5857-4685-be1f-d57550cc96cc">Template</TPLaunchHelpLinkType>
-    <LocalizationTagsTaxHTField0 xmlns="4873beb7-5857-4685-be1f-d57550cc96cc">
-      <Terms xmlns="http://schemas.microsoft.com/office/infopath/2007/PartnerControls"/>
-    </LocalizationTagsTaxHTField0>
-    <BusinessGroup xmlns="4873beb7-5857-4685-be1f-d57550cc96cc" xsi:nil="true"/>
-    <Providers xmlns="4873beb7-5857-4685-be1f-d57550cc96cc" xsi:nil="true"/>
-    <TemplateTemplateType xmlns="4873beb7-5857-4685-be1f-d57550cc96cc">Word Document Template</TemplateTemplateType>
-    <TimesCloned xmlns="4873beb7-5857-4685-be1f-d57550cc96cc" xsi:nil="true"/>
-    <TPAppVersion xmlns="4873beb7-5857-4685-be1f-d57550cc96cc" xsi:nil="true"/>
-    <VoteCount xmlns="4873beb7-5857-4685-be1f-d57550cc96cc" xsi:nil="true"/>
-    <AverageRating xmlns="4873beb7-5857-4685-be1f-d57550cc96cc" xsi:nil="true"/>
-    <FeatureTagsTaxHTField0 xmlns="4873beb7-5857-4685-be1f-d57550cc96cc">
-      <Terms xmlns="http://schemas.microsoft.com/office/infopath/2007/PartnerControls"/>
-    </FeatureTagsTaxHTField0>
-    <Provider xmlns="4873beb7-5857-4685-be1f-d57550cc96cc" xsi:nil="true"/>
-    <UACurrentWords xmlns="4873beb7-5857-4685-be1f-d57550cc96cc" xsi:nil="true"/>
-    <AssetId xmlns="4873beb7-5857-4685-be1f-d57550cc96cc">TP103749966</AssetId>
-    <TPClientViewer xmlns="4873beb7-5857-4685-be1f-d57550cc96cc" xsi:nil="true"/>
-    <DSATActionTaken xmlns="4873beb7-5857-4685-be1f-d57550cc96cc" xsi:nil="true"/>
-    <APEditor xmlns="4873beb7-5857-4685-be1f-d57550cc96cc">
-      <UserInfo>
-        <DisplayName/>
-        <AccountId xsi:nil="true"/>
-        <AccountType/>
-      </UserInfo>
-    </APEditor>
-    <TPInstallLocation xmlns="4873beb7-5857-4685-be1f-d57550cc96cc" xsi:nil="true"/>
-    <OOCacheId xmlns="4873beb7-5857-4685-be1f-d57550cc96cc" xsi:nil="true"/>
-    <IsDeleted xmlns="4873beb7-5857-4685-be1f-d57550cc96cc">false</IsDeleted>
-    <PublishTargets xmlns="4873beb7-5857-4685-be1f-d57550cc96cc">OfficeOnlineVNext</PublishTargets>
-    <ApprovalLog xmlns="4873beb7-5857-4685-be1f-d57550cc96cc" xsi:nil="true"/>
-    <BugNumber xmlns="4873beb7-5857-4685-be1f-d57550cc96cc" xsi:nil="true"/>
-    <CrawlForDependencies xmlns="4873beb7-5857-4685-be1f-d57550cc96cc">false</CrawlForDependencies>
-    <InternalTagsTaxHTField0 xmlns="4873beb7-5857-4685-be1f-d57550cc96cc">
-      <Terms xmlns="http://schemas.microsoft.com/office/infopath/2007/PartnerControls"/>
-    </InternalTagsTaxHTField0>
-    <LastHandOff xmlns="4873beb7-5857-4685-be1f-d57550cc96cc" xsi:nil="true"/>
-    <Milestone xmlns="4873beb7-5857-4685-be1f-d57550cc96cc" xsi:nil="true"/>
-    <OriginalRelease xmlns="4873beb7-5857-4685-be1f-d57550cc96cc">15</OriginalRelease>
-    <RecommendationsModifier xmlns="4873beb7-5857-4685-be1f-d57550cc96cc" xsi:nil="true"/>
-    <ScenarioTagsTaxHTField0 xmlns="4873beb7-5857-4685-be1f-d57550cc96cc">
-      <Terms xmlns="http://schemas.microsoft.com/office/infopath/2007/PartnerControls"/>
-    </ScenarioTagsTaxHTField0>
-    <UANotes xmlns="4873beb7-5857-4685-be1f-d57550cc96cc" xsi:nil="true"/>
-  </documentManagement>
-</p:properties>
-</file>
-
-<file path=customXml/item3.xml><?xml version="1.0" encoding="utf-8"?>
-<?mso-contentType ?>
-<FormTemplates xmlns="http://schemas.microsoft.com/sharepoint/v3/contenttype/forms">
-  <Display>DocumentLibraryForm</Display>
-  <Edit>AssetEditForm</Edit>
-  <New>DocumentLibraryForm</New>
-</FormTemplates>
-</file>
-
 <file path=customXml/item4.xml><?xml version="1.0" encoding="utf-8"?>
 <b:Sources xmlns:b="http://schemas.openxmlformats.org/officeDocument/2006/bibliography" SelectedStyle="\APA.XSL" StyleName="APA">
   <b:Source>
@@ -4432,6 +4591,24 @@
 </file>
 
 <file path=customXml/itemProps1.xml><?xml version="1.0" encoding="utf-8"?>
+<ds:datastoreItem xmlns:ds="http://schemas.openxmlformats.org/officeDocument/2006/customXml" ds:itemID="{FF740C13-C6A2-43D3-86C5-4CBB969C2CB1}">
+  <ds:schemaRefs>
+    <ds:schemaRef ds:uri="http://schemas.microsoft.com/sharepoint/v3/contenttype/forms"/>
+  </ds:schemaRefs>
+</ds:datastoreItem>
+</file>
+
+<file path=customXml/itemProps2.xml><?xml version="1.0" encoding="utf-8"?>
+<ds:datastoreItem xmlns:ds="http://schemas.openxmlformats.org/officeDocument/2006/customXml" ds:itemID="{83AE4ADC-D632-40A7-A0C1-0481BB069C4F}">
+  <ds:schemaRefs>
+    <ds:schemaRef ds:uri="http://schemas.microsoft.com/office/2006/metadata/properties"/>
+    <ds:schemaRef ds:uri="http://schemas.microsoft.com/office/infopath/2007/PartnerControls"/>
+    <ds:schemaRef ds:uri="4873beb7-5857-4685-be1f-d57550cc96cc"/>
+  </ds:schemaRefs>
+</ds:datastoreItem>
+</file>
+
+<file path=customXml/itemProps3.xml><?xml version="1.0" encoding="utf-8"?>
 <ds:datastoreItem xmlns:ds="http://schemas.openxmlformats.org/officeDocument/2006/customXml" ds:itemID="{88FF2527-3592-4DBF-9FD9-FEA06E5BF9A7}">
   <ds:schemaRefs>
     <ds:schemaRef ds:uri="http://schemas.microsoft.com/office/2006/metadata/contentType"/>
@@ -4449,26 +4626,8 @@
 </ds:datastoreItem>
 </file>
 
-<file path=customXml/itemProps2.xml><?xml version="1.0" encoding="utf-8"?>
-<ds:datastoreItem xmlns:ds="http://schemas.openxmlformats.org/officeDocument/2006/customXml" ds:itemID="{83AE4ADC-D632-40A7-A0C1-0481BB069C4F}">
-  <ds:schemaRefs>
-    <ds:schemaRef ds:uri="http://schemas.microsoft.com/office/2006/metadata/properties"/>
-    <ds:schemaRef ds:uri="http://schemas.microsoft.com/office/infopath/2007/PartnerControls"/>
-    <ds:schemaRef ds:uri="4873beb7-5857-4685-be1f-d57550cc96cc"/>
-  </ds:schemaRefs>
-</ds:datastoreItem>
-</file>
-
-<file path=customXml/itemProps3.xml><?xml version="1.0" encoding="utf-8"?>
-<ds:datastoreItem xmlns:ds="http://schemas.openxmlformats.org/officeDocument/2006/customXml" ds:itemID="{FF740C13-C6A2-43D3-86C5-4CBB969C2CB1}">
-  <ds:schemaRefs>
-    <ds:schemaRef ds:uri="http://schemas.microsoft.com/sharepoint/v3/contenttype/forms"/>
-  </ds:schemaRefs>
-</ds:datastoreItem>
-</file>
-
 <file path=customXml/itemProps4.xml><?xml version="1.0" encoding="utf-8"?>
-<ds:datastoreItem xmlns:ds="http://schemas.openxmlformats.org/officeDocument/2006/customXml" ds:itemID="{5188938C-A1B9-473F-8903-03FFF85BB902}">
+<ds:datastoreItem xmlns:ds="http://schemas.openxmlformats.org/officeDocument/2006/customXml" ds:itemID="{B64FA891-4E56-4C4F-A5A9-D727CB694755}">
   <ds:schemaRefs>
     <ds:schemaRef ds:uri="http://schemas.openxmlformats.org/officeDocument/2006/bibliography"/>
   </ds:schemaRefs>

</xml_diff>

<commit_message>
¿Qué se implementó en ES7?
</commit_message>
<xml_diff>
--- a/CursoECMAScript6+/Curso_De_ECMAScript_6.docx
+++ b/CursoECMAScript6+/Curso_De_ECMAScript_6.docx
@@ -522,7 +522,8 @@
       </w:pPr>
       <w:r>
         <w:rPr>
-          <w:lang w:val="es-MX"/>
+          <w:noProof/>
+          <w:lang w:val="es-MX" w:eastAsia="es-MX"/>
         </w:rPr>
         <w:drawing>
           <wp:inline distT="0" distB="0" distL="0" distR="0" wp14:anchorId="5494C00F" wp14:editId="28A3B43F">
@@ -570,7 +571,8 @@
       </w:pPr>
       <w:r>
         <w:rPr>
-          <w:lang w:val="es-MX"/>
+          <w:noProof/>
+          <w:lang w:val="es-MX" w:eastAsia="es-MX"/>
         </w:rPr>
         <w:drawing>
           <wp:inline distT="0" distB="0" distL="0" distR="0" wp14:anchorId="2D0A621D" wp14:editId="794BF0CE">
@@ -616,10 +618,10 @@
           <w:lang w:val="es-MX"/>
         </w:rPr>
       </w:pPr>
-      <w:bookmarkStart w:id="0" w:name="_GoBack"/>
       <w:r>
         <w:rPr>
-          <w:lang w:val="es-MX"/>
+          <w:noProof/>
+          <w:lang w:val="es-MX" w:eastAsia="es-MX"/>
         </w:rPr>
         <w:drawing>
           <wp:inline distT="0" distB="0" distL="0" distR="0" wp14:anchorId="7AC79D93" wp14:editId="61378055">
@@ -657,10 +659,146 @@
           </wp:inline>
         </w:drawing>
       </w:r>
+    </w:p>
+    <w:p>
+      <w:pPr>
+        <w:jc w:val="center"/>
+        <w:rPr>
+          <w:lang w:val="es-MX"/>
+        </w:rPr>
+      </w:pPr>
+    </w:p>
+    <w:p>
+      <w:pPr>
+        <w:jc w:val="center"/>
+        <w:rPr>
+          <w:lang w:val="es-MX"/>
+        </w:rPr>
+      </w:pPr>
+    </w:p>
+    <w:p>
+      <w:pPr>
+        <w:pStyle w:val="Ttulo1"/>
+      </w:pPr>
+      <w:r>
+        <w:lastRenderedPageBreak/>
+        <w:t>¿Qué se implementó en ES7?</w:t>
+      </w:r>
+    </w:p>
+    <w:p>
+      <w:pPr>
+        <w:jc w:val="center"/>
+        <w:rPr>
+          <w:lang w:val="es-MX"/>
+        </w:rPr>
+      </w:pPr>
+      <w:r>
+        <w:rPr>
+          <w:lang w:val="es-MX"/>
+        </w:rPr>
+        <w:drawing>
+          <wp:inline distT="0" distB="0" distL="0" distR="0" wp14:anchorId="05BA16AD" wp14:editId="312EC13D">
+            <wp:extent cx="4241800" cy="2966488"/>
+            <wp:effectExtent l="0" t="0" r="6350" b="5715"/>
+            <wp:docPr id="11" name="Imagen 11"/>
+            <wp:cNvGraphicFramePr>
+              <a:graphicFrameLocks xmlns:a="http://schemas.openxmlformats.org/drawingml/2006/main" noChangeAspect="1"/>
+            </wp:cNvGraphicFramePr>
+            <a:graphic xmlns:a="http://schemas.openxmlformats.org/drawingml/2006/main">
+              <a:graphicData uri="http://schemas.openxmlformats.org/drawingml/2006/picture">
+                <pic:pic xmlns:pic="http://schemas.openxmlformats.org/drawingml/2006/picture">
+                  <pic:nvPicPr>
+                    <pic:cNvPr id="1" name=""/>
+                    <pic:cNvPicPr/>
+                  </pic:nvPicPr>
+                  <pic:blipFill>
+                    <a:blip r:embed="rId20"/>
+                    <a:stretch>
+                      <a:fillRect/>
+                    </a:stretch>
+                  </pic:blipFill>
+                  <pic:spPr>
+                    <a:xfrm>
+                      <a:off x="0" y="0"/>
+                      <a:ext cx="4246452" cy="2969741"/>
+                    </a:xfrm>
+                    <a:prstGeom prst="rect">
+                      <a:avLst/>
+                    </a:prstGeom>
+                  </pic:spPr>
+                </pic:pic>
+              </a:graphicData>
+            </a:graphic>
+          </wp:inline>
+        </w:drawing>
+      </w:r>
+    </w:p>
+    <w:p>
+      <w:pPr>
+        <w:jc w:val="center"/>
+        <w:rPr>
+          <w:lang w:val="es-MX"/>
+        </w:rPr>
+      </w:pPr>
+      <w:bookmarkStart w:id="0" w:name="_GoBack"/>
+      <w:r>
+        <w:rPr>
+          <w:noProof/>
+          <w:lang w:val="es-MX" w:eastAsia="es-MX"/>
+        </w:rPr>
+        <w:drawing>
+          <wp:inline distT="0" distB="0" distL="0" distR="0">
+            <wp:extent cx="4267200" cy="4267200"/>
+            <wp:effectExtent l="0" t="0" r="0" b="0"/>
+            <wp:docPr id="10" name="Imagen 10" descr="includes-03.png"/>
+            <wp:cNvGraphicFramePr>
+              <a:graphicFrameLocks xmlns:a="http://schemas.openxmlformats.org/drawingml/2006/main" noChangeAspect="1"/>
+            </wp:cNvGraphicFramePr>
+            <a:graphic xmlns:a="http://schemas.openxmlformats.org/drawingml/2006/main">
+              <a:graphicData uri="http://schemas.openxmlformats.org/drawingml/2006/picture">
+                <pic:pic xmlns:pic="http://schemas.openxmlformats.org/drawingml/2006/picture">
+                  <pic:nvPicPr>
+                    <pic:cNvPr id="0" name="Picture 1" descr="includes-03.png"/>
+                    <pic:cNvPicPr>
+                      <a:picLocks noChangeAspect="1" noChangeArrowheads="1"/>
+                    </pic:cNvPicPr>
+                  </pic:nvPicPr>
+                  <pic:blipFill>
+                    <a:blip r:embed="rId21" cstate="print">
+                      <a:extLst>
+                        <a:ext uri="{28A0092B-C50C-407E-A947-70E740481C1C}">
+                          <a14:useLocalDpi xmlns:a14="http://schemas.microsoft.com/office/drawing/2010/main" val="0"/>
+                        </a:ext>
+                      </a:extLst>
+                    </a:blip>
+                    <a:srcRect/>
+                    <a:stretch>
+                      <a:fillRect/>
+                    </a:stretch>
+                  </pic:blipFill>
+                  <pic:spPr bwMode="auto">
+                    <a:xfrm>
+                      <a:off x="0" y="0"/>
+                      <a:ext cx="4267200" cy="4267200"/>
+                    </a:xfrm>
+                    <a:prstGeom prst="rect">
+                      <a:avLst/>
+                    </a:prstGeom>
+                    <a:noFill/>
+                    <a:ln>
+                      <a:noFill/>
+                    </a:ln>
+                  </pic:spPr>
+                </pic:pic>
+              </a:graphicData>
+            </a:graphic>
+          </wp:inline>
+        </w:drawing>
+      </w:r>
       <w:bookmarkEnd w:id="0"/>
     </w:p>
     <w:sectPr>
-      <w:footerReference w:type="default" r:id="rId20"/>
+      <w:footerReference w:type="default" r:id="rId22"/>
       <w:pgSz w:w="11907" w:h="16839" w:code="9"/>
       <w:pgMar w:top="1440" w:right="1440" w:bottom="1440" w:left="1440" w:header="720" w:footer="720" w:gutter="0"/>
       <w:cols w:space="720"/>
@@ -739,7 +877,7 @@
             <w:noProof/>
             <w:lang w:bidi="es-ES"/>
           </w:rPr>
-          <w:t>4</w:t>
+          <w:t>5</w:t>
         </w:r>
         <w:r>
           <w:rPr>
@@ -3363,141 +3501,6 @@
 </file>
 
 <file path=customXml/item1.xml><?xml version="1.0" encoding="utf-8"?>
-<?mso-contentType ?>
-<FormTemplates xmlns="http://schemas.microsoft.com/sharepoint/v3/contenttype/forms">
-  <Display>DocumentLibraryForm</Display>
-  <Edit>AssetEditForm</Edit>
-  <New>DocumentLibraryForm</New>
-</FormTemplates>
-</file>
-
-<file path=customXml/item2.xml><?xml version="1.0" encoding="utf-8"?>
-<p:properties xmlns:p="http://schemas.microsoft.com/office/2006/metadata/properties" xmlns:xsi="http://www.w3.org/2001/XMLSchema-instance" xmlns:pc="http://schemas.microsoft.com/office/infopath/2007/PartnerControls">
-  <documentManagement>
-    <APDescription xmlns="4873beb7-5857-4685-be1f-d57550cc96cc" xsi:nil="true"/>
-    <AssetExpire xmlns="4873beb7-5857-4685-be1f-d57550cc96cc">2029-01-01T08:00:00+00:00</AssetExpire>
-    <CampaignTagsTaxHTField0 xmlns="4873beb7-5857-4685-be1f-d57550cc96cc">
-      <Terms xmlns="http://schemas.microsoft.com/office/infopath/2007/PartnerControls"/>
-    </CampaignTagsTaxHTField0>
-    <IntlLangReviewDate xmlns="4873beb7-5857-4685-be1f-d57550cc96cc" xsi:nil="true"/>
-    <TPFriendlyName xmlns="4873beb7-5857-4685-be1f-d57550cc96cc" xsi:nil="true"/>
-    <IntlLangReview xmlns="4873beb7-5857-4685-be1f-d57550cc96cc">false</IntlLangReview>
-    <LocLastLocAttemptVersionLookup xmlns="4873beb7-5857-4685-be1f-d57550cc96cc">864570</LocLastLocAttemptVersionLookup>
-    <PolicheckWords xmlns="4873beb7-5857-4685-be1f-d57550cc96cc" xsi:nil="true"/>
-    <SubmitterId xmlns="4873beb7-5857-4685-be1f-d57550cc96cc" xsi:nil="true"/>
-    <AcquiredFrom xmlns="4873beb7-5857-4685-be1f-d57550cc96cc">Internal MS</AcquiredFrom>
-    <EditorialStatus xmlns="4873beb7-5857-4685-be1f-d57550cc96cc">Complete</EditorialStatus>
-    <Markets xmlns="4873beb7-5857-4685-be1f-d57550cc96cc"/>
-    <OriginAsset xmlns="4873beb7-5857-4685-be1f-d57550cc96cc" xsi:nil="true"/>
-    <AssetStart xmlns="4873beb7-5857-4685-be1f-d57550cc96cc">2012-11-01T04:53:00+00:00</AssetStart>
-    <FriendlyTitle xmlns="4873beb7-5857-4685-be1f-d57550cc96cc" xsi:nil="true"/>
-    <MarketSpecific xmlns="4873beb7-5857-4685-be1f-d57550cc96cc">false</MarketSpecific>
-    <TPNamespace xmlns="4873beb7-5857-4685-be1f-d57550cc96cc" xsi:nil="true"/>
-    <PublishStatusLookup xmlns="4873beb7-5857-4685-be1f-d57550cc96cc">
-      <Value>1655138</Value>
-    </PublishStatusLookup>
-    <APAuthor xmlns="4873beb7-5857-4685-be1f-d57550cc96cc">
-      <UserInfo>
-        <DisplayName>MIDDLEEAST\v-keerth</DisplayName>
-        <AccountId>2799</AccountId>
-        <AccountType/>
-      </UserInfo>
-    </APAuthor>
-    <TPCommandLine xmlns="4873beb7-5857-4685-be1f-d57550cc96cc" xsi:nil="true"/>
-    <IntlLangReviewer xmlns="4873beb7-5857-4685-be1f-d57550cc96cc" xsi:nil="true"/>
-    <OpenTemplate xmlns="4873beb7-5857-4685-be1f-d57550cc96cc">true</OpenTemplate>
-    <CSXSubmissionDate xmlns="4873beb7-5857-4685-be1f-d57550cc96cc" xsi:nil="true"/>
-    <TaxCatchAll xmlns="4873beb7-5857-4685-be1f-d57550cc96cc"/>
-    <Manager xmlns="4873beb7-5857-4685-be1f-d57550cc96cc" xsi:nil="true"/>
-    <NumericId xmlns="4873beb7-5857-4685-be1f-d57550cc96cc" xsi:nil="true"/>
-    <ParentAssetId xmlns="4873beb7-5857-4685-be1f-d57550cc96cc" xsi:nil="true"/>
-    <OriginalSourceMarket xmlns="4873beb7-5857-4685-be1f-d57550cc96cc" xsi:nil="true"/>
-    <ApprovalStatus xmlns="4873beb7-5857-4685-be1f-d57550cc96cc">InProgress</ApprovalStatus>
-    <TPComponent xmlns="4873beb7-5857-4685-be1f-d57550cc96cc" xsi:nil="true"/>
-    <EditorialTags xmlns="4873beb7-5857-4685-be1f-d57550cc96cc" xsi:nil="true"/>
-    <TPExecutable xmlns="4873beb7-5857-4685-be1f-d57550cc96cc" xsi:nil="true"/>
-    <TPLaunchHelpLink xmlns="4873beb7-5857-4685-be1f-d57550cc96cc" xsi:nil="true"/>
-    <LocComments xmlns="4873beb7-5857-4685-be1f-d57550cc96cc" xsi:nil="true"/>
-    <LocRecommendedHandoff xmlns="4873beb7-5857-4685-be1f-d57550cc96cc" xsi:nil="true"/>
-    <SourceTitle xmlns="4873beb7-5857-4685-be1f-d57550cc96cc" xsi:nil="true"/>
-    <CSXUpdate xmlns="4873beb7-5857-4685-be1f-d57550cc96cc">false</CSXUpdate>
-    <IntlLocPriority xmlns="4873beb7-5857-4685-be1f-d57550cc96cc" xsi:nil="true"/>
-    <UAProjectedTotalWords xmlns="4873beb7-5857-4685-be1f-d57550cc96cc" xsi:nil="true"/>
-    <AssetType xmlns="4873beb7-5857-4685-be1f-d57550cc96cc">TP</AssetType>
-    <MachineTranslated xmlns="4873beb7-5857-4685-be1f-d57550cc96cc">false</MachineTranslated>
-    <OutputCachingOn xmlns="4873beb7-5857-4685-be1f-d57550cc96cc">false</OutputCachingOn>
-    <TemplateStatus xmlns="4873beb7-5857-4685-be1f-d57550cc96cc">Complete</TemplateStatus>
-    <IsSearchable xmlns="4873beb7-5857-4685-be1f-d57550cc96cc">true</IsSearchable>
-    <ContentItem xmlns="4873beb7-5857-4685-be1f-d57550cc96cc" xsi:nil="true"/>
-    <HandoffToMSDN xmlns="4873beb7-5857-4685-be1f-d57550cc96cc" xsi:nil="true"/>
-    <ShowIn xmlns="4873beb7-5857-4685-be1f-d57550cc96cc">Show everywhere</ShowIn>
-    <ThumbnailAssetId xmlns="4873beb7-5857-4685-be1f-d57550cc96cc" xsi:nil="true"/>
-    <UALocComments xmlns="4873beb7-5857-4685-be1f-d57550cc96cc" xsi:nil="true"/>
-    <UALocRecommendation xmlns="4873beb7-5857-4685-be1f-d57550cc96cc">Localize</UALocRecommendation>
-    <LastModifiedDateTime xmlns="4873beb7-5857-4685-be1f-d57550cc96cc" xsi:nil="true"/>
-    <LegacyData xmlns="4873beb7-5857-4685-be1f-d57550cc96cc" xsi:nil="true"/>
-    <LocManualTestRequired xmlns="4873beb7-5857-4685-be1f-d57550cc96cc">false</LocManualTestRequired>
-    <LocMarketGroupTiers2 xmlns="4873beb7-5857-4685-be1f-d57550cc96cc" xsi:nil="true"/>
-    <ClipArtFilename xmlns="4873beb7-5857-4685-be1f-d57550cc96cc" xsi:nil="true"/>
-    <TPApplication xmlns="4873beb7-5857-4685-be1f-d57550cc96cc" xsi:nil="true"/>
-    <CSXHash xmlns="4873beb7-5857-4685-be1f-d57550cc96cc" xsi:nil="true"/>
-    <DirectSourceMarket xmlns="4873beb7-5857-4685-be1f-d57550cc96cc" xsi:nil="true"/>
-    <PrimaryImageGen xmlns="4873beb7-5857-4685-be1f-d57550cc96cc">true</PrimaryImageGen>
-    <PlannedPubDate xmlns="4873beb7-5857-4685-be1f-d57550cc96cc" xsi:nil="true"/>
-    <CSXSubmissionMarket xmlns="4873beb7-5857-4685-be1f-d57550cc96cc" xsi:nil="true"/>
-    <Downloads xmlns="4873beb7-5857-4685-be1f-d57550cc96cc">0</Downloads>
-    <ArtSampleDocs xmlns="4873beb7-5857-4685-be1f-d57550cc96cc" xsi:nil="true"/>
-    <TrustLevel xmlns="4873beb7-5857-4685-be1f-d57550cc96cc">1 Microsoft Managed Content</TrustLevel>
-    <BlockPublish xmlns="4873beb7-5857-4685-be1f-d57550cc96cc">false</BlockPublish>
-    <TPLaunchHelpLinkType xmlns="4873beb7-5857-4685-be1f-d57550cc96cc">Template</TPLaunchHelpLinkType>
-    <LocalizationTagsTaxHTField0 xmlns="4873beb7-5857-4685-be1f-d57550cc96cc">
-      <Terms xmlns="http://schemas.microsoft.com/office/infopath/2007/PartnerControls"/>
-    </LocalizationTagsTaxHTField0>
-    <BusinessGroup xmlns="4873beb7-5857-4685-be1f-d57550cc96cc" xsi:nil="true"/>
-    <Providers xmlns="4873beb7-5857-4685-be1f-d57550cc96cc" xsi:nil="true"/>
-    <TemplateTemplateType xmlns="4873beb7-5857-4685-be1f-d57550cc96cc">Word Document Template</TemplateTemplateType>
-    <TimesCloned xmlns="4873beb7-5857-4685-be1f-d57550cc96cc" xsi:nil="true"/>
-    <TPAppVersion xmlns="4873beb7-5857-4685-be1f-d57550cc96cc" xsi:nil="true"/>
-    <VoteCount xmlns="4873beb7-5857-4685-be1f-d57550cc96cc" xsi:nil="true"/>
-    <AverageRating xmlns="4873beb7-5857-4685-be1f-d57550cc96cc" xsi:nil="true"/>
-    <FeatureTagsTaxHTField0 xmlns="4873beb7-5857-4685-be1f-d57550cc96cc">
-      <Terms xmlns="http://schemas.microsoft.com/office/infopath/2007/PartnerControls"/>
-    </FeatureTagsTaxHTField0>
-    <Provider xmlns="4873beb7-5857-4685-be1f-d57550cc96cc" xsi:nil="true"/>
-    <UACurrentWords xmlns="4873beb7-5857-4685-be1f-d57550cc96cc" xsi:nil="true"/>
-    <AssetId xmlns="4873beb7-5857-4685-be1f-d57550cc96cc">TP103749966</AssetId>
-    <TPClientViewer xmlns="4873beb7-5857-4685-be1f-d57550cc96cc" xsi:nil="true"/>
-    <DSATActionTaken xmlns="4873beb7-5857-4685-be1f-d57550cc96cc" xsi:nil="true"/>
-    <APEditor xmlns="4873beb7-5857-4685-be1f-d57550cc96cc">
-      <UserInfo>
-        <DisplayName/>
-        <AccountId xsi:nil="true"/>
-        <AccountType/>
-      </UserInfo>
-    </APEditor>
-    <TPInstallLocation xmlns="4873beb7-5857-4685-be1f-d57550cc96cc" xsi:nil="true"/>
-    <OOCacheId xmlns="4873beb7-5857-4685-be1f-d57550cc96cc" xsi:nil="true"/>
-    <IsDeleted xmlns="4873beb7-5857-4685-be1f-d57550cc96cc">false</IsDeleted>
-    <PublishTargets xmlns="4873beb7-5857-4685-be1f-d57550cc96cc">OfficeOnlineVNext</PublishTargets>
-    <ApprovalLog xmlns="4873beb7-5857-4685-be1f-d57550cc96cc" xsi:nil="true"/>
-    <BugNumber xmlns="4873beb7-5857-4685-be1f-d57550cc96cc" xsi:nil="true"/>
-    <CrawlForDependencies xmlns="4873beb7-5857-4685-be1f-d57550cc96cc">false</CrawlForDependencies>
-    <InternalTagsTaxHTField0 xmlns="4873beb7-5857-4685-be1f-d57550cc96cc">
-      <Terms xmlns="http://schemas.microsoft.com/office/infopath/2007/PartnerControls"/>
-    </InternalTagsTaxHTField0>
-    <LastHandOff xmlns="4873beb7-5857-4685-be1f-d57550cc96cc" xsi:nil="true"/>
-    <Milestone xmlns="4873beb7-5857-4685-be1f-d57550cc96cc" xsi:nil="true"/>
-    <OriginalRelease xmlns="4873beb7-5857-4685-be1f-d57550cc96cc">15</OriginalRelease>
-    <RecommendationsModifier xmlns="4873beb7-5857-4685-be1f-d57550cc96cc" xsi:nil="true"/>
-    <ScenarioTagsTaxHTField0 xmlns="4873beb7-5857-4685-be1f-d57550cc96cc">
-      <Terms xmlns="http://schemas.microsoft.com/office/infopath/2007/PartnerControls"/>
-    </ScenarioTagsTaxHTField0>
-    <UANotes xmlns="4873beb7-5857-4685-be1f-d57550cc96cc" xsi:nil="true"/>
-  </documentManagement>
-</p:properties>
-</file>
-
-<file path=customXml/item3.xml><?xml version="1.0" encoding="utf-8"?>
 <ct:contentTypeSchema xmlns:ct="http://schemas.microsoft.com/office/2006/metadata/contentType" xmlns:ma="http://schemas.microsoft.com/office/2006/metadata/properties/metaAttributes" ct:_="" ma:_="" ma:contentTypeName="TemplateFile" ma:contentTypeID="0x0101006EDDDB5EE6D98C44930B742096920B300400F5B6D36B3EF94B4E9A635CDF2A18F5B8" ma:contentTypeVersion="72" ma:contentTypeDescription="Create a new document." ma:contentTypeScope="" ma:versionID="a23e56308344d904b51738559c3d67c9">
   <xsd:schema xmlns:xsd="http://www.w3.org/2001/XMLSchema" xmlns:xs="http://www.w3.org/2001/XMLSchema" xmlns:p="http://schemas.microsoft.com/office/2006/metadata/properties" xmlns:ns2="4873beb7-5857-4685-be1f-d57550cc96cc" targetNamespace="http://schemas.microsoft.com/office/2006/metadata/properties" ma:root="true" ma:fieldsID="cd0908cc4600e77bf5da051303e00c8d" ns2:_="">
     <xsd:import namespace="4873beb7-5857-4685-be1f-d57550cc96cc"/>
@@ -4537,6 +4540,141 @@
 </ct:contentTypeSchema>
 </file>
 
+<file path=customXml/item2.xml><?xml version="1.0" encoding="utf-8"?>
+<p:properties xmlns:p="http://schemas.microsoft.com/office/2006/metadata/properties" xmlns:xsi="http://www.w3.org/2001/XMLSchema-instance" xmlns:pc="http://schemas.microsoft.com/office/infopath/2007/PartnerControls">
+  <documentManagement>
+    <APDescription xmlns="4873beb7-5857-4685-be1f-d57550cc96cc" xsi:nil="true"/>
+    <AssetExpire xmlns="4873beb7-5857-4685-be1f-d57550cc96cc">2029-01-01T08:00:00+00:00</AssetExpire>
+    <CampaignTagsTaxHTField0 xmlns="4873beb7-5857-4685-be1f-d57550cc96cc">
+      <Terms xmlns="http://schemas.microsoft.com/office/infopath/2007/PartnerControls"/>
+    </CampaignTagsTaxHTField0>
+    <IntlLangReviewDate xmlns="4873beb7-5857-4685-be1f-d57550cc96cc" xsi:nil="true"/>
+    <TPFriendlyName xmlns="4873beb7-5857-4685-be1f-d57550cc96cc" xsi:nil="true"/>
+    <IntlLangReview xmlns="4873beb7-5857-4685-be1f-d57550cc96cc">false</IntlLangReview>
+    <LocLastLocAttemptVersionLookup xmlns="4873beb7-5857-4685-be1f-d57550cc96cc">864570</LocLastLocAttemptVersionLookup>
+    <PolicheckWords xmlns="4873beb7-5857-4685-be1f-d57550cc96cc" xsi:nil="true"/>
+    <SubmitterId xmlns="4873beb7-5857-4685-be1f-d57550cc96cc" xsi:nil="true"/>
+    <AcquiredFrom xmlns="4873beb7-5857-4685-be1f-d57550cc96cc">Internal MS</AcquiredFrom>
+    <EditorialStatus xmlns="4873beb7-5857-4685-be1f-d57550cc96cc">Complete</EditorialStatus>
+    <Markets xmlns="4873beb7-5857-4685-be1f-d57550cc96cc"/>
+    <OriginAsset xmlns="4873beb7-5857-4685-be1f-d57550cc96cc" xsi:nil="true"/>
+    <AssetStart xmlns="4873beb7-5857-4685-be1f-d57550cc96cc">2012-11-01T04:53:00+00:00</AssetStart>
+    <FriendlyTitle xmlns="4873beb7-5857-4685-be1f-d57550cc96cc" xsi:nil="true"/>
+    <MarketSpecific xmlns="4873beb7-5857-4685-be1f-d57550cc96cc">false</MarketSpecific>
+    <TPNamespace xmlns="4873beb7-5857-4685-be1f-d57550cc96cc" xsi:nil="true"/>
+    <PublishStatusLookup xmlns="4873beb7-5857-4685-be1f-d57550cc96cc">
+      <Value>1655138</Value>
+    </PublishStatusLookup>
+    <APAuthor xmlns="4873beb7-5857-4685-be1f-d57550cc96cc">
+      <UserInfo>
+        <DisplayName>MIDDLEEAST\v-keerth</DisplayName>
+        <AccountId>2799</AccountId>
+        <AccountType/>
+      </UserInfo>
+    </APAuthor>
+    <TPCommandLine xmlns="4873beb7-5857-4685-be1f-d57550cc96cc" xsi:nil="true"/>
+    <IntlLangReviewer xmlns="4873beb7-5857-4685-be1f-d57550cc96cc" xsi:nil="true"/>
+    <OpenTemplate xmlns="4873beb7-5857-4685-be1f-d57550cc96cc">true</OpenTemplate>
+    <CSXSubmissionDate xmlns="4873beb7-5857-4685-be1f-d57550cc96cc" xsi:nil="true"/>
+    <TaxCatchAll xmlns="4873beb7-5857-4685-be1f-d57550cc96cc"/>
+    <Manager xmlns="4873beb7-5857-4685-be1f-d57550cc96cc" xsi:nil="true"/>
+    <NumericId xmlns="4873beb7-5857-4685-be1f-d57550cc96cc" xsi:nil="true"/>
+    <ParentAssetId xmlns="4873beb7-5857-4685-be1f-d57550cc96cc" xsi:nil="true"/>
+    <OriginalSourceMarket xmlns="4873beb7-5857-4685-be1f-d57550cc96cc" xsi:nil="true"/>
+    <ApprovalStatus xmlns="4873beb7-5857-4685-be1f-d57550cc96cc">InProgress</ApprovalStatus>
+    <TPComponent xmlns="4873beb7-5857-4685-be1f-d57550cc96cc" xsi:nil="true"/>
+    <EditorialTags xmlns="4873beb7-5857-4685-be1f-d57550cc96cc" xsi:nil="true"/>
+    <TPExecutable xmlns="4873beb7-5857-4685-be1f-d57550cc96cc" xsi:nil="true"/>
+    <TPLaunchHelpLink xmlns="4873beb7-5857-4685-be1f-d57550cc96cc" xsi:nil="true"/>
+    <LocComments xmlns="4873beb7-5857-4685-be1f-d57550cc96cc" xsi:nil="true"/>
+    <LocRecommendedHandoff xmlns="4873beb7-5857-4685-be1f-d57550cc96cc" xsi:nil="true"/>
+    <SourceTitle xmlns="4873beb7-5857-4685-be1f-d57550cc96cc" xsi:nil="true"/>
+    <CSXUpdate xmlns="4873beb7-5857-4685-be1f-d57550cc96cc">false</CSXUpdate>
+    <IntlLocPriority xmlns="4873beb7-5857-4685-be1f-d57550cc96cc" xsi:nil="true"/>
+    <UAProjectedTotalWords xmlns="4873beb7-5857-4685-be1f-d57550cc96cc" xsi:nil="true"/>
+    <AssetType xmlns="4873beb7-5857-4685-be1f-d57550cc96cc">TP</AssetType>
+    <MachineTranslated xmlns="4873beb7-5857-4685-be1f-d57550cc96cc">false</MachineTranslated>
+    <OutputCachingOn xmlns="4873beb7-5857-4685-be1f-d57550cc96cc">false</OutputCachingOn>
+    <TemplateStatus xmlns="4873beb7-5857-4685-be1f-d57550cc96cc">Complete</TemplateStatus>
+    <IsSearchable xmlns="4873beb7-5857-4685-be1f-d57550cc96cc">true</IsSearchable>
+    <ContentItem xmlns="4873beb7-5857-4685-be1f-d57550cc96cc" xsi:nil="true"/>
+    <HandoffToMSDN xmlns="4873beb7-5857-4685-be1f-d57550cc96cc" xsi:nil="true"/>
+    <ShowIn xmlns="4873beb7-5857-4685-be1f-d57550cc96cc">Show everywhere</ShowIn>
+    <ThumbnailAssetId xmlns="4873beb7-5857-4685-be1f-d57550cc96cc" xsi:nil="true"/>
+    <UALocComments xmlns="4873beb7-5857-4685-be1f-d57550cc96cc" xsi:nil="true"/>
+    <UALocRecommendation xmlns="4873beb7-5857-4685-be1f-d57550cc96cc">Localize</UALocRecommendation>
+    <LastModifiedDateTime xmlns="4873beb7-5857-4685-be1f-d57550cc96cc" xsi:nil="true"/>
+    <LegacyData xmlns="4873beb7-5857-4685-be1f-d57550cc96cc" xsi:nil="true"/>
+    <LocManualTestRequired xmlns="4873beb7-5857-4685-be1f-d57550cc96cc">false</LocManualTestRequired>
+    <LocMarketGroupTiers2 xmlns="4873beb7-5857-4685-be1f-d57550cc96cc" xsi:nil="true"/>
+    <ClipArtFilename xmlns="4873beb7-5857-4685-be1f-d57550cc96cc" xsi:nil="true"/>
+    <TPApplication xmlns="4873beb7-5857-4685-be1f-d57550cc96cc" xsi:nil="true"/>
+    <CSXHash xmlns="4873beb7-5857-4685-be1f-d57550cc96cc" xsi:nil="true"/>
+    <DirectSourceMarket xmlns="4873beb7-5857-4685-be1f-d57550cc96cc" xsi:nil="true"/>
+    <PrimaryImageGen xmlns="4873beb7-5857-4685-be1f-d57550cc96cc">true</PrimaryImageGen>
+    <PlannedPubDate xmlns="4873beb7-5857-4685-be1f-d57550cc96cc" xsi:nil="true"/>
+    <CSXSubmissionMarket xmlns="4873beb7-5857-4685-be1f-d57550cc96cc" xsi:nil="true"/>
+    <Downloads xmlns="4873beb7-5857-4685-be1f-d57550cc96cc">0</Downloads>
+    <ArtSampleDocs xmlns="4873beb7-5857-4685-be1f-d57550cc96cc" xsi:nil="true"/>
+    <TrustLevel xmlns="4873beb7-5857-4685-be1f-d57550cc96cc">1 Microsoft Managed Content</TrustLevel>
+    <BlockPublish xmlns="4873beb7-5857-4685-be1f-d57550cc96cc">false</BlockPublish>
+    <TPLaunchHelpLinkType xmlns="4873beb7-5857-4685-be1f-d57550cc96cc">Template</TPLaunchHelpLinkType>
+    <LocalizationTagsTaxHTField0 xmlns="4873beb7-5857-4685-be1f-d57550cc96cc">
+      <Terms xmlns="http://schemas.microsoft.com/office/infopath/2007/PartnerControls"/>
+    </LocalizationTagsTaxHTField0>
+    <BusinessGroup xmlns="4873beb7-5857-4685-be1f-d57550cc96cc" xsi:nil="true"/>
+    <Providers xmlns="4873beb7-5857-4685-be1f-d57550cc96cc" xsi:nil="true"/>
+    <TemplateTemplateType xmlns="4873beb7-5857-4685-be1f-d57550cc96cc">Word Document Template</TemplateTemplateType>
+    <TimesCloned xmlns="4873beb7-5857-4685-be1f-d57550cc96cc" xsi:nil="true"/>
+    <TPAppVersion xmlns="4873beb7-5857-4685-be1f-d57550cc96cc" xsi:nil="true"/>
+    <VoteCount xmlns="4873beb7-5857-4685-be1f-d57550cc96cc" xsi:nil="true"/>
+    <AverageRating xmlns="4873beb7-5857-4685-be1f-d57550cc96cc" xsi:nil="true"/>
+    <FeatureTagsTaxHTField0 xmlns="4873beb7-5857-4685-be1f-d57550cc96cc">
+      <Terms xmlns="http://schemas.microsoft.com/office/infopath/2007/PartnerControls"/>
+    </FeatureTagsTaxHTField0>
+    <Provider xmlns="4873beb7-5857-4685-be1f-d57550cc96cc" xsi:nil="true"/>
+    <UACurrentWords xmlns="4873beb7-5857-4685-be1f-d57550cc96cc" xsi:nil="true"/>
+    <AssetId xmlns="4873beb7-5857-4685-be1f-d57550cc96cc">TP103749966</AssetId>
+    <TPClientViewer xmlns="4873beb7-5857-4685-be1f-d57550cc96cc" xsi:nil="true"/>
+    <DSATActionTaken xmlns="4873beb7-5857-4685-be1f-d57550cc96cc" xsi:nil="true"/>
+    <APEditor xmlns="4873beb7-5857-4685-be1f-d57550cc96cc">
+      <UserInfo>
+        <DisplayName/>
+        <AccountId xsi:nil="true"/>
+        <AccountType/>
+      </UserInfo>
+    </APEditor>
+    <TPInstallLocation xmlns="4873beb7-5857-4685-be1f-d57550cc96cc" xsi:nil="true"/>
+    <OOCacheId xmlns="4873beb7-5857-4685-be1f-d57550cc96cc" xsi:nil="true"/>
+    <IsDeleted xmlns="4873beb7-5857-4685-be1f-d57550cc96cc">false</IsDeleted>
+    <PublishTargets xmlns="4873beb7-5857-4685-be1f-d57550cc96cc">OfficeOnlineVNext</PublishTargets>
+    <ApprovalLog xmlns="4873beb7-5857-4685-be1f-d57550cc96cc" xsi:nil="true"/>
+    <BugNumber xmlns="4873beb7-5857-4685-be1f-d57550cc96cc" xsi:nil="true"/>
+    <CrawlForDependencies xmlns="4873beb7-5857-4685-be1f-d57550cc96cc">false</CrawlForDependencies>
+    <InternalTagsTaxHTField0 xmlns="4873beb7-5857-4685-be1f-d57550cc96cc">
+      <Terms xmlns="http://schemas.microsoft.com/office/infopath/2007/PartnerControls"/>
+    </InternalTagsTaxHTField0>
+    <LastHandOff xmlns="4873beb7-5857-4685-be1f-d57550cc96cc" xsi:nil="true"/>
+    <Milestone xmlns="4873beb7-5857-4685-be1f-d57550cc96cc" xsi:nil="true"/>
+    <OriginalRelease xmlns="4873beb7-5857-4685-be1f-d57550cc96cc">15</OriginalRelease>
+    <RecommendationsModifier xmlns="4873beb7-5857-4685-be1f-d57550cc96cc" xsi:nil="true"/>
+    <ScenarioTagsTaxHTField0 xmlns="4873beb7-5857-4685-be1f-d57550cc96cc">
+      <Terms xmlns="http://schemas.microsoft.com/office/infopath/2007/PartnerControls"/>
+    </ScenarioTagsTaxHTField0>
+    <UANotes xmlns="4873beb7-5857-4685-be1f-d57550cc96cc" xsi:nil="true"/>
+  </documentManagement>
+</p:properties>
+</file>
+
+<file path=customXml/item3.xml><?xml version="1.0" encoding="utf-8"?>
+<?mso-contentType ?>
+<FormTemplates xmlns="http://schemas.microsoft.com/sharepoint/v3/contenttype/forms">
+  <Display>DocumentLibraryForm</Display>
+  <Edit>AssetEditForm</Edit>
+  <New>DocumentLibraryForm</New>
+</FormTemplates>
+</file>
+
 <file path=customXml/item4.xml><?xml version="1.0" encoding="utf-8"?>
 <b:Sources xmlns:b="http://schemas.openxmlformats.org/officeDocument/2006/bibliography" SelectedStyle="\APA.XSL" StyleName="APA">
   <b:Source>
@@ -4591,24 +4729,6 @@
 </file>
 
 <file path=customXml/itemProps1.xml><?xml version="1.0" encoding="utf-8"?>
-<ds:datastoreItem xmlns:ds="http://schemas.openxmlformats.org/officeDocument/2006/customXml" ds:itemID="{FF740C13-C6A2-43D3-86C5-4CBB969C2CB1}">
-  <ds:schemaRefs>
-    <ds:schemaRef ds:uri="http://schemas.microsoft.com/sharepoint/v3/contenttype/forms"/>
-  </ds:schemaRefs>
-</ds:datastoreItem>
-</file>
-
-<file path=customXml/itemProps2.xml><?xml version="1.0" encoding="utf-8"?>
-<ds:datastoreItem xmlns:ds="http://schemas.openxmlformats.org/officeDocument/2006/customXml" ds:itemID="{83AE4ADC-D632-40A7-A0C1-0481BB069C4F}">
-  <ds:schemaRefs>
-    <ds:schemaRef ds:uri="http://schemas.microsoft.com/office/2006/metadata/properties"/>
-    <ds:schemaRef ds:uri="http://schemas.microsoft.com/office/infopath/2007/PartnerControls"/>
-    <ds:schemaRef ds:uri="4873beb7-5857-4685-be1f-d57550cc96cc"/>
-  </ds:schemaRefs>
-</ds:datastoreItem>
-</file>
-
-<file path=customXml/itemProps3.xml><?xml version="1.0" encoding="utf-8"?>
 <ds:datastoreItem xmlns:ds="http://schemas.openxmlformats.org/officeDocument/2006/customXml" ds:itemID="{88FF2527-3592-4DBF-9FD9-FEA06E5BF9A7}">
   <ds:schemaRefs>
     <ds:schemaRef ds:uri="http://schemas.microsoft.com/office/2006/metadata/contentType"/>
@@ -4626,8 +4746,26 @@
 </ds:datastoreItem>
 </file>
 
+<file path=customXml/itemProps2.xml><?xml version="1.0" encoding="utf-8"?>
+<ds:datastoreItem xmlns:ds="http://schemas.openxmlformats.org/officeDocument/2006/customXml" ds:itemID="{83AE4ADC-D632-40A7-A0C1-0481BB069C4F}">
+  <ds:schemaRefs>
+    <ds:schemaRef ds:uri="http://schemas.microsoft.com/office/2006/metadata/properties"/>
+    <ds:schemaRef ds:uri="http://schemas.microsoft.com/office/infopath/2007/PartnerControls"/>
+    <ds:schemaRef ds:uri="4873beb7-5857-4685-be1f-d57550cc96cc"/>
+  </ds:schemaRefs>
+</ds:datastoreItem>
+</file>
+
+<file path=customXml/itemProps3.xml><?xml version="1.0" encoding="utf-8"?>
+<ds:datastoreItem xmlns:ds="http://schemas.openxmlformats.org/officeDocument/2006/customXml" ds:itemID="{FF740C13-C6A2-43D3-86C5-4CBB969C2CB1}">
+  <ds:schemaRefs>
+    <ds:schemaRef ds:uri="http://schemas.microsoft.com/sharepoint/v3/contenttype/forms"/>
+  </ds:schemaRefs>
+</ds:datastoreItem>
+</file>
+
 <file path=customXml/itemProps4.xml><?xml version="1.0" encoding="utf-8"?>
-<ds:datastoreItem xmlns:ds="http://schemas.openxmlformats.org/officeDocument/2006/customXml" ds:itemID="{B64FA891-4E56-4C4F-A5A9-D727CB694755}">
+<ds:datastoreItem xmlns:ds="http://schemas.openxmlformats.org/officeDocument/2006/customXml" ds:itemID="{17F3857D-A5EF-49D6-9C39-C49EB9D2FDF4}">
   <ds:schemaRefs>
     <ds:schemaRef ds:uri="http://schemas.openxmlformats.org/officeDocument/2006/bibliography"/>
   </ds:schemaRefs>

</xml_diff>

<commit_message>
¿Qué se implementó en ES8?
</commit_message>
<xml_diff>
--- a/CursoECMAScript6+/Curso_De_ECMAScript_6.docx
+++ b/CursoECMAScript6+/Curso_De_ECMAScript_6.docx
@@ -694,7 +694,8 @@
       </w:pPr>
       <w:r>
         <w:rPr>
-          <w:lang w:val="es-MX"/>
+          <w:noProof/>
+          <w:lang w:val="es-MX" w:eastAsia="es-MX"/>
         </w:rPr>
         <w:drawing>
           <wp:inline distT="0" distB="0" distL="0" distR="0" wp14:anchorId="05BA16AD" wp14:editId="312EC13D">
@@ -740,7 +741,6 @@
           <w:lang w:val="es-MX"/>
         </w:rPr>
       </w:pPr>
-      <w:bookmarkStart w:id="0" w:name="_GoBack"/>
       <w:r>
         <w:rPr>
           <w:noProof/>
@@ -795,10 +795,189 @@
           </wp:inline>
         </w:drawing>
       </w:r>
+    </w:p>
+    <w:p>
+      <w:pPr>
+        <w:jc w:val="center"/>
+        <w:rPr>
+          <w:lang w:val="es-MX"/>
+        </w:rPr>
+      </w:pPr>
+    </w:p>
+    <w:p>
+      <w:pPr>
+        <w:jc w:val="center"/>
+        <w:rPr>
+          <w:lang w:val="es-MX"/>
+        </w:rPr>
+      </w:pPr>
+    </w:p>
+    <w:p>
+      <w:pPr>
+        <w:jc w:val="center"/>
+        <w:rPr>
+          <w:lang w:val="es-MX"/>
+        </w:rPr>
+      </w:pPr>
+    </w:p>
+    <w:p>
+      <w:pPr>
+        <w:pStyle w:val="Ttulo1"/>
+      </w:pPr>
+      <w:r>
+        <w:lastRenderedPageBreak/>
+        <w:t>¿Qué se implementó en ES8?</w:t>
+      </w:r>
+    </w:p>
+    <w:p>
+      <w:pPr>
+        <w:jc w:val="center"/>
+        <w:rPr>
+          <w:lang w:val="es-MX"/>
+        </w:rPr>
+      </w:pPr>
+      <w:r>
+        <w:rPr>
+          <w:lang w:val="es-MX"/>
+        </w:rPr>
+        <w:drawing>
+          <wp:inline distT="0" distB="0" distL="0" distR="0" wp14:anchorId="2DD264EA" wp14:editId="33D93F35">
+            <wp:extent cx="5732145" cy="4679950"/>
+            <wp:effectExtent l="0" t="0" r="1905" b="6350"/>
+            <wp:docPr id="12" name="Imagen 12"/>
+            <wp:cNvGraphicFramePr>
+              <a:graphicFrameLocks xmlns:a="http://schemas.openxmlformats.org/drawingml/2006/main" noChangeAspect="1"/>
+            </wp:cNvGraphicFramePr>
+            <a:graphic xmlns:a="http://schemas.openxmlformats.org/drawingml/2006/main">
+              <a:graphicData uri="http://schemas.openxmlformats.org/drawingml/2006/picture">
+                <pic:pic xmlns:pic="http://schemas.openxmlformats.org/drawingml/2006/picture">
+                  <pic:nvPicPr>
+                    <pic:cNvPr id="1" name=""/>
+                    <pic:cNvPicPr/>
+                  </pic:nvPicPr>
+                  <pic:blipFill>
+                    <a:blip r:embed="rId22"/>
+                    <a:stretch>
+                      <a:fillRect/>
+                    </a:stretch>
+                  </pic:blipFill>
+                  <pic:spPr>
+                    <a:xfrm>
+                      <a:off x="0" y="0"/>
+                      <a:ext cx="5732145" cy="4679950"/>
+                    </a:xfrm>
+                    <a:prstGeom prst="rect">
+                      <a:avLst/>
+                    </a:prstGeom>
+                  </pic:spPr>
+                </pic:pic>
+              </a:graphicData>
+            </a:graphic>
+          </wp:inline>
+        </w:drawing>
+      </w:r>
+    </w:p>
+    <w:p>
+      <w:pPr>
+        <w:jc w:val="center"/>
+        <w:rPr>
+          <w:lang w:val="es-MX"/>
+        </w:rPr>
+      </w:pPr>
+      <w:r>
+        <w:rPr>
+          <w:lang w:val="es-MX"/>
+        </w:rPr>
+        <w:drawing>
+          <wp:inline distT="0" distB="0" distL="0" distR="0" wp14:anchorId="48377444" wp14:editId="3AF15A4E">
+            <wp:extent cx="5732145" cy="3153410"/>
+            <wp:effectExtent l="0" t="0" r="1905" b="8890"/>
+            <wp:docPr id="13" name="Imagen 13"/>
+            <wp:cNvGraphicFramePr>
+              <a:graphicFrameLocks xmlns:a="http://schemas.openxmlformats.org/drawingml/2006/main" noChangeAspect="1"/>
+            </wp:cNvGraphicFramePr>
+            <a:graphic xmlns:a="http://schemas.openxmlformats.org/drawingml/2006/main">
+              <a:graphicData uri="http://schemas.openxmlformats.org/drawingml/2006/picture">
+                <pic:pic xmlns:pic="http://schemas.openxmlformats.org/drawingml/2006/picture">
+                  <pic:nvPicPr>
+                    <pic:cNvPr id="1" name=""/>
+                    <pic:cNvPicPr/>
+                  </pic:nvPicPr>
+                  <pic:blipFill>
+                    <a:blip r:embed="rId23"/>
+                    <a:stretch>
+                      <a:fillRect/>
+                    </a:stretch>
+                  </pic:blipFill>
+                  <pic:spPr>
+                    <a:xfrm>
+                      <a:off x="0" y="0"/>
+                      <a:ext cx="5732145" cy="3153410"/>
+                    </a:xfrm>
+                    <a:prstGeom prst="rect">
+                      <a:avLst/>
+                    </a:prstGeom>
+                  </pic:spPr>
+                </pic:pic>
+              </a:graphicData>
+            </a:graphic>
+          </wp:inline>
+        </w:drawing>
+      </w:r>
+    </w:p>
+    <w:p>
+      <w:pPr>
+        <w:jc w:val="center"/>
+        <w:rPr>
+          <w:lang w:val="es-MX"/>
+        </w:rPr>
+      </w:pPr>
+      <w:r>
+        <w:rPr>
+          <w:lang w:val="es-MX"/>
+        </w:rPr>
+        <w:lastRenderedPageBreak/>
+        <w:drawing>
+          <wp:inline distT="0" distB="0" distL="0" distR="0" wp14:anchorId="7B8E7F80" wp14:editId="3EC2136D">
+            <wp:extent cx="5732145" cy="2295525"/>
+            <wp:effectExtent l="0" t="0" r="1905" b="9525"/>
+            <wp:docPr id="14" name="Imagen 14"/>
+            <wp:cNvGraphicFramePr>
+              <a:graphicFrameLocks xmlns:a="http://schemas.openxmlformats.org/drawingml/2006/main" noChangeAspect="1"/>
+            </wp:cNvGraphicFramePr>
+            <a:graphic xmlns:a="http://schemas.openxmlformats.org/drawingml/2006/main">
+              <a:graphicData uri="http://schemas.openxmlformats.org/drawingml/2006/picture">
+                <pic:pic xmlns:pic="http://schemas.openxmlformats.org/drawingml/2006/picture">
+                  <pic:nvPicPr>
+                    <pic:cNvPr id="1" name=""/>
+                    <pic:cNvPicPr/>
+                  </pic:nvPicPr>
+                  <pic:blipFill>
+                    <a:blip r:embed="rId24"/>
+                    <a:stretch>
+                      <a:fillRect/>
+                    </a:stretch>
+                  </pic:blipFill>
+                  <pic:spPr>
+                    <a:xfrm>
+                      <a:off x="0" y="0"/>
+                      <a:ext cx="5732145" cy="2295525"/>
+                    </a:xfrm>
+                    <a:prstGeom prst="rect">
+                      <a:avLst/>
+                    </a:prstGeom>
+                  </pic:spPr>
+                </pic:pic>
+              </a:graphicData>
+            </a:graphic>
+          </wp:inline>
+        </w:drawing>
+      </w:r>
+      <w:bookmarkStart w:id="0" w:name="_GoBack"/>
       <w:bookmarkEnd w:id="0"/>
     </w:p>
     <w:sectPr>
-      <w:footerReference w:type="default" r:id="rId22"/>
+      <w:footerReference w:type="default" r:id="rId25"/>
       <w:pgSz w:w="11907" w:h="16839" w:code="9"/>
       <w:pgMar w:top="1440" w:right="1440" w:bottom="1440" w:left="1440" w:header="720" w:footer="720" w:gutter="0"/>
       <w:cols w:space="720"/>
@@ -877,7 +1056,7 @@
             <w:noProof/>
             <w:lang w:bidi="es-ES"/>
           </w:rPr>
-          <w:t>5</w:t>
+          <w:t>7</w:t>
         </w:r>
         <w:r>
           <w:rPr>
@@ -3501,6 +3680,141 @@
 </file>
 
 <file path=customXml/item1.xml><?xml version="1.0" encoding="utf-8"?>
+<?mso-contentType ?>
+<FormTemplates xmlns="http://schemas.microsoft.com/sharepoint/v3/contenttype/forms">
+  <Display>DocumentLibraryForm</Display>
+  <Edit>AssetEditForm</Edit>
+  <New>DocumentLibraryForm</New>
+</FormTemplates>
+</file>
+
+<file path=customXml/item2.xml><?xml version="1.0" encoding="utf-8"?>
+<p:properties xmlns:p="http://schemas.microsoft.com/office/2006/metadata/properties" xmlns:xsi="http://www.w3.org/2001/XMLSchema-instance" xmlns:pc="http://schemas.microsoft.com/office/infopath/2007/PartnerControls">
+  <documentManagement>
+    <APDescription xmlns="4873beb7-5857-4685-be1f-d57550cc96cc" xsi:nil="true"/>
+    <AssetExpire xmlns="4873beb7-5857-4685-be1f-d57550cc96cc">2029-01-01T08:00:00+00:00</AssetExpire>
+    <CampaignTagsTaxHTField0 xmlns="4873beb7-5857-4685-be1f-d57550cc96cc">
+      <Terms xmlns="http://schemas.microsoft.com/office/infopath/2007/PartnerControls"/>
+    </CampaignTagsTaxHTField0>
+    <IntlLangReviewDate xmlns="4873beb7-5857-4685-be1f-d57550cc96cc" xsi:nil="true"/>
+    <TPFriendlyName xmlns="4873beb7-5857-4685-be1f-d57550cc96cc" xsi:nil="true"/>
+    <IntlLangReview xmlns="4873beb7-5857-4685-be1f-d57550cc96cc">false</IntlLangReview>
+    <LocLastLocAttemptVersionLookup xmlns="4873beb7-5857-4685-be1f-d57550cc96cc">864570</LocLastLocAttemptVersionLookup>
+    <PolicheckWords xmlns="4873beb7-5857-4685-be1f-d57550cc96cc" xsi:nil="true"/>
+    <SubmitterId xmlns="4873beb7-5857-4685-be1f-d57550cc96cc" xsi:nil="true"/>
+    <AcquiredFrom xmlns="4873beb7-5857-4685-be1f-d57550cc96cc">Internal MS</AcquiredFrom>
+    <EditorialStatus xmlns="4873beb7-5857-4685-be1f-d57550cc96cc">Complete</EditorialStatus>
+    <Markets xmlns="4873beb7-5857-4685-be1f-d57550cc96cc"/>
+    <OriginAsset xmlns="4873beb7-5857-4685-be1f-d57550cc96cc" xsi:nil="true"/>
+    <AssetStart xmlns="4873beb7-5857-4685-be1f-d57550cc96cc">2012-11-01T04:53:00+00:00</AssetStart>
+    <FriendlyTitle xmlns="4873beb7-5857-4685-be1f-d57550cc96cc" xsi:nil="true"/>
+    <MarketSpecific xmlns="4873beb7-5857-4685-be1f-d57550cc96cc">false</MarketSpecific>
+    <TPNamespace xmlns="4873beb7-5857-4685-be1f-d57550cc96cc" xsi:nil="true"/>
+    <PublishStatusLookup xmlns="4873beb7-5857-4685-be1f-d57550cc96cc">
+      <Value>1655138</Value>
+    </PublishStatusLookup>
+    <APAuthor xmlns="4873beb7-5857-4685-be1f-d57550cc96cc">
+      <UserInfo>
+        <DisplayName>MIDDLEEAST\v-keerth</DisplayName>
+        <AccountId>2799</AccountId>
+        <AccountType/>
+      </UserInfo>
+    </APAuthor>
+    <TPCommandLine xmlns="4873beb7-5857-4685-be1f-d57550cc96cc" xsi:nil="true"/>
+    <IntlLangReviewer xmlns="4873beb7-5857-4685-be1f-d57550cc96cc" xsi:nil="true"/>
+    <OpenTemplate xmlns="4873beb7-5857-4685-be1f-d57550cc96cc">true</OpenTemplate>
+    <CSXSubmissionDate xmlns="4873beb7-5857-4685-be1f-d57550cc96cc" xsi:nil="true"/>
+    <TaxCatchAll xmlns="4873beb7-5857-4685-be1f-d57550cc96cc"/>
+    <Manager xmlns="4873beb7-5857-4685-be1f-d57550cc96cc" xsi:nil="true"/>
+    <NumericId xmlns="4873beb7-5857-4685-be1f-d57550cc96cc" xsi:nil="true"/>
+    <ParentAssetId xmlns="4873beb7-5857-4685-be1f-d57550cc96cc" xsi:nil="true"/>
+    <OriginalSourceMarket xmlns="4873beb7-5857-4685-be1f-d57550cc96cc" xsi:nil="true"/>
+    <ApprovalStatus xmlns="4873beb7-5857-4685-be1f-d57550cc96cc">InProgress</ApprovalStatus>
+    <TPComponent xmlns="4873beb7-5857-4685-be1f-d57550cc96cc" xsi:nil="true"/>
+    <EditorialTags xmlns="4873beb7-5857-4685-be1f-d57550cc96cc" xsi:nil="true"/>
+    <TPExecutable xmlns="4873beb7-5857-4685-be1f-d57550cc96cc" xsi:nil="true"/>
+    <TPLaunchHelpLink xmlns="4873beb7-5857-4685-be1f-d57550cc96cc" xsi:nil="true"/>
+    <LocComments xmlns="4873beb7-5857-4685-be1f-d57550cc96cc" xsi:nil="true"/>
+    <LocRecommendedHandoff xmlns="4873beb7-5857-4685-be1f-d57550cc96cc" xsi:nil="true"/>
+    <SourceTitle xmlns="4873beb7-5857-4685-be1f-d57550cc96cc" xsi:nil="true"/>
+    <CSXUpdate xmlns="4873beb7-5857-4685-be1f-d57550cc96cc">false</CSXUpdate>
+    <IntlLocPriority xmlns="4873beb7-5857-4685-be1f-d57550cc96cc" xsi:nil="true"/>
+    <UAProjectedTotalWords xmlns="4873beb7-5857-4685-be1f-d57550cc96cc" xsi:nil="true"/>
+    <AssetType xmlns="4873beb7-5857-4685-be1f-d57550cc96cc">TP</AssetType>
+    <MachineTranslated xmlns="4873beb7-5857-4685-be1f-d57550cc96cc">false</MachineTranslated>
+    <OutputCachingOn xmlns="4873beb7-5857-4685-be1f-d57550cc96cc">false</OutputCachingOn>
+    <TemplateStatus xmlns="4873beb7-5857-4685-be1f-d57550cc96cc">Complete</TemplateStatus>
+    <IsSearchable xmlns="4873beb7-5857-4685-be1f-d57550cc96cc">true</IsSearchable>
+    <ContentItem xmlns="4873beb7-5857-4685-be1f-d57550cc96cc" xsi:nil="true"/>
+    <HandoffToMSDN xmlns="4873beb7-5857-4685-be1f-d57550cc96cc" xsi:nil="true"/>
+    <ShowIn xmlns="4873beb7-5857-4685-be1f-d57550cc96cc">Show everywhere</ShowIn>
+    <ThumbnailAssetId xmlns="4873beb7-5857-4685-be1f-d57550cc96cc" xsi:nil="true"/>
+    <UALocComments xmlns="4873beb7-5857-4685-be1f-d57550cc96cc" xsi:nil="true"/>
+    <UALocRecommendation xmlns="4873beb7-5857-4685-be1f-d57550cc96cc">Localize</UALocRecommendation>
+    <LastModifiedDateTime xmlns="4873beb7-5857-4685-be1f-d57550cc96cc" xsi:nil="true"/>
+    <LegacyData xmlns="4873beb7-5857-4685-be1f-d57550cc96cc" xsi:nil="true"/>
+    <LocManualTestRequired xmlns="4873beb7-5857-4685-be1f-d57550cc96cc">false</LocManualTestRequired>
+    <LocMarketGroupTiers2 xmlns="4873beb7-5857-4685-be1f-d57550cc96cc" xsi:nil="true"/>
+    <ClipArtFilename xmlns="4873beb7-5857-4685-be1f-d57550cc96cc" xsi:nil="true"/>
+    <TPApplication xmlns="4873beb7-5857-4685-be1f-d57550cc96cc" xsi:nil="true"/>
+    <CSXHash xmlns="4873beb7-5857-4685-be1f-d57550cc96cc" xsi:nil="true"/>
+    <DirectSourceMarket xmlns="4873beb7-5857-4685-be1f-d57550cc96cc" xsi:nil="true"/>
+    <PrimaryImageGen xmlns="4873beb7-5857-4685-be1f-d57550cc96cc">true</PrimaryImageGen>
+    <PlannedPubDate xmlns="4873beb7-5857-4685-be1f-d57550cc96cc" xsi:nil="true"/>
+    <CSXSubmissionMarket xmlns="4873beb7-5857-4685-be1f-d57550cc96cc" xsi:nil="true"/>
+    <Downloads xmlns="4873beb7-5857-4685-be1f-d57550cc96cc">0</Downloads>
+    <ArtSampleDocs xmlns="4873beb7-5857-4685-be1f-d57550cc96cc" xsi:nil="true"/>
+    <TrustLevel xmlns="4873beb7-5857-4685-be1f-d57550cc96cc">1 Microsoft Managed Content</TrustLevel>
+    <BlockPublish xmlns="4873beb7-5857-4685-be1f-d57550cc96cc">false</BlockPublish>
+    <TPLaunchHelpLinkType xmlns="4873beb7-5857-4685-be1f-d57550cc96cc">Template</TPLaunchHelpLinkType>
+    <LocalizationTagsTaxHTField0 xmlns="4873beb7-5857-4685-be1f-d57550cc96cc">
+      <Terms xmlns="http://schemas.microsoft.com/office/infopath/2007/PartnerControls"/>
+    </LocalizationTagsTaxHTField0>
+    <BusinessGroup xmlns="4873beb7-5857-4685-be1f-d57550cc96cc" xsi:nil="true"/>
+    <Providers xmlns="4873beb7-5857-4685-be1f-d57550cc96cc" xsi:nil="true"/>
+    <TemplateTemplateType xmlns="4873beb7-5857-4685-be1f-d57550cc96cc">Word Document Template</TemplateTemplateType>
+    <TimesCloned xmlns="4873beb7-5857-4685-be1f-d57550cc96cc" xsi:nil="true"/>
+    <TPAppVersion xmlns="4873beb7-5857-4685-be1f-d57550cc96cc" xsi:nil="true"/>
+    <VoteCount xmlns="4873beb7-5857-4685-be1f-d57550cc96cc" xsi:nil="true"/>
+    <AverageRating xmlns="4873beb7-5857-4685-be1f-d57550cc96cc" xsi:nil="true"/>
+    <FeatureTagsTaxHTField0 xmlns="4873beb7-5857-4685-be1f-d57550cc96cc">
+      <Terms xmlns="http://schemas.microsoft.com/office/infopath/2007/PartnerControls"/>
+    </FeatureTagsTaxHTField0>
+    <Provider xmlns="4873beb7-5857-4685-be1f-d57550cc96cc" xsi:nil="true"/>
+    <UACurrentWords xmlns="4873beb7-5857-4685-be1f-d57550cc96cc" xsi:nil="true"/>
+    <AssetId xmlns="4873beb7-5857-4685-be1f-d57550cc96cc">TP103749966</AssetId>
+    <TPClientViewer xmlns="4873beb7-5857-4685-be1f-d57550cc96cc" xsi:nil="true"/>
+    <DSATActionTaken xmlns="4873beb7-5857-4685-be1f-d57550cc96cc" xsi:nil="true"/>
+    <APEditor xmlns="4873beb7-5857-4685-be1f-d57550cc96cc">
+      <UserInfo>
+        <DisplayName/>
+        <AccountId xsi:nil="true"/>
+        <AccountType/>
+      </UserInfo>
+    </APEditor>
+    <TPInstallLocation xmlns="4873beb7-5857-4685-be1f-d57550cc96cc" xsi:nil="true"/>
+    <OOCacheId xmlns="4873beb7-5857-4685-be1f-d57550cc96cc" xsi:nil="true"/>
+    <IsDeleted xmlns="4873beb7-5857-4685-be1f-d57550cc96cc">false</IsDeleted>
+    <PublishTargets xmlns="4873beb7-5857-4685-be1f-d57550cc96cc">OfficeOnlineVNext</PublishTargets>
+    <ApprovalLog xmlns="4873beb7-5857-4685-be1f-d57550cc96cc" xsi:nil="true"/>
+    <BugNumber xmlns="4873beb7-5857-4685-be1f-d57550cc96cc" xsi:nil="true"/>
+    <CrawlForDependencies xmlns="4873beb7-5857-4685-be1f-d57550cc96cc">false</CrawlForDependencies>
+    <InternalTagsTaxHTField0 xmlns="4873beb7-5857-4685-be1f-d57550cc96cc">
+      <Terms xmlns="http://schemas.microsoft.com/office/infopath/2007/PartnerControls"/>
+    </InternalTagsTaxHTField0>
+    <LastHandOff xmlns="4873beb7-5857-4685-be1f-d57550cc96cc" xsi:nil="true"/>
+    <Milestone xmlns="4873beb7-5857-4685-be1f-d57550cc96cc" xsi:nil="true"/>
+    <OriginalRelease xmlns="4873beb7-5857-4685-be1f-d57550cc96cc">15</OriginalRelease>
+    <RecommendationsModifier xmlns="4873beb7-5857-4685-be1f-d57550cc96cc" xsi:nil="true"/>
+    <ScenarioTagsTaxHTField0 xmlns="4873beb7-5857-4685-be1f-d57550cc96cc">
+      <Terms xmlns="http://schemas.microsoft.com/office/infopath/2007/PartnerControls"/>
+    </ScenarioTagsTaxHTField0>
+    <UANotes xmlns="4873beb7-5857-4685-be1f-d57550cc96cc" xsi:nil="true"/>
+  </documentManagement>
+</p:properties>
+</file>
+
+<file path=customXml/item3.xml><?xml version="1.0" encoding="utf-8"?>
 <ct:contentTypeSchema xmlns:ct="http://schemas.microsoft.com/office/2006/metadata/contentType" xmlns:ma="http://schemas.microsoft.com/office/2006/metadata/properties/metaAttributes" ct:_="" ma:_="" ma:contentTypeName="TemplateFile" ma:contentTypeID="0x0101006EDDDB5EE6D98C44930B742096920B300400F5B6D36B3EF94B4E9A635CDF2A18F5B8" ma:contentTypeVersion="72" ma:contentTypeDescription="Create a new document." ma:contentTypeScope="" ma:versionID="a23e56308344d904b51738559c3d67c9">
   <xsd:schema xmlns:xsd="http://www.w3.org/2001/XMLSchema" xmlns:xs="http://www.w3.org/2001/XMLSchema" xmlns:p="http://schemas.microsoft.com/office/2006/metadata/properties" xmlns:ns2="4873beb7-5857-4685-be1f-d57550cc96cc" targetNamespace="http://schemas.microsoft.com/office/2006/metadata/properties" ma:root="true" ma:fieldsID="cd0908cc4600e77bf5da051303e00c8d" ns2:_="">
     <xsd:import namespace="4873beb7-5857-4685-be1f-d57550cc96cc"/>
@@ -4540,141 +4854,6 @@
 </ct:contentTypeSchema>
 </file>
 
-<file path=customXml/item2.xml><?xml version="1.0" encoding="utf-8"?>
-<p:properties xmlns:p="http://schemas.microsoft.com/office/2006/metadata/properties" xmlns:xsi="http://www.w3.org/2001/XMLSchema-instance" xmlns:pc="http://schemas.microsoft.com/office/infopath/2007/PartnerControls">
-  <documentManagement>
-    <APDescription xmlns="4873beb7-5857-4685-be1f-d57550cc96cc" xsi:nil="true"/>
-    <AssetExpire xmlns="4873beb7-5857-4685-be1f-d57550cc96cc">2029-01-01T08:00:00+00:00</AssetExpire>
-    <CampaignTagsTaxHTField0 xmlns="4873beb7-5857-4685-be1f-d57550cc96cc">
-      <Terms xmlns="http://schemas.microsoft.com/office/infopath/2007/PartnerControls"/>
-    </CampaignTagsTaxHTField0>
-    <IntlLangReviewDate xmlns="4873beb7-5857-4685-be1f-d57550cc96cc" xsi:nil="true"/>
-    <TPFriendlyName xmlns="4873beb7-5857-4685-be1f-d57550cc96cc" xsi:nil="true"/>
-    <IntlLangReview xmlns="4873beb7-5857-4685-be1f-d57550cc96cc">false</IntlLangReview>
-    <LocLastLocAttemptVersionLookup xmlns="4873beb7-5857-4685-be1f-d57550cc96cc">864570</LocLastLocAttemptVersionLookup>
-    <PolicheckWords xmlns="4873beb7-5857-4685-be1f-d57550cc96cc" xsi:nil="true"/>
-    <SubmitterId xmlns="4873beb7-5857-4685-be1f-d57550cc96cc" xsi:nil="true"/>
-    <AcquiredFrom xmlns="4873beb7-5857-4685-be1f-d57550cc96cc">Internal MS</AcquiredFrom>
-    <EditorialStatus xmlns="4873beb7-5857-4685-be1f-d57550cc96cc">Complete</EditorialStatus>
-    <Markets xmlns="4873beb7-5857-4685-be1f-d57550cc96cc"/>
-    <OriginAsset xmlns="4873beb7-5857-4685-be1f-d57550cc96cc" xsi:nil="true"/>
-    <AssetStart xmlns="4873beb7-5857-4685-be1f-d57550cc96cc">2012-11-01T04:53:00+00:00</AssetStart>
-    <FriendlyTitle xmlns="4873beb7-5857-4685-be1f-d57550cc96cc" xsi:nil="true"/>
-    <MarketSpecific xmlns="4873beb7-5857-4685-be1f-d57550cc96cc">false</MarketSpecific>
-    <TPNamespace xmlns="4873beb7-5857-4685-be1f-d57550cc96cc" xsi:nil="true"/>
-    <PublishStatusLookup xmlns="4873beb7-5857-4685-be1f-d57550cc96cc">
-      <Value>1655138</Value>
-    </PublishStatusLookup>
-    <APAuthor xmlns="4873beb7-5857-4685-be1f-d57550cc96cc">
-      <UserInfo>
-        <DisplayName>MIDDLEEAST\v-keerth</DisplayName>
-        <AccountId>2799</AccountId>
-        <AccountType/>
-      </UserInfo>
-    </APAuthor>
-    <TPCommandLine xmlns="4873beb7-5857-4685-be1f-d57550cc96cc" xsi:nil="true"/>
-    <IntlLangReviewer xmlns="4873beb7-5857-4685-be1f-d57550cc96cc" xsi:nil="true"/>
-    <OpenTemplate xmlns="4873beb7-5857-4685-be1f-d57550cc96cc">true</OpenTemplate>
-    <CSXSubmissionDate xmlns="4873beb7-5857-4685-be1f-d57550cc96cc" xsi:nil="true"/>
-    <TaxCatchAll xmlns="4873beb7-5857-4685-be1f-d57550cc96cc"/>
-    <Manager xmlns="4873beb7-5857-4685-be1f-d57550cc96cc" xsi:nil="true"/>
-    <NumericId xmlns="4873beb7-5857-4685-be1f-d57550cc96cc" xsi:nil="true"/>
-    <ParentAssetId xmlns="4873beb7-5857-4685-be1f-d57550cc96cc" xsi:nil="true"/>
-    <OriginalSourceMarket xmlns="4873beb7-5857-4685-be1f-d57550cc96cc" xsi:nil="true"/>
-    <ApprovalStatus xmlns="4873beb7-5857-4685-be1f-d57550cc96cc">InProgress</ApprovalStatus>
-    <TPComponent xmlns="4873beb7-5857-4685-be1f-d57550cc96cc" xsi:nil="true"/>
-    <EditorialTags xmlns="4873beb7-5857-4685-be1f-d57550cc96cc" xsi:nil="true"/>
-    <TPExecutable xmlns="4873beb7-5857-4685-be1f-d57550cc96cc" xsi:nil="true"/>
-    <TPLaunchHelpLink xmlns="4873beb7-5857-4685-be1f-d57550cc96cc" xsi:nil="true"/>
-    <LocComments xmlns="4873beb7-5857-4685-be1f-d57550cc96cc" xsi:nil="true"/>
-    <LocRecommendedHandoff xmlns="4873beb7-5857-4685-be1f-d57550cc96cc" xsi:nil="true"/>
-    <SourceTitle xmlns="4873beb7-5857-4685-be1f-d57550cc96cc" xsi:nil="true"/>
-    <CSXUpdate xmlns="4873beb7-5857-4685-be1f-d57550cc96cc">false</CSXUpdate>
-    <IntlLocPriority xmlns="4873beb7-5857-4685-be1f-d57550cc96cc" xsi:nil="true"/>
-    <UAProjectedTotalWords xmlns="4873beb7-5857-4685-be1f-d57550cc96cc" xsi:nil="true"/>
-    <AssetType xmlns="4873beb7-5857-4685-be1f-d57550cc96cc">TP</AssetType>
-    <MachineTranslated xmlns="4873beb7-5857-4685-be1f-d57550cc96cc">false</MachineTranslated>
-    <OutputCachingOn xmlns="4873beb7-5857-4685-be1f-d57550cc96cc">false</OutputCachingOn>
-    <TemplateStatus xmlns="4873beb7-5857-4685-be1f-d57550cc96cc">Complete</TemplateStatus>
-    <IsSearchable xmlns="4873beb7-5857-4685-be1f-d57550cc96cc">true</IsSearchable>
-    <ContentItem xmlns="4873beb7-5857-4685-be1f-d57550cc96cc" xsi:nil="true"/>
-    <HandoffToMSDN xmlns="4873beb7-5857-4685-be1f-d57550cc96cc" xsi:nil="true"/>
-    <ShowIn xmlns="4873beb7-5857-4685-be1f-d57550cc96cc">Show everywhere</ShowIn>
-    <ThumbnailAssetId xmlns="4873beb7-5857-4685-be1f-d57550cc96cc" xsi:nil="true"/>
-    <UALocComments xmlns="4873beb7-5857-4685-be1f-d57550cc96cc" xsi:nil="true"/>
-    <UALocRecommendation xmlns="4873beb7-5857-4685-be1f-d57550cc96cc">Localize</UALocRecommendation>
-    <LastModifiedDateTime xmlns="4873beb7-5857-4685-be1f-d57550cc96cc" xsi:nil="true"/>
-    <LegacyData xmlns="4873beb7-5857-4685-be1f-d57550cc96cc" xsi:nil="true"/>
-    <LocManualTestRequired xmlns="4873beb7-5857-4685-be1f-d57550cc96cc">false</LocManualTestRequired>
-    <LocMarketGroupTiers2 xmlns="4873beb7-5857-4685-be1f-d57550cc96cc" xsi:nil="true"/>
-    <ClipArtFilename xmlns="4873beb7-5857-4685-be1f-d57550cc96cc" xsi:nil="true"/>
-    <TPApplication xmlns="4873beb7-5857-4685-be1f-d57550cc96cc" xsi:nil="true"/>
-    <CSXHash xmlns="4873beb7-5857-4685-be1f-d57550cc96cc" xsi:nil="true"/>
-    <DirectSourceMarket xmlns="4873beb7-5857-4685-be1f-d57550cc96cc" xsi:nil="true"/>
-    <PrimaryImageGen xmlns="4873beb7-5857-4685-be1f-d57550cc96cc">true</PrimaryImageGen>
-    <PlannedPubDate xmlns="4873beb7-5857-4685-be1f-d57550cc96cc" xsi:nil="true"/>
-    <CSXSubmissionMarket xmlns="4873beb7-5857-4685-be1f-d57550cc96cc" xsi:nil="true"/>
-    <Downloads xmlns="4873beb7-5857-4685-be1f-d57550cc96cc">0</Downloads>
-    <ArtSampleDocs xmlns="4873beb7-5857-4685-be1f-d57550cc96cc" xsi:nil="true"/>
-    <TrustLevel xmlns="4873beb7-5857-4685-be1f-d57550cc96cc">1 Microsoft Managed Content</TrustLevel>
-    <BlockPublish xmlns="4873beb7-5857-4685-be1f-d57550cc96cc">false</BlockPublish>
-    <TPLaunchHelpLinkType xmlns="4873beb7-5857-4685-be1f-d57550cc96cc">Template</TPLaunchHelpLinkType>
-    <LocalizationTagsTaxHTField0 xmlns="4873beb7-5857-4685-be1f-d57550cc96cc">
-      <Terms xmlns="http://schemas.microsoft.com/office/infopath/2007/PartnerControls"/>
-    </LocalizationTagsTaxHTField0>
-    <BusinessGroup xmlns="4873beb7-5857-4685-be1f-d57550cc96cc" xsi:nil="true"/>
-    <Providers xmlns="4873beb7-5857-4685-be1f-d57550cc96cc" xsi:nil="true"/>
-    <TemplateTemplateType xmlns="4873beb7-5857-4685-be1f-d57550cc96cc">Word Document Template</TemplateTemplateType>
-    <TimesCloned xmlns="4873beb7-5857-4685-be1f-d57550cc96cc" xsi:nil="true"/>
-    <TPAppVersion xmlns="4873beb7-5857-4685-be1f-d57550cc96cc" xsi:nil="true"/>
-    <VoteCount xmlns="4873beb7-5857-4685-be1f-d57550cc96cc" xsi:nil="true"/>
-    <AverageRating xmlns="4873beb7-5857-4685-be1f-d57550cc96cc" xsi:nil="true"/>
-    <FeatureTagsTaxHTField0 xmlns="4873beb7-5857-4685-be1f-d57550cc96cc">
-      <Terms xmlns="http://schemas.microsoft.com/office/infopath/2007/PartnerControls"/>
-    </FeatureTagsTaxHTField0>
-    <Provider xmlns="4873beb7-5857-4685-be1f-d57550cc96cc" xsi:nil="true"/>
-    <UACurrentWords xmlns="4873beb7-5857-4685-be1f-d57550cc96cc" xsi:nil="true"/>
-    <AssetId xmlns="4873beb7-5857-4685-be1f-d57550cc96cc">TP103749966</AssetId>
-    <TPClientViewer xmlns="4873beb7-5857-4685-be1f-d57550cc96cc" xsi:nil="true"/>
-    <DSATActionTaken xmlns="4873beb7-5857-4685-be1f-d57550cc96cc" xsi:nil="true"/>
-    <APEditor xmlns="4873beb7-5857-4685-be1f-d57550cc96cc">
-      <UserInfo>
-        <DisplayName/>
-        <AccountId xsi:nil="true"/>
-        <AccountType/>
-      </UserInfo>
-    </APEditor>
-    <TPInstallLocation xmlns="4873beb7-5857-4685-be1f-d57550cc96cc" xsi:nil="true"/>
-    <OOCacheId xmlns="4873beb7-5857-4685-be1f-d57550cc96cc" xsi:nil="true"/>
-    <IsDeleted xmlns="4873beb7-5857-4685-be1f-d57550cc96cc">false</IsDeleted>
-    <PublishTargets xmlns="4873beb7-5857-4685-be1f-d57550cc96cc">OfficeOnlineVNext</PublishTargets>
-    <ApprovalLog xmlns="4873beb7-5857-4685-be1f-d57550cc96cc" xsi:nil="true"/>
-    <BugNumber xmlns="4873beb7-5857-4685-be1f-d57550cc96cc" xsi:nil="true"/>
-    <CrawlForDependencies xmlns="4873beb7-5857-4685-be1f-d57550cc96cc">false</CrawlForDependencies>
-    <InternalTagsTaxHTField0 xmlns="4873beb7-5857-4685-be1f-d57550cc96cc">
-      <Terms xmlns="http://schemas.microsoft.com/office/infopath/2007/PartnerControls"/>
-    </InternalTagsTaxHTField0>
-    <LastHandOff xmlns="4873beb7-5857-4685-be1f-d57550cc96cc" xsi:nil="true"/>
-    <Milestone xmlns="4873beb7-5857-4685-be1f-d57550cc96cc" xsi:nil="true"/>
-    <OriginalRelease xmlns="4873beb7-5857-4685-be1f-d57550cc96cc">15</OriginalRelease>
-    <RecommendationsModifier xmlns="4873beb7-5857-4685-be1f-d57550cc96cc" xsi:nil="true"/>
-    <ScenarioTagsTaxHTField0 xmlns="4873beb7-5857-4685-be1f-d57550cc96cc">
-      <Terms xmlns="http://schemas.microsoft.com/office/infopath/2007/PartnerControls"/>
-    </ScenarioTagsTaxHTField0>
-    <UANotes xmlns="4873beb7-5857-4685-be1f-d57550cc96cc" xsi:nil="true"/>
-  </documentManagement>
-</p:properties>
-</file>
-
-<file path=customXml/item3.xml><?xml version="1.0" encoding="utf-8"?>
-<?mso-contentType ?>
-<FormTemplates xmlns="http://schemas.microsoft.com/sharepoint/v3/contenttype/forms">
-  <Display>DocumentLibraryForm</Display>
-  <Edit>AssetEditForm</Edit>
-  <New>DocumentLibraryForm</New>
-</FormTemplates>
-</file>
-
 <file path=customXml/item4.xml><?xml version="1.0" encoding="utf-8"?>
 <b:Sources xmlns:b="http://schemas.openxmlformats.org/officeDocument/2006/bibliography" SelectedStyle="\APA.XSL" StyleName="APA">
   <b:Source>
@@ -4729,6 +4908,24 @@
 </file>
 
 <file path=customXml/itemProps1.xml><?xml version="1.0" encoding="utf-8"?>
+<ds:datastoreItem xmlns:ds="http://schemas.openxmlformats.org/officeDocument/2006/customXml" ds:itemID="{FF740C13-C6A2-43D3-86C5-4CBB969C2CB1}">
+  <ds:schemaRefs>
+    <ds:schemaRef ds:uri="http://schemas.microsoft.com/sharepoint/v3/contenttype/forms"/>
+  </ds:schemaRefs>
+</ds:datastoreItem>
+</file>
+
+<file path=customXml/itemProps2.xml><?xml version="1.0" encoding="utf-8"?>
+<ds:datastoreItem xmlns:ds="http://schemas.openxmlformats.org/officeDocument/2006/customXml" ds:itemID="{83AE4ADC-D632-40A7-A0C1-0481BB069C4F}">
+  <ds:schemaRefs>
+    <ds:schemaRef ds:uri="http://schemas.microsoft.com/office/2006/metadata/properties"/>
+    <ds:schemaRef ds:uri="http://schemas.microsoft.com/office/infopath/2007/PartnerControls"/>
+    <ds:schemaRef ds:uri="4873beb7-5857-4685-be1f-d57550cc96cc"/>
+  </ds:schemaRefs>
+</ds:datastoreItem>
+</file>
+
+<file path=customXml/itemProps3.xml><?xml version="1.0" encoding="utf-8"?>
 <ds:datastoreItem xmlns:ds="http://schemas.openxmlformats.org/officeDocument/2006/customXml" ds:itemID="{88FF2527-3592-4DBF-9FD9-FEA06E5BF9A7}">
   <ds:schemaRefs>
     <ds:schemaRef ds:uri="http://schemas.microsoft.com/office/2006/metadata/contentType"/>
@@ -4746,26 +4943,8 @@
 </ds:datastoreItem>
 </file>
 
-<file path=customXml/itemProps2.xml><?xml version="1.0" encoding="utf-8"?>
-<ds:datastoreItem xmlns:ds="http://schemas.openxmlformats.org/officeDocument/2006/customXml" ds:itemID="{83AE4ADC-D632-40A7-A0C1-0481BB069C4F}">
-  <ds:schemaRefs>
-    <ds:schemaRef ds:uri="http://schemas.microsoft.com/office/2006/metadata/properties"/>
-    <ds:schemaRef ds:uri="http://schemas.microsoft.com/office/infopath/2007/PartnerControls"/>
-    <ds:schemaRef ds:uri="4873beb7-5857-4685-be1f-d57550cc96cc"/>
-  </ds:schemaRefs>
-</ds:datastoreItem>
-</file>
-
-<file path=customXml/itemProps3.xml><?xml version="1.0" encoding="utf-8"?>
-<ds:datastoreItem xmlns:ds="http://schemas.openxmlformats.org/officeDocument/2006/customXml" ds:itemID="{FF740C13-C6A2-43D3-86C5-4CBB969C2CB1}">
-  <ds:schemaRefs>
-    <ds:schemaRef ds:uri="http://schemas.microsoft.com/sharepoint/v3/contenttype/forms"/>
-  </ds:schemaRefs>
-</ds:datastoreItem>
-</file>
-
 <file path=customXml/itemProps4.xml><?xml version="1.0" encoding="utf-8"?>
-<ds:datastoreItem xmlns:ds="http://schemas.openxmlformats.org/officeDocument/2006/customXml" ds:itemID="{17F3857D-A5EF-49D6-9C39-C49EB9D2FDF4}">
+<ds:datastoreItem xmlns:ds="http://schemas.openxmlformats.org/officeDocument/2006/customXml" ds:itemID="{7473D750-2F60-47A7-8DBA-D826528C9D37}">
   <ds:schemaRefs>
     <ds:schemaRef ds:uri="http://schemas.openxmlformats.org/officeDocument/2006/bibliography"/>
   </ds:schemaRefs>

</xml_diff>

<commit_message>
¿Qué se implementó en ES8?: Async Await
</commit_message>
<xml_diff>
--- a/CursoECMAScript6+/Curso_De_ECMAScript_6.docx
+++ b/CursoECMAScript6+/Curso_De_ECMAScript_6.docx
@@ -838,7 +838,8 @@
       </w:pPr>
       <w:r>
         <w:rPr>
-          <w:lang w:val="es-MX"/>
+          <w:noProof/>
+          <w:lang w:val="es-MX" w:eastAsia="es-MX"/>
         </w:rPr>
         <w:drawing>
           <wp:inline distT="0" distB="0" distL="0" distR="0" wp14:anchorId="2DD264EA" wp14:editId="33D93F35">
@@ -886,7 +887,8 @@
       </w:pPr>
       <w:r>
         <w:rPr>
-          <w:lang w:val="es-MX"/>
+          <w:noProof/>
+          <w:lang w:val="es-MX" w:eastAsia="es-MX"/>
         </w:rPr>
         <w:drawing>
           <wp:inline distT="0" distB="0" distL="0" distR="0" wp14:anchorId="48377444" wp14:editId="3AF15A4E">
@@ -934,7 +936,8 @@
       </w:pPr>
       <w:r>
         <w:rPr>
-          <w:lang w:val="es-MX"/>
+          <w:noProof/>
+          <w:lang w:val="es-MX" w:eastAsia="es-MX"/>
         </w:rPr>
         <w:lastRenderedPageBreak/>
         <w:drawing>
@@ -976,8 +979,56 @@
       <w:bookmarkStart w:id="0" w:name="_GoBack"/>
       <w:bookmarkEnd w:id="0"/>
     </w:p>
+    <w:p>
+      <w:pPr>
+        <w:jc w:val="center"/>
+        <w:rPr>
+          <w:lang w:val="es-MX"/>
+        </w:rPr>
+      </w:pPr>
+      <w:r>
+        <w:rPr>
+          <w:lang w:val="es-MX"/>
+        </w:rPr>
+        <w:drawing>
+          <wp:inline distT="0" distB="0" distL="0" distR="0" wp14:anchorId="307F1772" wp14:editId="6C82BC95">
+            <wp:extent cx="5732145" cy="5687060"/>
+            <wp:effectExtent l="0" t="0" r="1905" b="8890"/>
+            <wp:docPr id="15" name="Imagen 15"/>
+            <wp:cNvGraphicFramePr>
+              <a:graphicFrameLocks xmlns:a="http://schemas.openxmlformats.org/drawingml/2006/main" noChangeAspect="1"/>
+            </wp:cNvGraphicFramePr>
+            <a:graphic xmlns:a="http://schemas.openxmlformats.org/drawingml/2006/main">
+              <a:graphicData uri="http://schemas.openxmlformats.org/drawingml/2006/picture">
+                <pic:pic xmlns:pic="http://schemas.openxmlformats.org/drawingml/2006/picture">
+                  <pic:nvPicPr>
+                    <pic:cNvPr id="1" name=""/>
+                    <pic:cNvPicPr/>
+                  </pic:nvPicPr>
+                  <pic:blipFill>
+                    <a:blip r:embed="rId25"/>
+                    <a:stretch>
+                      <a:fillRect/>
+                    </a:stretch>
+                  </pic:blipFill>
+                  <pic:spPr>
+                    <a:xfrm>
+                      <a:off x="0" y="0"/>
+                      <a:ext cx="5732145" cy="5687060"/>
+                    </a:xfrm>
+                    <a:prstGeom prst="rect">
+                      <a:avLst/>
+                    </a:prstGeom>
+                  </pic:spPr>
+                </pic:pic>
+              </a:graphicData>
+            </a:graphic>
+          </wp:inline>
+        </w:drawing>
+      </w:r>
+    </w:p>
     <w:sectPr>
-      <w:footerReference w:type="default" r:id="rId25"/>
+      <w:footerReference w:type="default" r:id="rId26"/>
       <w:pgSz w:w="11907" w:h="16839" w:code="9"/>
       <w:pgMar w:top="1440" w:right="1440" w:bottom="1440" w:left="1440" w:header="720" w:footer="720" w:gutter="0"/>
       <w:cols w:space="720"/>
@@ -3680,141 +3731,6 @@
 </file>
 
 <file path=customXml/item1.xml><?xml version="1.0" encoding="utf-8"?>
-<?mso-contentType ?>
-<FormTemplates xmlns="http://schemas.microsoft.com/sharepoint/v3/contenttype/forms">
-  <Display>DocumentLibraryForm</Display>
-  <Edit>AssetEditForm</Edit>
-  <New>DocumentLibraryForm</New>
-</FormTemplates>
-</file>
-
-<file path=customXml/item2.xml><?xml version="1.0" encoding="utf-8"?>
-<p:properties xmlns:p="http://schemas.microsoft.com/office/2006/metadata/properties" xmlns:xsi="http://www.w3.org/2001/XMLSchema-instance" xmlns:pc="http://schemas.microsoft.com/office/infopath/2007/PartnerControls">
-  <documentManagement>
-    <APDescription xmlns="4873beb7-5857-4685-be1f-d57550cc96cc" xsi:nil="true"/>
-    <AssetExpire xmlns="4873beb7-5857-4685-be1f-d57550cc96cc">2029-01-01T08:00:00+00:00</AssetExpire>
-    <CampaignTagsTaxHTField0 xmlns="4873beb7-5857-4685-be1f-d57550cc96cc">
-      <Terms xmlns="http://schemas.microsoft.com/office/infopath/2007/PartnerControls"/>
-    </CampaignTagsTaxHTField0>
-    <IntlLangReviewDate xmlns="4873beb7-5857-4685-be1f-d57550cc96cc" xsi:nil="true"/>
-    <TPFriendlyName xmlns="4873beb7-5857-4685-be1f-d57550cc96cc" xsi:nil="true"/>
-    <IntlLangReview xmlns="4873beb7-5857-4685-be1f-d57550cc96cc">false</IntlLangReview>
-    <LocLastLocAttemptVersionLookup xmlns="4873beb7-5857-4685-be1f-d57550cc96cc">864570</LocLastLocAttemptVersionLookup>
-    <PolicheckWords xmlns="4873beb7-5857-4685-be1f-d57550cc96cc" xsi:nil="true"/>
-    <SubmitterId xmlns="4873beb7-5857-4685-be1f-d57550cc96cc" xsi:nil="true"/>
-    <AcquiredFrom xmlns="4873beb7-5857-4685-be1f-d57550cc96cc">Internal MS</AcquiredFrom>
-    <EditorialStatus xmlns="4873beb7-5857-4685-be1f-d57550cc96cc">Complete</EditorialStatus>
-    <Markets xmlns="4873beb7-5857-4685-be1f-d57550cc96cc"/>
-    <OriginAsset xmlns="4873beb7-5857-4685-be1f-d57550cc96cc" xsi:nil="true"/>
-    <AssetStart xmlns="4873beb7-5857-4685-be1f-d57550cc96cc">2012-11-01T04:53:00+00:00</AssetStart>
-    <FriendlyTitle xmlns="4873beb7-5857-4685-be1f-d57550cc96cc" xsi:nil="true"/>
-    <MarketSpecific xmlns="4873beb7-5857-4685-be1f-d57550cc96cc">false</MarketSpecific>
-    <TPNamespace xmlns="4873beb7-5857-4685-be1f-d57550cc96cc" xsi:nil="true"/>
-    <PublishStatusLookup xmlns="4873beb7-5857-4685-be1f-d57550cc96cc">
-      <Value>1655138</Value>
-    </PublishStatusLookup>
-    <APAuthor xmlns="4873beb7-5857-4685-be1f-d57550cc96cc">
-      <UserInfo>
-        <DisplayName>MIDDLEEAST\v-keerth</DisplayName>
-        <AccountId>2799</AccountId>
-        <AccountType/>
-      </UserInfo>
-    </APAuthor>
-    <TPCommandLine xmlns="4873beb7-5857-4685-be1f-d57550cc96cc" xsi:nil="true"/>
-    <IntlLangReviewer xmlns="4873beb7-5857-4685-be1f-d57550cc96cc" xsi:nil="true"/>
-    <OpenTemplate xmlns="4873beb7-5857-4685-be1f-d57550cc96cc">true</OpenTemplate>
-    <CSXSubmissionDate xmlns="4873beb7-5857-4685-be1f-d57550cc96cc" xsi:nil="true"/>
-    <TaxCatchAll xmlns="4873beb7-5857-4685-be1f-d57550cc96cc"/>
-    <Manager xmlns="4873beb7-5857-4685-be1f-d57550cc96cc" xsi:nil="true"/>
-    <NumericId xmlns="4873beb7-5857-4685-be1f-d57550cc96cc" xsi:nil="true"/>
-    <ParentAssetId xmlns="4873beb7-5857-4685-be1f-d57550cc96cc" xsi:nil="true"/>
-    <OriginalSourceMarket xmlns="4873beb7-5857-4685-be1f-d57550cc96cc" xsi:nil="true"/>
-    <ApprovalStatus xmlns="4873beb7-5857-4685-be1f-d57550cc96cc">InProgress</ApprovalStatus>
-    <TPComponent xmlns="4873beb7-5857-4685-be1f-d57550cc96cc" xsi:nil="true"/>
-    <EditorialTags xmlns="4873beb7-5857-4685-be1f-d57550cc96cc" xsi:nil="true"/>
-    <TPExecutable xmlns="4873beb7-5857-4685-be1f-d57550cc96cc" xsi:nil="true"/>
-    <TPLaunchHelpLink xmlns="4873beb7-5857-4685-be1f-d57550cc96cc" xsi:nil="true"/>
-    <LocComments xmlns="4873beb7-5857-4685-be1f-d57550cc96cc" xsi:nil="true"/>
-    <LocRecommendedHandoff xmlns="4873beb7-5857-4685-be1f-d57550cc96cc" xsi:nil="true"/>
-    <SourceTitle xmlns="4873beb7-5857-4685-be1f-d57550cc96cc" xsi:nil="true"/>
-    <CSXUpdate xmlns="4873beb7-5857-4685-be1f-d57550cc96cc">false</CSXUpdate>
-    <IntlLocPriority xmlns="4873beb7-5857-4685-be1f-d57550cc96cc" xsi:nil="true"/>
-    <UAProjectedTotalWords xmlns="4873beb7-5857-4685-be1f-d57550cc96cc" xsi:nil="true"/>
-    <AssetType xmlns="4873beb7-5857-4685-be1f-d57550cc96cc">TP</AssetType>
-    <MachineTranslated xmlns="4873beb7-5857-4685-be1f-d57550cc96cc">false</MachineTranslated>
-    <OutputCachingOn xmlns="4873beb7-5857-4685-be1f-d57550cc96cc">false</OutputCachingOn>
-    <TemplateStatus xmlns="4873beb7-5857-4685-be1f-d57550cc96cc">Complete</TemplateStatus>
-    <IsSearchable xmlns="4873beb7-5857-4685-be1f-d57550cc96cc">true</IsSearchable>
-    <ContentItem xmlns="4873beb7-5857-4685-be1f-d57550cc96cc" xsi:nil="true"/>
-    <HandoffToMSDN xmlns="4873beb7-5857-4685-be1f-d57550cc96cc" xsi:nil="true"/>
-    <ShowIn xmlns="4873beb7-5857-4685-be1f-d57550cc96cc">Show everywhere</ShowIn>
-    <ThumbnailAssetId xmlns="4873beb7-5857-4685-be1f-d57550cc96cc" xsi:nil="true"/>
-    <UALocComments xmlns="4873beb7-5857-4685-be1f-d57550cc96cc" xsi:nil="true"/>
-    <UALocRecommendation xmlns="4873beb7-5857-4685-be1f-d57550cc96cc">Localize</UALocRecommendation>
-    <LastModifiedDateTime xmlns="4873beb7-5857-4685-be1f-d57550cc96cc" xsi:nil="true"/>
-    <LegacyData xmlns="4873beb7-5857-4685-be1f-d57550cc96cc" xsi:nil="true"/>
-    <LocManualTestRequired xmlns="4873beb7-5857-4685-be1f-d57550cc96cc">false</LocManualTestRequired>
-    <LocMarketGroupTiers2 xmlns="4873beb7-5857-4685-be1f-d57550cc96cc" xsi:nil="true"/>
-    <ClipArtFilename xmlns="4873beb7-5857-4685-be1f-d57550cc96cc" xsi:nil="true"/>
-    <TPApplication xmlns="4873beb7-5857-4685-be1f-d57550cc96cc" xsi:nil="true"/>
-    <CSXHash xmlns="4873beb7-5857-4685-be1f-d57550cc96cc" xsi:nil="true"/>
-    <DirectSourceMarket xmlns="4873beb7-5857-4685-be1f-d57550cc96cc" xsi:nil="true"/>
-    <PrimaryImageGen xmlns="4873beb7-5857-4685-be1f-d57550cc96cc">true</PrimaryImageGen>
-    <PlannedPubDate xmlns="4873beb7-5857-4685-be1f-d57550cc96cc" xsi:nil="true"/>
-    <CSXSubmissionMarket xmlns="4873beb7-5857-4685-be1f-d57550cc96cc" xsi:nil="true"/>
-    <Downloads xmlns="4873beb7-5857-4685-be1f-d57550cc96cc">0</Downloads>
-    <ArtSampleDocs xmlns="4873beb7-5857-4685-be1f-d57550cc96cc" xsi:nil="true"/>
-    <TrustLevel xmlns="4873beb7-5857-4685-be1f-d57550cc96cc">1 Microsoft Managed Content</TrustLevel>
-    <BlockPublish xmlns="4873beb7-5857-4685-be1f-d57550cc96cc">false</BlockPublish>
-    <TPLaunchHelpLinkType xmlns="4873beb7-5857-4685-be1f-d57550cc96cc">Template</TPLaunchHelpLinkType>
-    <LocalizationTagsTaxHTField0 xmlns="4873beb7-5857-4685-be1f-d57550cc96cc">
-      <Terms xmlns="http://schemas.microsoft.com/office/infopath/2007/PartnerControls"/>
-    </LocalizationTagsTaxHTField0>
-    <BusinessGroup xmlns="4873beb7-5857-4685-be1f-d57550cc96cc" xsi:nil="true"/>
-    <Providers xmlns="4873beb7-5857-4685-be1f-d57550cc96cc" xsi:nil="true"/>
-    <TemplateTemplateType xmlns="4873beb7-5857-4685-be1f-d57550cc96cc">Word Document Template</TemplateTemplateType>
-    <TimesCloned xmlns="4873beb7-5857-4685-be1f-d57550cc96cc" xsi:nil="true"/>
-    <TPAppVersion xmlns="4873beb7-5857-4685-be1f-d57550cc96cc" xsi:nil="true"/>
-    <VoteCount xmlns="4873beb7-5857-4685-be1f-d57550cc96cc" xsi:nil="true"/>
-    <AverageRating xmlns="4873beb7-5857-4685-be1f-d57550cc96cc" xsi:nil="true"/>
-    <FeatureTagsTaxHTField0 xmlns="4873beb7-5857-4685-be1f-d57550cc96cc">
-      <Terms xmlns="http://schemas.microsoft.com/office/infopath/2007/PartnerControls"/>
-    </FeatureTagsTaxHTField0>
-    <Provider xmlns="4873beb7-5857-4685-be1f-d57550cc96cc" xsi:nil="true"/>
-    <UACurrentWords xmlns="4873beb7-5857-4685-be1f-d57550cc96cc" xsi:nil="true"/>
-    <AssetId xmlns="4873beb7-5857-4685-be1f-d57550cc96cc">TP103749966</AssetId>
-    <TPClientViewer xmlns="4873beb7-5857-4685-be1f-d57550cc96cc" xsi:nil="true"/>
-    <DSATActionTaken xmlns="4873beb7-5857-4685-be1f-d57550cc96cc" xsi:nil="true"/>
-    <APEditor xmlns="4873beb7-5857-4685-be1f-d57550cc96cc">
-      <UserInfo>
-        <DisplayName/>
-        <AccountId xsi:nil="true"/>
-        <AccountType/>
-      </UserInfo>
-    </APEditor>
-    <TPInstallLocation xmlns="4873beb7-5857-4685-be1f-d57550cc96cc" xsi:nil="true"/>
-    <OOCacheId xmlns="4873beb7-5857-4685-be1f-d57550cc96cc" xsi:nil="true"/>
-    <IsDeleted xmlns="4873beb7-5857-4685-be1f-d57550cc96cc">false</IsDeleted>
-    <PublishTargets xmlns="4873beb7-5857-4685-be1f-d57550cc96cc">OfficeOnlineVNext</PublishTargets>
-    <ApprovalLog xmlns="4873beb7-5857-4685-be1f-d57550cc96cc" xsi:nil="true"/>
-    <BugNumber xmlns="4873beb7-5857-4685-be1f-d57550cc96cc" xsi:nil="true"/>
-    <CrawlForDependencies xmlns="4873beb7-5857-4685-be1f-d57550cc96cc">false</CrawlForDependencies>
-    <InternalTagsTaxHTField0 xmlns="4873beb7-5857-4685-be1f-d57550cc96cc">
-      <Terms xmlns="http://schemas.microsoft.com/office/infopath/2007/PartnerControls"/>
-    </InternalTagsTaxHTField0>
-    <LastHandOff xmlns="4873beb7-5857-4685-be1f-d57550cc96cc" xsi:nil="true"/>
-    <Milestone xmlns="4873beb7-5857-4685-be1f-d57550cc96cc" xsi:nil="true"/>
-    <OriginalRelease xmlns="4873beb7-5857-4685-be1f-d57550cc96cc">15</OriginalRelease>
-    <RecommendationsModifier xmlns="4873beb7-5857-4685-be1f-d57550cc96cc" xsi:nil="true"/>
-    <ScenarioTagsTaxHTField0 xmlns="4873beb7-5857-4685-be1f-d57550cc96cc">
-      <Terms xmlns="http://schemas.microsoft.com/office/infopath/2007/PartnerControls"/>
-    </ScenarioTagsTaxHTField0>
-    <UANotes xmlns="4873beb7-5857-4685-be1f-d57550cc96cc" xsi:nil="true"/>
-  </documentManagement>
-</p:properties>
-</file>
-
-<file path=customXml/item3.xml><?xml version="1.0" encoding="utf-8"?>
 <ct:contentTypeSchema xmlns:ct="http://schemas.microsoft.com/office/2006/metadata/contentType" xmlns:ma="http://schemas.microsoft.com/office/2006/metadata/properties/metaAttributes" ct:_="" ma:_="" ma:contentTypeName="TemplateFile" ma:contentTypeID="0x0101006EDDDB5EE6D98C44930B742096920B300400F5B6D36B3EF94B4E9A635CDF2A18F5B8" ma:contentTypeVersion="72" ma:contentTypeDescription="Create a new document." ma:contentTypeScope="" ma:versionID="a23e56308344d904b51738559c3d67c9">
   <xsd:schema xmlns:xsd="http://www.w3.org/2001/XMLSchema" xmlns:xs="http://www.w3.org/2001/XMLSchema" xmlns:p="http://schemas.microsoft.com/office/2006/metadata/properties" xmlns:ns2="4873beb7-5857-4685-be1f-d57550cc96cc" targetNamespace="http://schemas.microsoft.com/office/2006/metadata/properties" ma:root="true" ma:fieldsID="cd0908cc4600e77bf5da051303e00c8d" ns2:_="">
     <xsd:import namespace="4873beb7-5857-4685-be1f-d57550cc96cc"/>
@@ -4854,6 +4770,141 @@
 </ct:contentTypeSchema>
 </file>
 
+<file path=customXml/item2.xml><?xml version="1.0" encoding="utf-8"?>
+<p:properties xmlns:p="http://schemas.microsoft.com/office/2006/metadata/properties" xmlns:xsi="http://www.w3.org/2001/XMLSchema-instance" xmlns:pc="http://schemas.microsoft.com/office/infopath/2007/PartnerControls">
+  <documentManagement>
+    <APDescription xmlns="4873beb7-5857-4685-be1f-d57550cc96cc" xsi:nil="true"/>
+    <AssetExpire xmlns="4873beb7-5857-4685-be1f-d57550cc96cc">2029-01-01T08:00:00+00:00</AssetExpire>
+    <CampaignTagsTaxHTField0 xmlns="4873beb7-5857-4685-be1f-d57550cc96cc">
+      <Terms xmlns="http://schemas.microsoft.com/office/infopath/2007/PartnerControls"/>
+    </CampaignTagsTaxHTField0>
+    <IntlLangReviewDate xmlns="4873beb7-5857-4685-be1f-d57550cc96cc" xsi:nil="true"/>
+    <TPFriendlyName xmlns="4873beb7-5857-4685-be1f-d57550cc96cc" xsi:nil="true"/>
+    <IntlLangReview xmlns="4873beb7-5857-4685-be1f-d57550cc96cc">false</IntlLangReview>
+    <LocLastLocAttemptVersionLookup xmlns="4873beb7-5857-4685-be1f-d57550cc96cc">864570</LocLastLocAttemptVersionLookup>
+    <PolicheckWords xmlns="4873beb7-5857-4685-be1f-d57550cc96cc" xsi:nil="true"/>
+    <SubmitterId xmlns="4873beb7-5857-4685-be1f-d57550cc96cc" xsi:nil="true"/>
+    <AcquiredFrom xmlns="4873beb7-5857-4685-be1f-d57550cc96cc">Internal MS</AcquiredFrom>
+    <EditorialStatus xmlns="4873beb7-5857-4685-be1f-d57550cc96cc">Complete</EditorialStatus>
+    <Markets xmlns="4873beb7-5857-4685-be1f-d57550cc96cc"/>
+    <OriginAsset xmlns="4873beb7-5857-4685-be1f-d57550cc96cc" xsi:nil="true"/>
+    <AssetStart xmlns="4873beb7-5857-4685-be1f-d57550cc96cc">2012-11-01T04:53:00+00:00</AssetStart>
+    <FriendlyTitle xmlns="4873beb7-5857-4685-be1f-d57550cc96cc" xsi:nil="true"/>
+    <MarketSpecific xmlns="4873beb7-5857-4685-be1f-d57550cc96cc">false</MarketSpecific>
+    <TPNamespace xmlns="4873beb7-5857-4685-be1f-d57550cc96cc" xsi:nil="true"/>
+    <PublishStatusLookup xmlns="4873beb7-5857-4685-be1f-d57550cc96cc">
+      <Value>1655138</Value>
+    </PublishStatusLookup>
+    <APAuthor xmlns="4873beb7-5857-4685-be1f-d57550cc96cc">
+      <UserInfo>
+        <DisplayName>MIDDLEEAST\v-keerth</DisplayName>
+        <AccountId>2799</AccountId>
+        <AccountType/>
+      </UserInfo>
+    </APAuthor>
+    <TPCommandLine xmlns="4873beb7-5857-4685-be1f-d57550cc96cc" xsi:nil="true"/>
+    <IntlLangReviewer xmlns="4873beb7-5857-4685-be1f-d57550cc96cc" xsi:nil="true"/>
+    <OpenTemplate xmlns="4873beb7-5857-4685-be1f-d57550cc96cc">true</OpenTemplate>
+    <CSXSubmissionDate xmlns="4873beb7-5857-4685-be1f-d57550cc96cc" xsi:nil="true"/>
+    <TaxCatchAll xmlns="4873beb7-5857-4685-be1f-d57550cc96cc"/>
+    <Manager xmlns="4873beb7-5857-4685-be1f-d57550cc96cc" xsi:nil="true"/>
+    <NumericId xmlns="4873beb7-5857-4685-be1f-d57550cc96cc" xsi:nil="true"/>
+    <ParentAssetId xmlns="4873beb7-5857-4685-be1f-d57550cc96cc" xsi:nil="true"/>
+    <OriginalSourceMarket xmlns="4873beb7-5857-4685-be1f-d57550cc96cc" xsi:nil="true"/>
+    <ApprovalStatus xmlns="4873beb7-5857-4685-be1f-d57550cc96cc">InProgress</ApprovalStatus>
+    <TPComponent xmlns="4873beb7-5857-4685-be1f-d57550cc96cc" xsi:nil="true"/>
+    <EditorialTags xmlns="4873beb7-5857-4685-be1f-d57550cc96cc" xsi:nil="true"/>
+    <TPExecutable xmlns="4873beb7-5857-4685-be1f-d57550cc96cc" xsi:nil="true"/>
+    <TPLaunchHelpLink xmlns="4873beb7-5857-4685-be1f-d57550cc96cc" xsi:nil="true"/>
+    <LocComments xmlns="4873beb7-5857-4685-be1f-d57550cc96cc" xsi:nil="true"/>
+    <LocRecommendedHandoff xmlns="4873beb7-5857-4685-be1f-d57550cc96cc" xsi:nil="true"/>
+    <SourceTitle xmlns="4873beb7-5857-4685-be1f-d57550cc96cc" xsi:nil="true"/>
+    <CSXUpdate xmlns="4873beb7-5857-4685-be1f-d57550cc96cc">false</CSXUpdate>
+    <IntlLocPriority xmlns="4873beb7-5857-4685-be1f-d57550cc96cc" xsi:nil="true"/>
+    <UAProjectedTotalWords xmlns="4873beb7-5857-4685-be1f-d57550cc96cc" xsi:nil="true"/>
+    <AssetType xmlns="4873beb7-5857-4685-be1f-d57550cc96cc">TP</AssetType>
+    <MachineTranslated xmlns="4873beb7-5857-4685-be1f-d57550cc96cc">false</MachineTranslated>
+    <OutputCachingOn xmlns="4873beb7-5857-4685-be1f-d57550cc96cc">false</OutputCachingOn>
+    <TemplateStatus xmlns="4873beb7-5857-4685-be1f-d57550cc96cc">Complete</TemplateStatus>
+    <IsSearchable xmlns="4873beb7-5857-4685-be1f-d57550cc96cc">true</IsSearchable>
+    <ContentItem xmlns="4873beb7-5857-4685-be1f-d57550cc96cc" xsi:nil="true"/>
+    <HandoffToMSDN xmlns="4873beb7-5857-4685-be1f-d57550cc96cc" xsi:nil="true"/>
+    <ShowIn xmlns="4873beb7-5857-4685-be1f-d57550cc96cc">Show everywhere</ShowIn>
+    <ThumbnailAssetId xmlns="4873beb7-5857-4685-be1f-d57550cc96cc" xsi:nil="true"/>
+    <UALocComments xmlns="4873beb7-5857-4685-be1f-d57550cc96cc" xsi:nil="true"/>
+    <UALocRecommendation xmlns="4873beb7-5857-4685-be1f-d57550cc96cc">Localize</UALocRecommendation>
+    <LastModifiedDateTime xmlns="4873beb7-5857-4685-be1f-d57550cc96cc" xsi:nil="true"/>
+    <LegacyData xmlns="4873beb7-5857-4685-be1f-d57550cc96cc" xsi:nil="true"/>
+    <LocManualTestRequired xmlns="4873beb7-5857-4685-be1f-d57550cc96cc">false</LocManualTestRequired>
+    <LocMarketGroupTiers2 xmlns="4873beb7-5857-4685-be1f-d57550cc96cc" xsi:nil="true"/>
+    <ClipArtFilename xmlns="4873beb7-5857-4685-be1f-d57550cc96cc" xsi:nil="true"/>
+    <TPApplication xmlns="4873beb7-5857-4685-be1f-d57550cc96cc" xsi:nil="true"/>
+    <CSXHash xmlns="4873beb7-5857-4685-be1f-d57550cc96cc" xsi:nil="true"/>
+    <DirectSourceMarket xmlns="4873beb7-5857-4685-be1f-d57550cc96cc" xsi:nil="true"/>
+    <PrimaryImageGen xmlns="4873beb7-5857-4685-be1f-d57550cc96cc">true</PrimaryImageGen>
+    <PlannedPubDate xmlns="4873beb7-5857-4685-be1f-d57550cc96cc" xsi:nil="true"/>
+    <CSXSubmissionMarket xmlns="4873beb7-5857-4685-be1f-d57550cc96cc" xsi:nil="true"/>
+    <Downloads xmlns="4873beb7-5857-4685-be1f-d57550cc96cc">0</Downloads>
+    <ArtSampleDocs xmlns="4873beb7-5857-4685-be1f-d57550cc96cc" xsi:nil="true"/>
+    <TrustLevel xmlns="4873beb7-5857-4685-be1f-d57550cc96cc">1 Microsoft Managed Content</TrustLevel>
+    <BlockPublish xmlns="4873beb7-5857-4685-be1f-d57550cc96cc">false</BlockPublish>
+    <TPLaunchHelpLinkType xmlns="4873beb7-5857-4685-be1f-d57550cc96cc">Template</TPLaunchHelpLinkType>
+    <LocalizationTagsTaxHTField0 xmlns="4873beb7-5857-4685-be1f-d57550cc96cc">
+      <Terms xmlns="http://schemas.microsoft.com/office/infopath/2007/PartnerControls"/>
+    </LocalizationTagsTaxHTField0>
+    <BusinessGroup xmlns="4873beb7-5857-4685-be1f-d57550cc96cc" xsi:nil="true"/>
+    <Providers xmlns="4873beb7-5857-4685-be1f-d57550cc96cc" xsi:nil="true"/>
+    <TemplateTemplateType xmlns="4873beb7-5857-4685-be1f-d57550cc96cc">Word Document Template</TemplateTemplateType>
+    <TimesCloned xmlns="4873beb7-5857-4685-be1f-d57550cc96cc" xsi:nil="true"/>
+    <TPAppVersion xmlns="4873beb7-5857-4685-be1f-d57550cc96cc" xsi:nil="true"/>
+    <VoteCount xmlns="4873beb7-5857-4685-be1f-d57550cc96cc" xsi:nil="true"/>
+    <AverageRating xmlns="4873beb7-5857-4685-be1f-d57550cc96cc" xsi:nil="true"/>
+    <FeatureTagsTaxHTField0 xmlns="4873beb7-5857-4685-be1f-d57550cc96cc">
+      <Terms xmlns="http://schemas.microsoft.com/office/infopath/2007/PartnerControls"/>
+    </FeatureTagsTaxHTField0>
+    <Provider xmlns="4873beb7-5857-4685-be1f-d57550cc96cc" xsi:nil="true"/>
+    <UACurrentWords xmlns="4873beb7-5857-4685-be1f-d57550cc96cc" xsi:nil="true"/>
+    <AssetId xmlns="4873beb7-5857-4685-be1f-d57550cc96cc">TP103749966</AssetId>
+    <TPClientViewer xmlns="4873beb7-5857-4685-be1f-d57550cc96cc" xsi:nil="true"/>
+    <DSATActionTaken xmlns="4873beb7-5857-4685-be1f-d57550cc96cc" xsi:nil="true"/>
+    <APEditor xmlns="4873beb7-5857-4685-be1f-d57550cc96cc">
+      <UserInfo>
+        <DisplayName/>
+        <AccountId xsi:nil="true"/>
+        <AccountType/>
+      </UserInfo>
+    </APEditor>
+    <TPInstallLocation xmlns="4873beb7-5857-4685-be1f-d57550cc96cc" xsi:nil="true"/>
+    <OOCacheId xmlns="4873beb7-5857-4685-be1f-d57550cc96cc" xsi:nil="true"/>
+    <IsDeleted xmlns="4873beb7-5857-4685-be1f-d57550cc96cc">false</IsDeleted>
+    <PublishTargets xmlns="4873beb7-5857-4685-be1f-d57550cc96cc">OfficeOnlineVNext</PublishTargets>
+    <ApprovalLog xmlns="4873beb7-5857-4685-be1f-d57550cc96cc" xsi:nil="true"/>
+    <BugNumber xmlns="4873beb7-5857-4685-be1f-d57550cc96cc" xsi:nil="true"/>
+    <CrawlForDependencies xmlns="4873beb7-5857-4685-be1f-d57550cc96cc">false</CrawlForDependencies>
+    <InternalTagsTaxHTField0 xmlns="4873beb7-5857-4685-be1f-d57550cc96cc">
+      <Terms xmlns="http://schemas.microsoft.com/office/infopath/2007/PartnerControls"/>
+    </InternalTagsTaxHTField0>
+    <LastHandOff xmlns="4873beb7-5857-4685-be1f-d57550cc96cc" xsi:nil="true"/>
+    <Milestone xmlns="4873beb7-5857-4685-be1f-d57550cc96cc" xsi:nil="true"/>
+    <OriginalRelease xmlns="4873beb7-5857-4685-be1f-d57550cc96cc">15</OriginalRelease>
+    <RecommendationsModifier xmlns="4873beb7-5857-4685-be1f-d57550cc96cc" xsi:nil="true"/>
+    <ScenarioTagsTaxHTField0 xmlns="4873beb7-5857-4685-be1f-d57550cc96cc">
+      <Terms xmlns="http://schemas.microsoft.com/office/infopath/2007/PartnerControls"/>
+    </ScenarioTagsTaxHTField0>
+    <UANotes xmlns="4873beb7-5857-4685-be1f-d57550cc96cc" xsi:nil="true"/>
+  </documentManagement>
+</p:properties>
+</file>
+
+<file path=customXml/item3.xml><?xml version="1.0" encoding="utf-8"?>
+<?mso-contentType ?>
+<FormTemplates xmlns="http://schemas.microsoft.com/sharepoint/v3/contenttype/forms">
+  <Display>DocumentLibraryForm</Display>
+  <Edit>AssetEditForm</Edit>
+  <New>DocumentLibraryForm</New>
+</FormTemplates>
+</file>
+
 <file path=customXml/item4.xml><?xml version="1.0" encoding="utf-8"?>
 <b:Sources xmlns:b="http://schemas.openxmlformats.org/officeDocument/2006/bibliography" SelectedStyle="\APA.XSL" StyleName="APA">
   <b:Source>
@@ -4908,24 +4959,6 @@
 </file>
 
 <file path=customXml/itemProps1.xml><?xml version="1.0" encoding="utf-8"?>
-<ds:datastoreItem xmlns:ds="http://schemas.openxmlformats.org/officeDocument/2006/customXml" ds:itemID="{FF740C13-C6A2-43D3-86C5-4CBB969C2CB1}">
-  <ds:schemaRefs>
-    <ds:schemaRef ds:uri="http://schemas.microsoft.com/sharepoint/v3/contenttype/forms"/>
-  </ds:schemaRefs>
-</ds:datastoreItem>
-</file>
-
-<file path=customXml/itemProps2.xml><?xml version="1.0" encoding="utf-8"?>
-<ds:datastoreItem xmlns:ds="http://schemas.openxmlformats.org/officeDocument/2006/customXml" ds:itemID="{83AE4ADC-D632-40A7-A0C1-0481BB069C4F}">
-  <ds:schemaRefs>
-    <ds:schemaRef ds:uri="http://schemas.microsoft.com/office/2006/metadata/properties"/>
-    <ds:schemaRef ds:uri="http://schemas.microsoft.com/office/infopath/2007/PartnerControls"/>
-    <ds:schemaRef ds:uri="4873beb7-5857-4685-be1f-d57550cc96cc"/>
-  </ds:schemaRefs>
-</ds:datastoreItem>
-</file>
-
-<file path=customXml/itemProps3.xml><?xml version="1.0" encoding="utf-8"?>
 <ds:datastoreItem xmlns:ds="http://schemas.openxmlformats.org/officeDocument/2006/customXml" ds:itemID="{88FF2527-3592-4DBF-9FD9-FEA06E5BF9A7}">
   <ds:schemaRefs>
     <ds:schemaRef ds:uri="http://schemas.microsoft.com/office/2006/metadata/contentType"/>
@@ -4943,8 +4976,26 @@
 </ds:datastoreItem>
 </file>
 
+<file path=customXml/itemProps2.xml><?xml version="1.0" encoding="utf-8"?>
+<ds:datastoreItem xmlns:ds="http://schemas.openxmlformats.org/officeDocument/2006/customXml" ds:itemID="{83AE4ADC-D632-40A7-A0C1-0481BB069C4F}">
+  <ds:schemaRefs>
+    <ds:schemaRef ds:uri="http://schemas.microsoft.com/office/2006/metadata/properties"/>
+    <ds:schemaRef ds:uri="http://schemas.microsoft.com/office/infopath/2007/PartnerControls"/>
+    <ds:schemaRef ds:uri="4873beb7-5857-4685-be1f-d57550cc96cc"/>
+  </ds:schemaRefs>
+</ds:datastoreItem>
+</file>
+
+<file path=customXml/itemProps3.xml><?xml version="1.0" encoding="utf-8"?>
+<ds:datastoreItem xmlns:ds="http://schemas.openxmlformats.org/officeDocument/2006/customXml" ds:itemID="{FF740C13-C6A2-43D3-86C5-4CBB969C2CB1}">
+  <ds:schemaRefs>
+    <ds:schemaRef ds:uri="http://schemas.microsoft.com/sharepoint/v3/contenttype/forms"/>
+  </ds:schemaRefs>
+</ds:datastoreItem>
+</file>
+
 <file path=customXml/itemProps4.xml><?xml version="1.0" encoding="utf-8"?>
-<ds:datastoreItem xmlns:ds="http://schemas.openxmlformats.org/officeDocument/2006/customXml" ds:itemID="{7473D750-2F60-47A7-8DBA-D826528C9D37}">
+<ds:datastoreItem xmlns:ds="http://schemas.openxmlformats.org/officeDocument/2006/customXml" ds:itemID="{85572910-05F1-4EBF-A0D6-BB63206FC546}">
   <ds:schemaRefs>
     <ds:schemaRef ds:uri="http://schemas.openxmlformats.org/officeDocument/2006/bibliography"/>
   </ds:schemaRefs>

</xml_diff>

<commit_message>
¿Qué se implementó en ES9?
</commit_message>
<xml_diff>
--- a/CursoECMAScript6+/Curso_De_ECMAScript_6.docx
+++ b/CursoECMAScript6+/Curso_De_ECMAScript_6.docx
@@ -976,8 +976,6 @@
           </wp:inline>
         </w:drawing>
       </w:r>
-      <w:bookmarkStart w:id="0" w:name="_GoBack"/>
-      <w:bookmarkEnd w:id="0"/>
     </w:p>
     <w:p>
       <w:pPr>
@@ -988,7 +986,8 @@
       </w:pPr>
       <w:r>
         <w:rPr>
-          <w:lang w:val="es-MX"/>
+          <w:noProof/>
+          <w:lang w:val="es-MX" w:eastAsia="es-MX"/>
         </w:rPr>
         <w:drawing>
           <wp:inline distT="0" distB="0" distL="0" distR="0" wp14:anchorId="307F1772" wp14:editId="6C82BC95">
@@ -1027,8 +1026,209 @@
         </w:drawing>
       </w:r>
     </w:p>
+    <w:p>
+      <w:pPr>
+        <w:jc w:val="center"/>
+        <w:rPr>
+          <w:lang w:val="es-MX"/>
+        </w:rPr>
+      </w:pPr>
+    </w:p>
+    <w:p>
+      <w:pPr>
+        <w:jc w:val="center"/>
+        <w:rPr>
+          <w:lang w:val="es-MX"/>
+        </w:rPr>
+      </w:pPr>
+    </w:p>
+    <w:p>
+      <w:pPr>
+        <w:pStyle w:val="Ttulo1"/>
+      </w:pPr>
+      <w:r>
+        <w:lastRenderedPageBreak/>
+        <w:t>¿Qué se implementó en ES9?</w:t>
+      </w:r>
+    </w:p>
+    <w:p>
+      <w:pPr>
+        <w:jc w:val="center"/>
+      </w:pPr>
+      <w:r>
+        <w:drawing>
+          <wp:inline distT="0" distB="0" distL="0" distR="0" wp14:anchorId="3349EDBF" wp14:editId="745CEB99">
+            <wp:extent cx="4541520" cy="2299185"/>
+            <wp:effectExtent l="0" t="0" r="0" b="6350"/>
+            <wp:docPr id="16" name="Imagen 16"/>
+            <wp:cNvGraphicFramePr>
+              <a:graphicFrameLocks xmlns:a="http://schemas.openxmlformats.org/drawingml/2006/main" noChangeAspect="1"/>
+            </wp:cNvGraphicFramePr>
+            <a:graphic xmlns:a="http://schemas.openxmlformats.org/drawingml/2006/main">
+              <a:graphicData uri="http://schemas.openxmlformats.org/drawingml/2006/picture">
+                <pic:pic xmlns:pic="http://schemas.openxmlformats.org/drawingml/2006/picture">
+                  <pic:nvPicPr>
+                    <pic:cNvPr id="1" name=""/>
+                    <pic:cNvPicPr/>
+                  </pic:nvPicPr>
+                  <pic:blipFill>
+                    <a:blip r:embed="rId26"/>
+                    <a:stretch>
+                      <a:fillRect/>
+                    </a:stretch>
+                  </pic:blipFill>
+                  <pic:spPr>
+                    <a:xfrm>
+                      <a:off x="0" y="0"/>
+                      <a:ext cx="4543911" cy="2300396"/>
+                    </a:xfrm>
+                    <a:prstGeom prst="rect">
+                      <a:avLst/>
+                    </a:prstGeom>
+                  </pic:spPr>
+                </pic:pic>
+              </a:graphicData>
+            </a:graphic>
+          </wp:inline>
+        </w:drawing>
+      </w:r>
+    </w:p>
+    <w:p>
+      <w:pPr>
+        <w:jc w:val="center"/>
+      </w:pPr>
+      <w:r>
+        <w:drawing>
+          <wp:inline distT="0" distB="0" distL="0" distR="0" wp14:anchorId="64AF03A6" wp14:editId="397F7B5E">
+            <wp:extent cx="2113280" cy="2170875"/>
+            <wp:effectExtent l="0" t="0" r="1270" b="1270"/>
+            <wp:docPr id="17" name="Imagen 17"/>
+            <wp:cNvGraphicFramePr>
+              <a:graphicFrameLocks xmlns:a="http://schemas.openxmlformats.org/drawingml/2006/main" noChangeAspect="1"/>
+            </wp:cNvGraphicFramePr>
+            <a:graphic xmlns:a="http://schemas.openxmlformats.org/drawingml/2006/main">
+              <a:graphicData uri="http://schemas.openxmlformats.org/drawingml/2006/picture">
+                <pic:pic xmlns:pic="http://schemas.openxmlformats.org/drawingml/2006/picture">
+                  <pic:nvPicPr>
+                    <pic:cNvPr id="1" name=""/>
+                    <pic:cNvPicPr/>
+                  </pic:nvPicPr>
+                  <pic:blipFill>
+                    <a:blip r:embed="rId27"/>
+                    <a:stretch>
+                      <a:fillRect/>
+                    </a:stretch>
+                  </pic:blipFill>
+                  <pic:spPr>
+                    <a:xfrm>
+                      <a:off x="0" y="0"/>
+                      <a:ext cx="2118562" cy="2176301"/>
+                    </a:xfrm>
+                    <a:prstGeom prst="rect">
+                      <a:avLst/>
+                    </a:prstGeom>
+                  </pic:spPr>
+                </pic:pic>
+              </a:graphicData>
+            </a:graphic>
+          </wp:inline>
+        </w:drawing>
+      </w:r>
+    </w:p>
+    <w:p>
+      <w:pPr>
+        <w:jc w:val="center"/>
+        <w:rPr>
+          <w:u w:val="single"/>
+        </w:rPr>
+      </w:pPr>
+      <w:r>
+        <w:drawing>
+          <wp:inline distT="0" distB="0" distL="0" distR="0" wp14:anchorId="58B41202" wp14:editId="67D18772">
+            <wp:extent cx="4805680" cy="1720611"/>
+            <wp:effectExtent l="0" t="0" r="0" b="0"/>
+            <wp:docPr id="18" name="Imagen 18"/>
+            <wp:cNvGraphicFramePr>
+              <a:graphicFrameLocks xmlns:a="http://schemas.openxmlformats.org/drawingml/2006/main" noChangeAspect="1"/>
+            </wp:cNvGraphicFramePr>
+            <a:graphic xmlns:a="http://schemas.openxmlformats.org/drawingml/2006/main">
+              <a:graphicData uri="http://schemas.openxmlformats.org/drawingml/2006/picture">
+                <pic:pic xmlns:pic="http://schemas.openxmlformats.org/drawingml/2006/picture">
+                  <pic:nvPicPr>
+                    <pic:cNvPr id="1" name=""/>
+                    <pic:cNvPicPr/>
+                  </pic:nvPicPr>
+                  <pic:blipFill>
+                    <a:blip r:embed="rId28"/>
+                    <a:stretch>
+                      <a:fillRect/>
+                    </a:stretch>
+                  </pic:blipFill>
+                  <pic:spPr>
+                    <a:xfrm>
+                      <a:off x="0" y="0"/>
+                      <a:ext cx="4808006" cy="1721444"/>
+                    </a:xfrm>
+                    <a:prstGeom prst="rect">
+                      <a:avLst/>
+                    </a:prstGeom>
+                  </pic:spPr>
+                </pic:pic>
+              </a:graphicData>
+            </a:graphic>
+          </wp:inline>
+        </w:drawing>
+      </w:r>
+    </w:p>
+    <w:p>
+      <w:pPr>
+        <w:jc w:val="center"/>
+        <w:rPr>
+          <w:u w:val="single"/>
+        </w:rPr>
+      </w:pPr>
+      <w:bookmarkStart w:id="0" w:name="_GoBack"/>
+      <w:r>
+        <w:drawing>
+          <wp:inline distT="0" distB="0" distL="0" distR="0" wp14:anchorId="3E4124CD" wp14:editId="45E4E1A6">
+            <wp:extent cx="3202744" cy="1828800"/>
+            <wp:effectExtent l="0" t="0" r="0" b="0"/>
+            <wp:docPr id="19" name="Imagen 19"/>
+            <wp:cNvGraphicFramePr>
+              <a:graphicFrameLocks xmlns:a="http://schemas.openxmlformats.org/drawingml/2006/main" noChangeAspect="1"/>
+            </wp:cNvGraphicFramePr>
+            <a:graphic xmlns:a="http://schemas.openxmlformats.org/drawingml/2006/main">
+              <a:graphicData uri="http://schemas.openxmlformats.org/drawingml/2006/picture">
+                <pic:pic xmlns:pic="http://schemas.openxmlformats.org/drawingml/2006/picture">
+                  <pic:nvPicPr>
+                    <pic:cNvPr id="1" name=""/>
+                    <pic:cNvPicPr/>
+                  </pic:nvPicPr>
+                  <pic:blipFill>
+                    <a:blip r:embed="rId29"/>
+                    <a:stretch>
+                      <a:fillRect/>
+                    </a:stretch>
+                  </pic:blipFill>
+                  <pic:spPr>
+                    <a:xfrm>
+                      <a:off x="0" y="0"/>
+                      <a:ext cx="3214060" cy="1835261"/>
+                    </a:xfrm>
+                    <a:prstGeom prst="rect">
+                      <a:avLst/>
+                    </a:prstGeom>
+                  </pic:spPr>
+                </pic:pic>
+              </a:graphicData>
+            </a:graphic>
+          </wp:inline>
+        </w:drawing>
+      </w:r>
+      <w:bookmarkEnd w:id="0"/>
+    </w:p>
     <w:sectPr>
-      <w:footerReference w:type="default" r:id="rId26"/>
+      <w:footerReference w:type="default" r:id="rId30"/>
       <w:pgSz w:w="11907" w:h="16839" w:code="9"/>
       <w:pgMar w:top="1440" w:right="1440" w:bottom="1440" w:left="1440" w:header="720" w:footer="720" w:gutter="0"/>
       <w:cols w:space="720"/>
@@ -1107,7 +1307,7 @@
             <w:noProof/>
             <w:lang w:bidi="es-ES"/>
           </w:rPr>
-          <w:t>7</w:t>
+          <w:t>8</w:t>
         </w:r>
         <w:r>
           <w:rPr>
@@ -3731,6 +3931,141 @@
 </file>
 
 <file path=customXml/item1.xml><?xml version="1.0" encoding="utf-8"?>
+<?mso-contentType ?>
+<FormTemplates xmlns="http://schemas.microsoft.com/sharepoint/v3/contenttype/forms">
+  <Display>DocumentLibraryForm</Display>
+  <Edit>AssetEditForm</Edit>
+  <New>DocumentLibraryForm</New>
+</FormTemplates>
+</file>
+
+<file path=customXml/item2.xml><?xml version="1.0" encoding="utf-8"?>
+<p:properties xmlns:p="http://schemas.microsoft.com/office/2006/metadata/properties" xmlns:xsi="http://www.w3.org/2001/XMLSchema-instance" xmlns:pc="http://schemas.microsoft.com/office/infopath/2007/PartnerControls">
+  <documentManagement>
+    <APDescription xmlns="4873beb7-5857-4685-be1f-d57550cc96cc" xsi:nil="true"/>
+    <AssetExpire xmlns="4873beb7-5857-4685-be1f-d57550cc96cc">2029-01-01T08:00:00+00:00</AssetExpire>
+    <CampaignTagsTaxHTField0 xmlns="4873beb7-5857-4685-be1f-d57550cc96cc">
+      <Terms xmlns="http://schemas.microsoft.com/office/infopath/2007/PartnerControls"/>
+    </CampaignTagsTaxHTField0>
+    <IntlLangReviewDate xmlns="4873beb7-5857-4685-be1f-d57550cc96cc" xsi:nil="true"/>
+    <TPFriendlyName xmlns="4873beb7-5857-4685-be1f-d57550cc96cc" xsi:nil="true"/>
+    <IntlLangReview xmlns="4873beb7-5857-4685-be1f-d57550cc96cc">false</IntlLangReview>
+    <LocLastLocAttemptVersionLookup xmlns="4873beb7-5857-4685-be1f-d57550cc96cc">864570</LocLastLocAttemptVersionLookup>
+    <PolicheckWords xmlns="4873beb7-5857-4685-be1f-d57550cc96cc" xsi:nil="true"/>
+    <SubmitterId xmlns="4873beb7-5857-4685-be1f-d57550cc96cc" xsi:nil="true"/>
+    <AcquiredFrom xmlns="4873beb7-5857-4685-be1f-d57550cc96cc">Internal MS</AcquiredFrom>
+    <EditorialStatus xmlns="4873beb7-5857-4685-be1f-d57550cc96cc">Complete</EditorialStatus>
+    <Markets xmlns="4873beb7-5857-4685-be1f-d57550cc96cc"/>
+    <OriginAsset xmlns="4873beb7-5857-4685-be1f-d57550cc96cc" xsi:nil="true"/>
+    <AssetStart xmlns="4873beb7-5857-4685-be1f-d57550cc96cc">2012-11-01T04:53:00+00:00</AssetStart>
+    <FriendlyTitle xmlns="4873beb7-5857-4685-be1f-d57550cc96cc" xsi:nil="true"/>
+    <MarketSpecific xmlns="4873beb7-5857-4685-be1f-d57550cc96cc">false</MarketSpecific>
+    <TPNamespace xmlns="4873beb7-5857-4685-be1f-d57550cc96cc" xsi:nil="true"/>
+    <PublishStatusLookup xmlns="4873beb7-5857-4685-be1f-d57550cc96cc">
+      <Value>1655138</Value>
+    </PublishStatusLookup>
+    <APAuthor xmlns="4873beb7-5857-4685-be1f-d57550cc96cc">
+      <UserInfo>
+        <DisplayName>MIDDLEEAST\v-keerth</DisplayName>
+        <AccountId>2799</AccountId>
+        <AccountType/>
+      </UserInfo>
+    </APAuthor>
+    <TPCommandLine xmlns="4873beb7-5857-4685-be1f-d57550cc96cc" xsi:nil="true"/>
+    <IntlLangReviewer xmlns="4873beb7-5857-4685-be1f-d57550cc96cc" xsi:nil="true"/>
+    <OpenTemplate xmlns="4873beb7-5857-4685-be1f-d57550cc96cc">true</OpenTemplate>
+    <CSXSubmissionDate xmlns="4873beb7-5857-4685-be1f-d57550cc96cc" xsi:nil="true"/>
+    <TaxCatchAll xmlns="4873beb7-5857-4685-be1f-d57550cc96cc"/>
+    <Manager xmlns="4873beb7-5857-4685-be1f-d57550cc96cc" xsi:nil="true"/>
+    <NumericId xmlns="4873beb7-5857-4685-be1f-d57550cc96cc" xsi:nil="true"/>
+    <ParentAssetId xmlns="4873beb7-5857-4685-be1f-d57550cc96cc" xsi:nil="true"/>
+    <OriginalSourceMarket xmlns="4873beb7-5857-4685-be1f-d57550cc96cc" xsi:nil="true"/>
+    <ApprovalStatus xmlns="4873beb7-5857-4685-be1f-d57550cc96cc">InProgress</ApprovalStatus>
+    <TPComponent xmlns="4873beb7-5857-4685-be1f-d57550cc96cc" xsi:nil="true"/>
+    <EditorialTags xmlns="4873beb7-5857-4685-be1f-d57550cc96cc" xsi:nil="true"/>
+    <TPExecutable xmlns="4873beb7-5857-4685-be1f-d57550cc96cc" xsi:nil="true"/>
+    <TPLaunchHelpLink xmlns="4873beb7-5857-4685-be1f-d57550cc96cc" xsi:nil="true"/>
+    <LocComments xmlns="4873beb7-5857-4685-be1f-d57550cc96cc" xsi:nil="true"/>
+    <LocRecommendedHandoff xmlns="4873beb7-5857-4685-be1f-d57550cc96cc" xsi:nil="true"/>
+    <SourceTitle xmlns="4873beb7-5857-4685-be1f-d57550cc96cc" xsi:nil="true"/>
+    <CSXUpdate xmlns="4873beb7-5857-4685-be1f-d57550cc96cc">false</CSXUpdate>
+    <IntlLocPriority xmlns="4873beb7-5857-4685-be1f-d57550cc96cc" xsi:nil="true"/>
+    <UAProjectedTotalWords xmlns="4873beb7-5857-4685-be1f-d57550cc96cc" xsi:nil="true"/>
+    <AssetType xmlns="4873beb7-5857-4685-be1f-d57550cc96cc">TP</AssetType>
+    <MachineTranslated xmlns="4873beb7-5857-4685-be1f-d57550cc96cc">false</MachineTranslated>
+    <OutputCachingOn xmlns="4873beb7-5857-4685-be1f-d57550cc96cc">false</OutputCachingOn>
+    <TemplateStatus xmlns="4873beb7-5857-4685-be1f-d57550cc96cc">Complete</TemplateStatus>
+    <IsSearchable xmlns="4873beb7-5857-4685-be1f-d57550cc96cc">true</IsSearchable>
+    <ContentItem xmlns="4873beb7-5857-4685-be1f-d57550cc96cc" xsi:nil="true"/>
+    <HandoffToMSDN xmlns="4873beb7-5857-4685-be1f-d57550cc96cc" xsi:nil="true"/>
+    <ShowIn xmlns="4873beb7-5857-4685-be1f-d57550cc96cc">Show everywhere</ShowIn>
+    <ThumbnailAssetId xmlns="4873beb7-5857-4685-be1f-d57550cc96cc" xsi:nil="true"/>
+    <UALocComments xmlns="4873beb7-5857-4685-be1f-d57550cc96cc" xsi:nil="true"/>
+    <UALocRecommendation xmlns="4873beb7-5857-4685-be1f-d57550cc96cc">Localize</UALocRecommendation>
+    <LastModifiedDateTime xmlns="4873beb7-5857-4685-be1f-d57550cc96cc" xsi:nil="true"/>
+    <LegacyData xmlns="4873beb7-5857-4685-be1f-d57550cc96cc" xsi:nil="true"/>
+    <LocManualTestRequired xmlns="4873beb7-5857-4685-be1f-d57550cc96cc">false</LocManualTestRequired>
+    <LocMarketGroupTiers2 xmlns="4873beb7-5857-4685-be1f-d57550cc96cc" xsi:nil="true"/>
+    <ClipArtFilename xmlns="4873beb7-5857-4685-be1f-d57550cc96cc" xsi:nil="true"/>
+    <TPApplication xmlns="4873beb7-5857-4685-be1f-d57550cc96cc" xsi:nil="true"/>
+    <CSXHash xmlns="4873beb7-5857-4685-be1f-d57550cc96cc" xsi:nil="true"/>
+    <DirectSourceMarket xmlns="4873beb7-5857-4685-be1f-d57550cc96cc" xsi:nil="true"/>
+    <PrimaryImageGen xmlns="4873beb7-5857-4685-be1f-d57550cc96cc">true</PrimaryImageGen>
+    <PlannedPubDate xmlns="4873beb7-5857-4685-be1f-d57550cc96cc" xsi:nil="true"/>
+    <CSXSubmissionMarket xmlns="4873beb7-5857-4685-be1f-d57550cc96cc" xsi:nil="true"/>
+    <Downloads xmlns="4873beb7-5857-4685-be1f-d57550cc96cc">0</Downloads>
+    <ArtSampleDocs xmlns="4873beb7-5857-4685-be1f-d57550cc96cc" xsi:nil="true"/>
+    <TrustLevel xmlns="4873beb7-5857-4685-be1f-d57550cc96cc">1 Microsoft Managed Content</TrustLevel>
+    <BlockPublish xmlns="4873beb7-5857-4685-be1f-d57550cc96cc">false</BlockPublish>
+    <TPLaunchHelpLinkType xmlns="4873beb7-5857-4685-be1f-d57550cc96cc">Template</TPLaunchHelpLinkType>
+    <LocalizationTagsTaxHTField0 xmlns="4873beb7-5857-4685-be1f-d57550cc96cc">
+      <Terms xmlns="http://schemas.microsoft.com/office/infopath/2007/PartnerControls"/>
+    </LocalizationTagsTaxHTField0>
+    <BusinessGroup xmlns="4873beb7-5857-4685-be1f-d57550cc96cc" xsi:nil="true"/>
+    <Providers xmlns="4873beb7-5857-4685-be1f-d57550cc96cc" xsi:nil="true"/>
+    <TemplateTemplateType xmlns="4873beb7-5857-4685-be1f-d57550cc96cc">Word Document Template</TemplateTemplateType>
+    <TimesCloned xmlns="4873beb7-5857-4685-be1f-d57550cc96cc" xsi:nil="true"/>
+    <TPAppVersion xmlns="4873beb7-5857-4685-be1f-d57550cc96cc" xsi:nil="true"/>
+    <VoteCount xmlns="4873beb7-5857-4685-be1f-d57550cc96cc" xsi:nil="true"/>
+    <AverageRating xmlns="4873beb7-5857-4685-be1f-d57550cc96cc" xsi:nil="true"/>
+    <FeatureTagsTaxHTField0 xmlns="4873beb7-5857-4685-be1f-d57550cc96cc">
+      <Terms xmlns="http://schemas.microsoft.com/office/infopath/2007/PartnerControls"/>
+    </FeatureTagsTaxHTField0>
+    <Provider xmlns="4873beb7-5857-4685-be1f-d57550cc96cc" xsi:nil="true"/>
+    <UACurrentWords xmlns="4873beb7-5857-4685-be1f-d57550cc96cc" xsi:nil="true"/>
+    <AssetId xmlns="4873beb7-5857-4685-be1f-d57550cc96cc">TP103749966</AssetId>
+    <TPClientViewer xmlns="4873beb7-5857-4685-be1f-d57550cc96cc" xsi:nil="true"/>
+    <DSATActionTaken xmlns="4873beb7-5857-4685-be1f-d57550cc96cc" xsi:nil="true"/>
+    <APEditor xmlns="4873beb7-5857-4685-be1f-d57550cc96cc">
+      <UserInfo>
+        <DisplayName/>
+        <AccountId xsi:nil="true"/>
+        <AccountType/>
+      </UserInfo>
+    </APEditor>
+    <TPInstallLocation xmlns="4873beb7-5857-4685-be1f-d57550cc96cc" xsi:nil="true"/>
+    <OOCacheId xmlns="4873beb7-5857-4685-be1f-d57550cc96cc" xsi:nil="true"/>
+    <IsDeleted xmlns="4873beb7-5857-4685-be1f-d57550cc96cc">false</IsDeleted>
+    <PublishTargets xmlns="4873beb7-5857-4685-be1f-d57550cc96cc">OfficeOnlineVNext</PublishTargets>
+    <ApprovalLog xmlns="4873beb7-5857-4685-be1f-d57550cc96cc" xsi:nil="true"/>
+    <BugNumber xmlns="4873beb7-5857-4685-be1f-d57550cc96cc" xsi:nil="true"/>
+    <CrawlForDependencies xmlns="4873beb7-5857-4685-be1f-d57550cc96cc">false</CrawlForDependencies>
+    <InternalTagsTaxHTField0 xmlns="4873beb7-5857-4685-be1f-d57550cc96cc">
+      <Terms xmlns="http://schemas.microsoft.com/office/infopath/2007/PartnerControls"/>
+    </InternalTagsTaxHTField0>
+    <LastHandOff xmlns="4873beb7-5857-4685-be1f-d57550cc96cc" xsi:nil="true"/>
+    <Milestone xmlns="4873beb7-5857-4685-be1f-d57550cc96cc" xsi:nil="true"/>
+    <OriginalRelease xmlns="4873beb7-5857-4685-be1f-d57550cc96cc">15</OriginalRelease>
+    <RecommendationsModifier xmlns="4873beb7-5857-4685-be1f-d57550cc96cc" xsi:nil="true"/>
+    <ScenarioTagsTaxHTField0 xmlns="4873beb7-5857-4685-be1f-d57550cc96cc">
+      <Terms xmlns="http://schemas.microsoft.com/office/infopath/2007/PartnerControls"/>
+    </ScenarioTagsTaxHTField0>
+    <UANotes xmlns="4873beb7-5857-4685-be1f-d57550cc96cc" xsi:nil="true"/>
+  </documentManagement>
+</p:properties>
+</file>
+
+<file path=customXml/item3.xml><?xml version="1.0" encoding="utf-8"?>
 <ct:contentTypeSchema xmlns:ct="http://schemas.microsoft.com/office/2006/metadata/contentType" xmlns:ma="http://schemas.microsoft.com/office/2006/metadata/properties/metaAttributes" ct:_="" ma:_="" ma:contentTypeName="TemplateFile" ma:contentTypeID="0x0101006EDDDB5EE6D98C44930B742096920B300400F5B6D36B3EF94B4E9A635CDF2A18F5B8" ma:contentTypeVersion="72" ma:contentTypeDescription="Create a new document." ma:contentTypeScope="" ma:versionID="a23e56308344d904b51738559c3d67c9">
   <xsd:schema xmlns:xsd="http://www.w3.org/2001/XMLSchema" xmlns:xs="http://www.w3.org/2001/XMLSchema" xmlns:p="http://schemas.microsoft.com/office/2006/metadata/properties" xmlns:ns2="4873beb7-5857-4685-be1f-d57550cc96cc" targetNamespace="http://schemas.microsoft.com/office/2006/metadata/properties" ma:root="true" ma:fieldsID="cd0908cc4600e77bf5da051303e00c8d" ns2:_="">
     <xsd:import namespace="4873beb7-5857-4685-be1f-d57550cc96cc"/>
@@ -4770,141 +5105,6 @@
 </ct:contentTypeSchema>
 </file>
 
-<file path=customXml/item2.xml><?xml version="1.0" encoding="utf-8"?>
-<p:properties xmlns:p="http://schemas.microsoft.com/office/2006/metadata/properties" xmlns:xsi="http://www.w3.org/2001/XMLSchema-instance" xmlns:pc="http://schemas.microsoft.com/office/infopath/2007/PartnerControls">
-  <documentManagement>
-    <APDescription xmlns="4873beb7-5857-4685-be1f-d57550cc96cc" xsi:nil="true"/>
-    <AssetExpire xmlns="4873beb7-5857-4685-be1f-d57550cc96cc">2029-01-01T08:00:00+00:00</AssetExpire>
-    <CampaignTagsTaxHTField0 xmlns="4873beb7-5857-4685-be1f-d57550cc96cc">
-      <Terms xmlns="http://schemas.microsoft.com/office/infopath/2007/PartnerControls"/>
-    </CampaignTagsTaxHTField0>
-    <IntlLangReviewDate xmlns="4873beb7-5857-4685-be1f-d57550cc96cc" xsi:nil="true"/>
-    <TPFriendlyName xmlns="4873beb7-5857-4685-be1f-d57550cc96cc" xsi:nil="true"/>
-    <IntlLangReview xmlns="4873beb7-5857-4685-be1f-d57550cc96cc">false</IntlLangReview>
-    <LocLastLocAttemptVersionLookup xmlns="4873beb7-5857-4685-be1f-d57550cc96cc">864570</LocLastLocAttemptVersionLookup>
-    <PolicheckWords xmlns="4873beb7-5857-4685-be1f-d57550cc96cc" xsi:nil="true"/>
-    <SubmitterId xmlns="4873beb7-5857-4685-be1f-d57550cc96cc" xsi:nil="true"/>
-    <AcquiredFrom xmlns="4873beb7-5857-4685-be1f-d57550cc96cc">Internal MS</AcquiredFrom>
-    <EditorialStatus xmlns="4873beb7-5857-4685-be1f-d57550cc96cc">Complete</EditorialStatus>
-    <Markets xmlns="4873beb7-5857-4685-be1f-d57550cc96cc"/>
-    <OriginAsset xmlns="4873beb7-5857-4685-be1f-d57550cc96cc" xsi:nil="true"/>
-    <AssetStart xmlns="4873beb7-5857-4685-be1f-d57550cc96cc">2012-11-01T04:53:00+00:00</AssetStart>
-    <FriendlyTitle xmlns="4873beb7-5857-4685-be1f-d57550cc96cc" xsi:nil="true"/>
-    <MarketSpecific xmlns="4873beb7-5857-4685-be1f-d57550cc96cc">false</MarketSpecific>
-    <TPNamespace xmlns="4873beb7-5857-4685-be1f-d57550cc96cc" xsi:nil="true"/>
-    <PublishStatusLookup xmlns="4873beb7-5857-4685-be1f-d57550cc96cc">
-      <Value>1655138</Value>
-    </PublishStatusLookup>
-    <APAuthor xmlns="4873beb7-5857-4685-be1f-d57550cc96cc">
-      <UserInfo>
-        <DisplayName>MIDDLEEAST\v-keerth</DisplayName>
-        <AccountId>2799</AccountId>
-        <AccountType/>
-      </UserInfo>
-    </APAuthor>
-    <TPCommandLine xmlns="4873beb7-5857-4685-be1f-d57550cc96cc" xsi:nil="true"/>
-    <IntlLangReviewer xmlns="4873beb7-5857-4685-be1f-d57550cc96cc" xsi:nil="true"/>
-    <OpenTemplate xmlns="4873beb7-5857-4685-be1f-d57550cc96cc">true</OpenTemplate>
-    <CSXSubmissionDate xmlns="4873beb7-5857-4685-be1f-d57550cc96cc" xsi:nil="true"/>
-    <TaxCatchAll xmlns="4873beb7-5857-4685-be1f-d57550cc96cc"/>
-    <Manager xmlns="4873beb7-5857-4685-be1f-d57550cc96cc" xsi:nil="true"/>
-    <NumericId xmlns="4873beb7-5857-4685-be1f-d57550cc96cc" xsi:nil="true"/>
-    <ParentAssetId xmlns="4873beb7-5857-4685-be1f-d57550cc96cc" xsi:nil="true"/>
-    <OriginalSourceMarket xmlns="4873beb7-5857-4685-be1f-d57550cc96cc" xsi:nil="true"/>
-    <ApprovalStatus xmlns="4873beb7-5857-4685-be1f-d57550cc96cc">InProgress</ApprovalStatus>
-    <TPComponent xmlns="4873beb7-5857-4685-be1f-d57550cc96cc" xsi:nil="true"/>
-    <EditorialTags xmlns="4873beb7-5857-4685-be1f-d57550cc96cc" xsi:nil="true"/>
-    <TPExecutable xmlns="4873beb7-5857-4685-be1f-d57550cc96cc" xsi:nil="true"/>
-    <TPLaunchHelpLink xmlns="4873beb7-5857-4685-be1f-d57550cc96cc" xsi:nil="true"/>
-    <LocComments xmlns="4873beb7-5857-4685-be1f-d57550cc96cc" xsi:nil="true"/>
-    <LocRecommendedHandoff xmlns="4873beb7-5857-4685-be1f-d57550cc96cc" xsi:nil="true"/>
-    <SourceTitle xmlns="4873beb7-5857-4685-be1f-d57550cc96cc" xsi:nil="true"/>
-    <CSXUpdate xmlns="4873beb7-5857-4685-be1f-d57550cc96cc">false</CSXUpdate>
-    <IntlLocPriority xmlns="4873beb7-5857-4685-be1f-d57550cc96cc" xsi:nil="true"/>
-    <UAProjectedTotalWords xmlns="4873beb7-5857-4685-be1f-d57550cc96cc" xsi:nil="true"/>
-    <AssetType xmlns="4873beb7-5857-4685-be1f-d57550cc96cc">TP</AssetType>
-    <MachineTranslated xmlns="4873beb7-5857-4685-be1f-d57550cc96cc">false</MachineTranslated>
-    <OutputCachingOn xmlns="4873beb7-5857-4685-be1f-d57550cc96cc">false</OutputCachingOn>
-    <TemplateStatus xmlns="4873beb7-5857-4685-be1f-d57550cc96cc">Complete</TemplateStatus>
-    <IsSearchable xmlns="4873beb7-5857-4685-be1f-d57550cc96cc">true</IsSearchable>
-    <ContentItem xmlns="4873beb7-5857-4685-be1f-d57550cc96cc" xsi:nil="true"/>
-    <HandoffToMSDN xmlns="4873beb7-5857-4685-be1f-d57550cc96cc" xsi:nil="true"/>
-    <ShowIn xmlns="4873beb7-5857-4685-be1f-d57550cc96cc">Show everywhere</ShowIn>
-    <ThumbnailAssetId xmlns="4873beb7-5857-4685-be1f-d57550cc96cc" xsi:nil="true"/>
-    <UALocComments xmlns="4873beb7-5857-4685-be1f-d57550cc96cc" xsi:nil="true"/>
-    <UALocRecommendation xmlns="4873beb7-5857-4685-be1f-d57550cc96cc">Localize</UALocRecommendation>
-    <LastModifiedDateTime xmlns="4873beb7-5857-4685-be1f-d57550cc96cc" xsi:nil="true"/>
-    <LegacyData xmlns="4873beb7-5857-4685-be1f-d57550cc96cc" xsi:nil="true"/>
-    <LocManualTestRequired xmlns="4873beb7-5857-4685-be1f-d57550cc96cc">false</LocManualTestRequired>
-    <LocMarketGroupTiers2 xmlns="4873beb7-5857-4685-be1f-d57550cc96cc" xsi:nil="true"/>
-    <ClipArtFilename xmlns="4873beb7-5857-4685-be1f-d57550cc96cc" xsi:nil="true"/>
-    <TPApplication xmlns="4873beb7-5857-4685-be1f-d57550cc96cc" xsi:nil="true"/>
-    <CSXHash xmlns="4873beb7-5857-4685-be1f-d57550cc96cc" xsi:nil="true"/>
-    <DirectSourceMarket xmlns="4873beb7-5857-4685-be1f-d57550cc96cc" xsi:nil="true"/>
-    <PrimaryImageGen xmlns="4873beb7-5857-4685-be1f-d57550cc96cc">true</PrimaryImageGen>
-    <PlannedPubDate xmlns="4873beb7-5857-4685-be1f-d57550cc96cc" xsi:nil="true"/>
-    <CSXSubmissionMarket xmlns="4873beb7-5857-4685-be1f-d57550cc96cc" xsi:nil="true"/>
-    <Downloads xmlns="4873beb7-5857-4685-be1f-d57550cc96cc">0</Downloads>
-    <ArtSampleDocs xmlns="4873beb7-5857-4685-be1f-d57550cc96cc" xsi:nil="true"/>
-    <TrustLevel xmlns="4873beb7-5857-4685-be1f-d57550cc96cc">1 Microsoft Managed Content</TrustLevel>
-    <BlockPublish xmlns="4873beb7-5857-4685-be1f-d57550cc96cc">false</BlockPublish>
-    <TPLaunchHelpLinkType xmlns="4873beb7-5857-4685-be1f-d57550cc96cc">Template</TPLaunchHelpLinkType>
-    <LocalizationTagsTaxHTField0 xmlns="4873beb7-5857-4685-be1f-d57550cc96cc">
-      <Terms xmlns="http://schemas.microsoft.com/office/infopath/2007/PartnerControls"/>
-    </LocalizationTagsTaxHTField0>
-    <BusinessGroup xmlns="4873beb7-5857-4685-be1f-d57550cc96cc" xsi:nil="true"/>
-    <Providers xmlns="4873beb7-5857-4685-be1f-d57550cc96cc" xsi:nil="true"/>
-    <TemplateTemplateType xmlns="4873beb7-5857-4685-be1f-d57550cc96cc">Word Document Template</TemplateTemplateType>
-    <TimesCloned xmlns="4873beb7-5857-4685-be1f-d57550cc96cc" xsi:nil="true"/>
-    <TPAppVersion xmlns="4873beb7-5857-4685-be1f-d57550cc96cc" xsi:nil="true"/>
-    <VoteCount xmlns="4873beb7-5857-4685-be1f-d57550cc96cc" xsi:nil="true"/>
-    <AverageRating xmlns="4873beb7-5857-4685-be1f-d57550cc96cc" xsi:nil="true"/>
-    <FeatureTagsTaxHTField0 xmlns="4873beb7-5857-4685-be1f-d57550cc96cc">
-      <Terms xmlns="http://schemas.microsoft.com/office/infopath/2007/PartnerControls"/>
-    </FeatureTagsTaxHTField0>
-    <Provider xmlns="4873beb7-5857-4685-be1f-d57550cc96cc" xsi:nil="true"/>
-    <UACurrentWords xmlns="4873beb7-5857-4685-be1f-d57550cc96cc" xsi:nil="true"/>
-    <AssetId xmlns="4873beb7-5857-4685-be1f-d57550cc96cc">TP103749966</AssetId>
-    <TPClientViewer xmlns="4873beb7-5857-4685-be1f-d57550cc96cc" xsi:nil="true"/>
-    <DSATActionTaken xmlns="4873beb7-5857-4685-be1f-d57550cc96cc" xsi:nil="true"/>
-    <APEditor xmlns="4873beb7-5857-4685-be1f-d57550cc96cc">
-      <UserInfo>
-        <DisplayName/>
-        <AccountId xsi:nil="true"/>
-        <AccountType/>
-      </UserInfo>
-    </APEditor>
-    <TPInstallLocation xmlns="4873beb7-5857-4685-be1f-d57550cc96cc" xsi:nil="true"/>
-    <OOCacheId xmlns="4873beb7-5857-4685-be1f-d57550cc96cc" xsi:nil="true"/>
-    <IsDeleted xmlns="4873beb7-5857-4685-be1f-d57550cc96cc">false</IsDeleted>
-    <PublishTargets xmlns="4873beb7-5857-4685-be1f-d57550cc96cc">OfficeOnlineVNext</PublishTargets>
-    <ApprovalLog xmlns="4873beb7-5857-4685-be1f-d57550cc96cc" xsi:nil="true"/>
-    <BugNumber xmlns="4873beb7-5857-4685-be1f-d57550cc96cc" xsi:nil="true"/>
-    <CrawlForDependencies xmlns="4873beb7-5857-4685-be1f-d57550cc96cc">false</CrawlForDependencies>
-    <InternalTagsTaxHTField0 xmlns="4873beb7-5857-4685-be1f-d57550cc96cc">
-      <Terms xmlns="http://schemas.microsoft.com/office/infopath/2007/PartnerControls"/>
-    </InternalTagsTaxHTField0>
-    <LastHandOff xmlns="4873beb7-5857-4685-be1f-d57550cc96cc" xsi:nil="true"/>
-    <Milestone xmlns="4873beb7-5857-4685-be1f-d57550cc96cc" xsi:nil="true"/>
-    <OriginalRelease xmlns="4873beb7-5857-4685-be1f-d57550cc96cc">15</OriginalRelease>
-    <RecommendationsModifier xmlns="4873beb7-5857-4685-be1f-d57550cc96cc" xsi:nil="true"/>
-    <ScenarioTagsTaxHTField0 xmlns="4873beb7-5857-4685-be1f-d57550cc96cc">
-      <Terms xmlns="http://schemas.microsoft.com/office/infopath/2007/PartnerControls"/>
-    </ScenarioTagsTaxHTField0>
-    <UANotes xmlns="4873beb7-5857-4685-be1f-d57550cc96cc" xsi:nil="true"/>
-  </documentManagement>
-</p:properties>
-</file>
-
-<file path=customXml/item3.xml><?xml version="1.0" encoding="utf-8"?>
-<?mso-contentType ?>
-<FormTemplates xmlns="http://schemas.microsoft.com/sharepoint/v3/contenttype/forms">
-  <Display>DocumentLibraryForm</Display>
-  <Edit>AssetEditForm</Edit>
-  <New>DocumentLibraryForm</New>
-</FormTemplates>
-</file>
-
 <file path=customXml/item4.xml><?xml version="1.0" encoding="utf-8"?>
 <b:Sources xmlns:b="http://schemas.openxmlformats.org/officeDocument/2006/bibliography" SelectedStyle="\APA.XSL" StyleName="APA">
   <b:Source>
@@ -4959,6 +5159,24 @@
 </file>
 
 <file path=customXml/itemProps1.xml><?xml version="1.0" encoding="utf-8"?>
+<ds:datastoreItem xmlns:ds="http://schemas.openxmlformats.org/officeDocument/2006/customXml" ds:itemID="{FF740C13-C6A2-43D3-86C5-4CBB969C2CB1}">
+  <ds:schemaRefs>
+    <ds:schemaRef ds:uri="http://schemas.microsoft.com/sharepoint/v3/contenttype/forms"/>
+  </ds:schemaRefs>
+</ds:datastoreItem>
+</file>
+
+<file path=customXml/itemProps2.xml><?xml version="1.0" encoding="utf-8"?>
+<ds:datastoreItem xmlns:ds="http://schemas.openxmlformats.org/officeDocument/2006/customXml" ds:itemID="{83AE4ADC-D632-40A7-A0C1-0481BB069C4F}">
+  <ds:schemaRefs>
+    <ds:schemaRef ds:uri="http://schemas.microsoft.com/office/2006/metadata/properties"/>
+    <ds:schemaRef ds:uri="http://schemas.microsoft.com/office/infopath/2007/PartnerControls"/>
+    <ds:schemaRef ds:uri="4873beb7-5857-4685-be1f-d57550cc96cc"/>
+  </ds:schemaRefs>
+</ds:datastoreItem>
+</file>
+
+<file path=customXml/itemProps3.xml><?xml version="1.0" encoding="utf-8"?>
 <ds:datastoreItem xmlns:ds="http://schemas.openxmlformats.org/officeDocument/2006/customXml" ds:itemID="{88FF2527-3592-4DBF-9FD9-FEA06E5BF9A7}">
   <ds:schemaRefs>
     <ds:schemaRef ds:uri="http://schemas.microsoft.com/office/2006/metadata/contentType"/>
@@ -4976,26 +5194,8 @@
 </ds:datastoreItem>
 </file>
 
-<file path=customXml/itemProps2.xml><?xml version="1.0" encoding="utf-8"?>
-<ds:datastoreItem xmlns:ds="http://schemas.openxmlformats.org/officeDocument/2006/customXml" ds:itemID="{83AE4ADC-D632-40A7-A0C1-0481BB069C4F}">
-  <ds:schemaRefs>
-    <ds:schemaRef ds:uri="http://schemas.microsoft.com/office/2006/metadata/properties"/>
-    <ds:schemaRef ds:uri="http://schemas.microsoft.com/office/infopath/2007/PartnerControls"/>
-    <ds:schemaRef ds:uri="4873beb7-5857-4685-be1f-d57550cc96cc"/>
-  </ds:schemaRefs>
-</ds:datastoreItem>
-</file>
-
-<file path=customXml/itemProps3.xml><?xml version="1.0" encoding="utf-8"?>
-<ds:datastoreItem xmlns:ds="http://schemas.openxmlformats.org/officeDocument/2006/customXml" ds:itemID="{FF740C13-C6A2-43D3-86C5-4CBB969C2CB1}">
-  <ds:schemaRefs>
-    <ds:schemaRef ds:uri="http://schemas.microsoft.com/sharepoint/v3/contenttype/forms"/>
-  </ds:schemaRefs>
-</ds:datastoreItem>
-</file>
-
 <file path=customXml/itemProps4.xml><?xml version="1.0" encoding="utf-8"?>
-<ds:datastoreItem xmlns:ds="http://schemas.openxmlformats.org/officeDocument/2006/customXml" ds:itemID="{85572910-05F1-4EBF-A0D6-BB63206FC546}">
+<ds:datastoreItem xmlns:ds="http://schemas.openxmlformats.org/officeDocument/2006/customXml" ds:itemID="{DAE635B6-82D9-4415-9A13-31A1BBF9BC3E}">
   <ds:schemaRefs>
     <ds:schemaRef ds:uri="http://schemas.openxmlformats.org/officeDocument/2006/bibliography"/>
   </ds:schemaRefs>

</xml_diff>

<commit_message>
¿Qué se implementó en ES10?
</commit_message>
<xml_diff>
--- a/CursoECMAScript6+/Curso_De_ECMAScript_6.docx
+++ b/CursoECMAScript6+/Curso_De_ECMAScript_6.docx
@@ -1056,6 +1056,10 @@
         <w:jc w:val="center"/>
       </w:pPr>
       <w:r>
+        <w:rPr>
+          <w:noProof/>
+          <w:lang w:val="es-MX" w:eastAsia="es-MX"/>
+        </w:rPr>
         <w:drawing>
           <wp:inline distT="0" distB="0" distL="0" distR="0" wp14:anchorId="3349EDBF" wp14:editId="745CEB99">
             <wp:extent cx="4541520" cy="2299185"/>
@@ -1098,6 +1102,10 @@
         <w:jc w:val="center"/>
       </w:pPr>
       <w:r>
+        <w:rPr>
+          <w:noProof/>
+          <w:lang w:val="es-MX" w:eastAsia="es-MX"/>
+        </w:rPr>
         <w:drawing>
           <wp:inline distT="0" distB="0" distL="0" distR="0" wp14:anchorId="64AF03A6" wp14:editId="397F7B5E">
             <wp:extent cx="2113280" cy="2170875"/>
@@ -1143,6 +1151,10 @@
         </w:rPr>
       </w:pPr>
       <w:r>
+        <w:rPr>
+          <w:noProof/>
+          <w:lang w:val="es-MX" w:eastAsia="es-MX"/>
+        </w:rPr>
         <w:drawing>
           <wp:inline distT="0" distB="0" distL="0" distR="0" wp14:anchorId="58B41202" wp14:editId="67D18772">
             <wp:extent cx="4805680" cy="1720611"/>
@@ -1187,8 +1199,11 @@
           <w:u w:val="single"/>
         </w:rPr>
       </w:pPr>
-      <w:bookmarkStart w:id="0" w:name="_GoBack"/>
       <w:r>
+        <w:rPr>
+          <w:noProof/>
+          <w:lang w:val="es-MX" w:eastAsia="es-MX"/>
+        </w:rPr>
         <w:drawing>
           <wp:inline distT="0" distB="0" distL="0" distR="0" wp14:anchorId="3E4124CD" wp14:editId="45E4E1A6">
             <wp:extent cx="3202744" cy="1828800"/>
@@ -1225,10 +1240,212 @@
           </wp:inline>
         </w:drawing>
       </w:r>
+    </w:p>
+    <w:p>
+      <w:pPr>
+        <w:pStyle w:val="Ttulo1"/>
+      </w:pPr>
+      <w:r>
+        <w:lastRenderedPageBreak/>
+        <w:t>¿Qué se implementó en ES10?</w:t>
+      </w:r>
+    </w:p>
+    <w:p>
+      <w:pPr>
+        <w:jc w:val="center"/>
+        <w:rPr>
+          <w:u w:val="single"/>
+        </w:rPr>
+      </w:pPr>
+      <w:r>
+        <w:rPr>
+          <w:u w:val="single"/>
+        </w:rPr>
+        <w:drawing>
+          <wp:inline distT="0" distB="0" distL="0" distR="0" wp14:anchorId="069C7F6A" wp14:editId="2B955D01">
+            <wp:extent cx="3559629" cy="2495329"/>
+            <wp:effectExtent l="0" t="0" r="3175" b="635"/>
+            <wp:docPr id="20" name="Imagen 20"/>
+            <wp:cNvGraphicFramePr>
+              <a:graphicFrameLocks xmlns:a="http://schemas.openxmlformats.org/drawingml/2006/main" noChangeAspect="1"/>
+            </wp:cNvGraphicFramePr>
+            <a:graphic xmlns:a="http://schemas.openxmlformats.org/drawingml/2006/main">
+              <a:graphicData uri="http://schemas.openxmlformats.org/drawingml/2006/picture">
+                <pic:pic xmlns:pic="http://schemas.openxmlformats.org/drawingml/2006/picture">
+                  <pic:nvPicPr>
+                    <pic:cNvPr id="1" name=""/>
+                    <pic:cNvPicPr/>
+                  </pic:nvPicPr>
+                  <pic:blipFill>
+                    <a:blip r:embed="rId30"/>
+                    <a:stretch>
+                      <a:fillRect/>
+                    </a:stretch>
+                  </pic:blipFill>
+                  <pic:spPr>
+                    <a:xfrm>
+                      <a:off x="0" y="0"/>
+                      <a:ext cx="3563086" cy="2497752"/>
+                    </a:xfrm>
+                    <a:prstGeom prst="rect">
+                      <a:avLst/>
+                    </a:prstGeom>
+                  </pic:spPr>
+                </pic:pic>
+              </a:graphicData>
+            </a:graphic>
+          </wp:inline>
+        </w:drawing>
+      </w:r>
+    </w:p>
+    <w:p>
+      <w:pPr>
+        <w:jc w:val="center"/>
+        <w:rPr>
+          <w:u w:val="single"/>
+        </w:rPr>
+      </w:pPr>
+      <w:r>
+        <w:rPr>
+          <w:u w:val="single"/>
+        </w:rPr>
+        <w:drawing>
+          <wp:inline distT="0" distB="0" distL="0" distR="0" wp14:anchorId="6672D8D1" wp14:editId="6847E51E">
+            <wp:extent cx="3794742" cy="1453243"/>
+            <wp:effectExtent l="0" t="0" r="0" b="0"/>
+            <wp:docPr id="21" name="Imagen 21"/>
+            <wp:cNvGraphicFramePr>
+              <a:graphicFrameLocks xmlns:a="http://schemas.openxmlformats.org/drawingml/2006/main" noChangeAspect="1"/>
+            </wp:cNvGraphicFramePr>
+            <a:graphic xmlns:a="http://schemas.openxmlformats.org/drawingml/2006/main">
+              <a:graphicData uri="http://schemas.openxmlformats.org/drawingml/2006/picture">
+                <pic:pic xmlns:pic="http://schemas.openxmlformats.org/drawingml/2006/picture">
+                  <pic:nvPicPr>
+                    <pic:cNvPr id="1" name=""/>
+                    <pic:cNvPicPr/>
+                  </pic:nvPicPr>
+                  <pic:blipFill>
+                    <a:blip r:embed="rId31"/>
+                    <a:stretch>
+                      <a:fillRect/>
+                    </a:stretch>
+                  </pic:blipFill>
+                  <pic:spPr>
+                    <a:xfrm>
+                      <a:off x="0" y="0"/>
+                      <a:ext cx="3823123" cy="1464112"/>
+                    </a:xfrm>
+                    <a:prstGeom prst="rect">
+                      <a:avLst/>
+                    </a:prstGeom>
+                  </pic:spPr>
+                </pic:pic>
+              </a:graphicData>
+            </a:graphic>
+          </wp:inline>
+        </w:drawing>
+      </w:r>
+    </w:p>
+    <w:p>
+      <w:pPr>
+        <w:jc w:val="center"/>
+        <w:rPr>
+          <w:u w:val="single"/>
+        </w:rPr>
+      </w:pPr>
+      <w:bookmarkStart w:id="0" w:name="_GoBack"/>
+      <w:r>
+        <w:rPr>
+          <w:u w:val="single"/>
+        </w:rPr>
+        <w:drawing>
+          <wp:inline distT="0" distB="0" distL="0" distR="0" wp14:anchorId="0599864D" wp14:editId="45DF5084">
+            <wp:extent cx="2535380" cy="2656114"/>
+            <wp:effectExtent l="0" t="0" r="0" b="0"/>
+            <wp:docPr id="22" name="Imagen 22"/>
+            <wp:cNvGraphicFramePr>
+              <a:graphicFrameLocks xmlns:a="http://schemas.openxmlformats.org/drawingml/2006/main" noChangeAspect="1"/>
+            </wp:cNvGraphicFramePr>
+            <a:graphic xmlns:a="http://schemas.openxmlformats.org/drawingml/2006/main">
+              <a:graphicData uri="http://schemas.openxmlformats.org/drawingml/2006/picture">
+                <pic:pic xmlns:pic="http://schemas.openxmlformats.org/drawingml/2006/picture">
+                  <pic:nvPicPr>
+                    <pic:cNvPr id="1" name=""/>
+                    <pic:cNvPicPr/>
+                  </pic:nvPicPr>
+                  <pic:blipFill>
+                    <a:blip r:embed="rId32"/>
+                    <a:stretch>
+                      <a:fillRect/>
+                    </a:stretch>
+                  </pic:blipFill>
+                  <pic:spPr>
+                    <a:xfrm>
+                      <a:off x="0" y="0"/>
+                      <a:ext cx="2546571" cy="2667837"/>
+                    </a:xfrm>
+                    <a:prstGeom prst="rect">
+                      <a:avLst/>
+                    </a:prstGeom>
+                  </pic:spPr>
+                </pic:pic>
+              </a:graphicData>
+            </a:graphic>
+          </wp:inline>
+        </w:drawing>
+      </w:r>
       <w:bookmarkEnd w:id="0"/>
     </w:p>
+    <w:p>
+      <w:pPr>
+        <w:jc w:val="center"/>
+        <w:rPr>
+          <w:u w:val="single"/>
+        </w:rPr>
+      </w:pPr>
+      <w:r>
+        <w:rPr>
+          <w:u w:val="single"/>
+        </w:rPr>
+        <w:drawing>
+          <wp:inline distT="0" distB="0" distL="0" distR="0" wp14:anchorId="105F745E" wp14:editId="71AE5B6F">
+            <wp:extent cx="2283616" cy="1322614"/>
+            <wp:effectExtent l="0" t="0" r="2540" b="0"/>
+            <wp:docPr id="23" name="Imagen 23"/>
+            <wp:cNvGraphicFramePr>
+              <a:graphicFrameLocks xmlns:a="http://schemas.openxmlformats.org/drawingml/2006/main" noChangeAspect="1"/>
+            </wp:cNvGraphicFramePr>
+            <a:graphic xmlns:a="http://schemas.openxmlformats.org/drawingml/2006/main">
+              <a:graphicData uri="http://schemas.openxmlformats.org/drawingml/2006/picture">
+                <pic:pic xmlns:pic="http://schemas.openxmlformats.org/drawingml/2006/picture">
+                  <pic:nvPicPr>
+                    <pic:cNvPr id="1" name=""/>
+                    <pic:cNvPicPr/>
+                  </pic:nvPicPr>
+                  <pic:blipFill>
+                    <a:blip r:embed="rId33"/>
+                    <a:stretch>
+                      <a:fillRect/>
+                    </a:stretch>
+                  </pic:blipFill>
+                  <pic:spPr>
+                    <a:xfrm>
+                      <a:off x="0" y="0"/>
+                      <a:ext cx="2323268" cy="1345579"/>
+                    </a:xfrm>
+                    <a:prstGeom prst="rect">
+                      <a:avLst/>
+                    </a:prstGeom>
+                  </pic:spPr>
+                </pic:pic>
+              </a:graphicData>
+            </a:graphic>
+          </wp:inline>
+        </w:drawing>
+      </w:r>
+    </w:p>
     <w:sectPr>
-      <w:footerReference w:type="default" r:id="rId30"/>
+      <w:footerReference w:type="default" r:id="rId34"/>
       <w:pgSz w:w="11907" w:h="16839" w:code="9"/>
       <w:pgMar w:top="1440" w:right="1440" w:bottom="1440" w:left="1440" w:header="720" w:footer="720" w:gutter="0"/>
       <w:cols w:space="720"/>
@@ -1307,7 +1524,7 @@
             <w:noProof/>
             <w:lang w:bidi="es-ES"/>
           </w:rPr>
-          <w:t>8</w:t>
+          <w:t>9</w:t>
         </w:r>
         <w:r>
           <w:rPr>
@@ -3931,141 +4148,6 @@
 </file>
 
 <file path=customXml/item1.xml><?xml version="1.0" encoding="utf-8"?>
-<?mso-contentType ?>
-<FormTemplates xmlns="http://schemas.microsoft.com/sharepoint/v3/contenttype/forms">
-  <Display>DocumentLibraryForm</Display>
-  <Edit>AssetEditForm</Edit>
-  <New>DocumentLibraryForm</New>
-</FormTemplates>
-</file>
-
-<file path=customXml/item2.xml><?xml version="1.0" encoding="utf-8"?>
-<p:properties xmlns:p="http://schemas.microsoft.com/office/2006/metadata/properties" xmlns:xsi="http://www.w3.org/2001/XMLSchema-instance" xmlns:pc="http://schemas.microsoft.com/office/infopath/2007/PartnerControls">
-  <documentManagement>
-    <APDescription xmlns="4873beb7-5857-4685-be1f-d57550cc96cc" xsi:nil="true"/>
-    <AssetExpire xmlns="4873beb7-5857-4685-be1f-d57550cc96cc">2029-01-01T08:00:00+00:00</AssetExpire>
-    <CampaignTagsTaxHTField0 xmlns="4873beb7-5857-4685-be1f-d57550cc96cc">
-      <Terms xmlns="http://schemas.microsoft.com/office/infopath/2007/PartnerControls"/>
-    </CampaignTagsTaxHTField0>
-    <IntlLangReviewDate xmlns="4873beb7-5857-4685-be1f-d57550cc96cc" xsi:nil="true"/>
-    <TPFriendlyName xmlns="4873beb7-5857-4685-be1f-d57550cc96cc" xsi:nil="true"/>
-    <IntlLangReview xmlns="4873beb7-5857-4685-be1f-d57550cc96cc">false</IntlLangReview>
-    <LocLastLocAttemptVersionLookup xmlns="4873beb7-5857-4685-be1f-d57550cc96cc">864570</LocLastLocAttemptVersionLookup>
-    <PolicheckWords xmlns="4873beb7-5857-4685-be1f-d57550cc96cc" xsi:nil="true"/>
-    <SubmitterId xmlns="4873beb7-5857-4685-be1f-d57550cc96cc" xsi:nil="true"/>
-    <AcquiredFrom xmlns="4873beb7-5857-4685-be1f-d57550cc96cc">Internal MS</AcquiredFrom>
-    <EditorialStatus xmlns="4873beb7-5857-4685-be1f-d57550cc96cc">Complete</EditorialStatus>
-    <Markets xmlns="4873beb7-5857-4685-be1f-d57550cc96cc"/>
-    <OriginAsset xmlns="4873beb7-5857-4685-be1f-d57550cc96cc" xsi:nil="true"/>
-    <AssetStart xmlns="4873beb7-5857-4685-be1f-d57550cc96cc">2012-11-01T04:53:00+00:00</AssetStart>
-    <FriendlyTitle xmlns="4873beb7-5857-4685-be1f-d57550cc96cc" xsi:nil="true"/>
-    <MarketSpecific xmlns="4873beb7-5857-4685-be1f-d57550cc96cc">false</MarketSpecific>
-    <TPNamespace xmlns="4873beb7-5857-4685-be1f-d57550cc96cc" xsi:nil="true"/>
-    <PublishStatusLookup xmlns="4873beb7-5857-4685-be1f-d57550cc96cc">
-      <Value>1655138</Value>
-    </PublishStatusLookup>
-    <APAuthor xmlns="4873beb7-5857-4685-be1f-d57550cc96cc">
-      <UserInfo>
-        <DisplayName>MIDDLEEAST\v-keerth</DisplayName>
-        <AccountId>2799</AccountId>
-        <AccountType/>
-      </UserInfo>
-    </APAuthor>
-    <TPCommandLine xmlns="4873beb7-5857-4685-be1f-d57550cc96cc" xsi:nil="true"/>
-    <IntlLangReviewer xmlns="4873beb7-5857-4685-be1f-d57550cc96cc" xsi:nil="true"/>
-    <OpenTemplate xmlns="4873beb7-5857-4685-be1f-d57550cc96cc">true</OpenTemplate>
-    <CSXSubmissionDate xmlns="4873beb7-5857-4685-be1f-d57550cc96cc" xsi:nil="true"/>
-    <TaxCatchAll xmlns="4873beb7-5857-4685-be1f-d57550cc96cc"/>
-    <Manager xmlns="4873beb7-5857-4685-be1f-d57550cc96cc" xsi:nil="true"/>
-    <NumericId xmlns="4873beb7-5857-4685-be1f-d57550cc96cc" xsi:nil="true"/>
-    <ParentAssetId xmlns="4873beb7-5857-4685-be1f-d57550cc96cc" xsi:nil="true"/>
-    <OriginalSourceMarket xmlns="4873beb7-5857-4685-be1f-d57550cc96cc" xsi:nil="true"/>
-    <ApprovalStatus xmlns="4873beb7-5857-4685-be1f-d57550cc96cc">InProgress</ApprovalStatus>
-    <TPComponent xmlns="4873beb7-5857-4685-be1f-d57550cc96cc" xsi:nil="true"/>
-    <EditorialTags xmlns="4873beb7-5857-4685-be1f-d57550cc96cc" xsi:nil="true"/>
-    <TPExecutable xmlns="4873beb7-5857-4685-be1f-d57550cc96cc" xsi:nil="true"/>
-    <TPLaunchHelpLink xmlns="4873beb7-5857-4685-be1f-d57550cc96cc" xsi:nil="true"/>
-    <LocComments xmlns="4873beb7-5857-4685-be1f-d57550cc96cc" xsi:nil="true"/>
-    <LocRecommendedHandoff xmlns="4873beb7-5857-4685-be1f-d57550cc96cc" xsi:nil="true"/>
-    <SourceTitle xmlns="4873beb7-5857-4685-be1f-d57550cc96cc" xsi:nil="true"/>
-    <CSXUpdate xmlns="4873beb7-5857-4685-be1f-d57550cc96cc">false</CSXUpdate>
-    <IntlLocPriority xmlns="4873beb7-5857-4685-be1f-d57550cc96cc" xsi:nil="true"/>
-    <UAProjectedTotalWords xmlns="4873beb7-5857-4685-be1f-d57550cc96cc" xsi:nil="true"/>
-    <AssetType xmlns="4873beb7-5857-4685-be1f-d57550cc96cc">TP</AssetType>
-    <MachineTranslated xmlns="4873beb7-5857-4685-be1f-d57550cc96cc">false</MachineTranslated>
-    <OutputCachingOn xmlns="4873beb7-5857-4685-be1f-d57550cc96cc">false</OutputCachingOn>
-    <TemplateStatus xmlns="4873beb7-5857-4685-be1f-d57550cc96cc">Complete</TemplateStatus>
-    <IsSearchable xmlns="4873beb7-5857-4685-be1f-d57550cc96cc">true</IsSearchable>
-    <ContentItem xmlns="4873beb7-5857-4685-be1f-d57550cc96cc" xsi:nil="true"/>
-    <HandoffToMSDN xmlns="4873beb7-5857-4685-be1f-d57550cc96cc" xsi:nil="true"/>
-    <ShowIn xmlns="4873beb7-5857-4685-be1f-d57550cc96cc">Show everywhere</ShowIn>
-    <ThumbnailAssetId xmlns="4873beb7-5857-4685-be1f-d57550cc96cc" xsi:nil="true"/>
-    <UALocComments xmlns="4873beb7-5857-4685-be1f-d57550cc96cc" xsi:nil="true"/>
-    <UALocRecommendation xmlns="4873beb7-5857-4685-be1f-d57550cc96cc">Localize</UALocRecommendation>
-    <LastModifiedDateTime xmlns="4873beb7-5857-4685-be1f-d57550cc96cc" xsi:nil="true"/>
-    <LegacyData xmlns="4873beb7-5857-4685-be1f-d57550cc96cc" xsi:nil="true"/>
-    <LocManualTestRequired xmlns="4873beb7-5857-4685-be1f-d57550cc96cc">false</LocManualTestRequired>
-    <LocMarketGroupTiers2 xmlns="4873beb7-5857-4685-be1f-d57550cc96cc" xsi:nil="true"/>
-    <ClipArtFilename xmlns="4873beb7-5857-4685-be1f-d57550cc96cc" xsi:nil="true"/>
-    <TPApplication xmlns="4873beb7-5857-4685-be1f-d57550cc96cc" xsi:nil="true"/>
-    <CSXHash xmlns="4873beb7-5857-4685-be1f-d57550cc96cc" xsi:nil="true"/>
-    <DirectSourceMarket xmlns="4873beb7-5857-4685-be1f-d57550cc96cc" xsi:nil="true"/>
-    <PrimaryImageGen xmlns="4873beb7-5857-4685-be1f-d57550cc96cc">true</PrimaryImageGen>
-    <PlannedPubDate xmlns="4873beb7-5857-4685-be1f-d57550cc96cc" xsi:nil="true"/>
-    <CSXSubmissionMarket xmlns="4873beb7-5857-4685-be1f-d57550cc96cc" xsi:nil="true"/>
-    <Downloads xmlns="4873beb7-5857-4685-be1f-d57550cc96cc">0</Downloads>
-    <ArtSampleDocs xmlns="4873beb7-5857-4685-be1f-d57550cc96cc" xsi:nil="true"/>
-    <TrustLevel xmlns="4873beb7-5857-4685-be1f-d57550cc96cc">1 Microsoft Managed Content</TrustLevel>
-    <BlockPublish xmlns="4873beb7-5857-4685-be1f-d57550cc96cc">false</BlockPublish>
-    <TPLaunchHelpLinkType xmlns="4873beb7-5857-4685-be1f-d57550cc96cc">Template</TPLaunchHelpLinkType>
-    <LocalizationTagsTaxHTField0 xmlns="4873beb7-5857-4685-be1f-d57550cc96cc">
-      <Terms xmlns="http://schemas.microsoft.com/office/infopath/2007/PartnerControls"/>
-    </LocalizationTagsTaxHTField0>
-    <BusinessGroup xmlns="4873beb7-5857-4685-be1f-d57550cc96cc" xsi:nil="true"/>
-    <Providers xmlns="4873beb7-5857-4685-be1f-d57550cc96cc" xsi:nil="true"/>
-    <TemplateTemplateType xmlns="4873beb7-5857-4685-be1f-d57550cc96cc">Word Document Template</TemplateTemplateType>
-    <TimesCloned xmlns="4873beb7-5857-4685-be1f-d57550cc96cc" xsi:nil="true"/>
-    <TPAppVersion xmlns="4873beb7-5857-4685-be1f-d57550cc96cc" xsi:nil="true"/>
-    <VoteCount xmlns="4873beb7-5857-4685-be1f-d57550cc96cc" xsi:nil="true"/>
-    <AverageRating xmlns="4873beb7-5857-4685-be1f-d57550cc96cc" xsi:nil="true"/>
-    <FeatureTagsTaxHTField0 xmlns="4873beb7-5857-4685-be1f-d57550cc96cc">
-      <Terms xmlns="http://schemas.microsoft.com/office/infopath/2007/PartnerControls"/>
-    </FeatureTagsTaxHTField0>
-    <Provider xmlns="4873beb7-5857-4685-be1f-d57550cc96cc" xsi:nil="true"/>
-    <UACurrentWords xmlns="4873beb7-5857-4685-be1f-d57550cc96cc" xsi:nil="true"/>
-    <AssetId xmlns="4873beb7-5857-4685-be1f-d57550cc96cc">TP103749966</AssetId>
-    <TPClientViewer xmlns="4873beb7-5857-4685-be1f-d57550cc96cc" xsi:nil="true"/>
-    <DSATActionTaken xmlns="4873beb7-5857-4685-be1f-d57550cc96cc" xsi:nil="true"/>
-    <APEditor xmlns="4873beb7-5857-4685-be1f-d57550cc96cc">
-      <UserInfo>
-        <DisplayName/>
-        <AccountId xsi:nil="true"/>
-        <AccountType/>
-      </UserInfo>
-    </APEditor>
-    <TPInstallLocation xmlns="4873beb7-5857-4685-be1f-d57550cc96cc" xsi:nil="true"/>
-    <OOCacheId xmlns="4873beb7-5857-4685-be1f-d57550cc96cc" xsi:nil="true"/>
-    <IsDeleted xmlns="4873beb7-5857-4685-be1f-d57550cc96cc">false</IsDeleted>
-    <PublishTargets xmlns="4873beb7-5857-4685-be1f-d57550cc96cc">OfficeOnlineVNext</PublishTargets>
-    <ApprovalLog xmlns="4873beb7-5857-4685-be1f-d57550cc96cc" xsi:nil="true"/>
-    <BugNumber xmlns="4873beb7-5857-4685-be1f-d57550cc96cc" xsi:nil="true"/>
-    <CrawlForDependencies xmlns="4873beb7-5857-4685-be1f-d57550cc96cc">false</CrawlForDependencies>
-    <InternalTagsTaxHTField0 xmlns="4873beb7-5857-4685-be1f-d57550cc96cc">
-      <Terms xmlns="http://schemas.microsoft.com/office/infopath/2007/PartnerControls"/>
-    </InternalTagsTaxHTField0>
-    <LastHandOff xmlns="4873beb7-5857-4685-be1f-d57550cc96cc" xsi:nil="true"/>
-    <Milestone xmlns="4873beb7-5857-4685-be1f-d57550cc96cc" xsi:nil="true"/>
-    <OriginalRelease xmlns="4873beb7-5857-4685-be1f-d57550cc96cc">15</OriginalRelease>
-    <RecommendationsModifier xmlns="4873beb7-5857-4685-be1f-d57550cc96cc" xsi:nil="true"/>
-    <ScenarioTagsTaxHTField0 xmlns="4873beb7-5857-4685-be1f-d57550cc96cc">
-      <Terms xmlns="http://schemas.microsoft.com/office/infopath/2007/PartnerControls"/>
-    </ScenarioTagsTaxHTField0>
-    <UANotes xmlns="4873beb7-5857-4685-be1f-d57550cc96cc" xsi:nil="true"/>
-  </documentManagement>
-</p:properties>
-</file>
-
-<file path=customXml/item3.xml><?xml version="1.0" encoding="utf-8"?>
 <ct:contentTypeSchema xmlns:ct="http://schemas.microsoft.com/office/2006/metadata/contentType" xmlns:ma="http://schemas.microsoft.com/office/2006/metadata/properties/metaAttributes" ct:_="" ma:_="" ma:contentTypeName="TemplateFile" ma:contentTypeID="0x0101006EDDDB5EE6D98C44930B742096920B300400F5B6D36B3EF94B4E9A635CDF2A18F5B8" ma:contentTypeVersion="72" ma:contentTypeDescription="Create a new document." ma:contentTypeScope="" ma:versionID="a23e56308344d904b51738559c3d67c9">
   <xsd:schema xmlns:xsd="http://www.w3.org/2001/XMLSchema" xmlns:xs="http://www.w3.org/2001/XMLSchema" xmlns:p="http://schemas.microsoft.com/office/2006/metadata/properties" xmlns:ns2="4873beb7-5857-4685-be1f-d57550cc96cc" targetNamespace="http://schemas.microsoft.com/office/2006/metadata/properties" ma:root="true" ma:fieldsID="cd0908cc4600e77bf5da051303e00c8d" ns2:_="">
     <xsd:import namespace="4873beb7-5857-4685-be1f-d57550cc96cc"/>
@@ -5105,6 +5187,141 @@
 </ct:contentTypeSchema>
 </file>
 
+<file path=customXml/item2.xml><?xml version="1.0" encoding="utf-8"?>
+<p:properties xmlns:p="http://schemas.microsoft.com/office/2006/metadata/properties" xmlns:xsi="http://www.w3.org/2001/XMLSchema-instance" xmlns:pc="http://schemas.microsoft.com/office/infopath/2007/PartnerControls">
+  <documentManagement>
+    <APDescription xmlns="4873beb7-5857-4685-be1f-d57550cc96cc" xsi:nil="true"/>
+    <AssetExpire xmlns="4873beb7-5857-4685-be1f-d57550cc96cc">2029-01-01T08:00:00+00:00</AssetExpire>
+    <CampaignTagsTaxHTField0 xmlns="4873beb7-5857-4685-be1f-d57550cc96cc">
+      <Terms xmlns="http://schemas.microsoft.com/office/infopath/2007/PartnerControls"/>
+    </CampaignTagsTaxHTField0>
+    <IntlLangReviewDate xmlns="4873beb7-5857-4685-be1f-d57550cc96cc" xsi:nil="true"/>
+    <TPFriendlyName xmlns="4873beb7-5857-4685-be1f-d57550cc96cc" xsi:nil="true"/>
+    <IntlLangReview xmlns="4873beb7-5857-4685-be1f-d57550cc96cc">false</IntlLangReview>
+    <LocLastLocAttemptVersionLookup xmlns="4873beb7-5857-4685-be1f-d57550cc96cc">864570</LocLastLocAttemptVersionLookup>
+    <PolicheckWords xmlns="4873beb7-5857-4685-be1f-d57550cc96cc" xsi:nil="true"/>
+    <SubmitterId xmlns="4873beb7-5857-4685-be1f-d57550cc96cc" xsi:nil="true"/>
+    <AcquiredFrom xmlns="4873beb7-5857-4685-be1f-d57550cc96cc">Internal MS</AcquiredFrom>
+    <EditorialStatus xmlns="4873beb7-5857-4685-be1f-d57550cc96cc">Complete</EditorialStatus>
+    <Markets xmlns="4873beb7-5857-4685-be1f-d57550cc96cc"/>
+    <OriginAsset xmlns="4873beb7-5857-4685-be1f-d57550cc96cc" xsi:nil="true"/>
+    <AssetStart xmlns="4873beb7-5857-4685-be1f-d57550cc96cc">2012-11-01T04:53:00+00:00</AssetStart>
+    <FriendlyTitle xmlns="4873beb7-5857-4685-be1f-d57550cc96cc" xsi:nil="true"/>
+    <MarketSpecific xmlns="4873beb7-5857-4685-be1f-d57550cc96cc">false</MarketSpecific>
+    <TPNamespace xmlns="4873beb7-5857-4685-be1f-d57550cc96cc" xsi:nil="true"/>
+    <PublishStatusLookup xmlns="4873beb7-5857-4685-be1f-d57550cc96cc">
+      <Value>1655138</Value>
+    </PublishStatusLookup>
+    <APAuthor xmlns="4873beb7-5857-4685-be1f-d57550cc96cc">
+      <UserInfo>
+        <DisplayName>MIDDLEEAST\v-keerth</DisplayName>
+        <AccountId>2799</AccountId>
+        <AccountType/>
+      </UserInfo>
+    </APAuthor>
+    <TPCommandLine xmlns="4873beb7-5857-4685-be1f-d57550cc96cc" xsi:nil="true"/>
+    <IntlLangReviewer xmlns="4873beb7-5857-4685-be1f-d57550cc96cc" xsi:nil="true"/>
+    <OpenTemplate xmlns="4873beb7-5857-4685-be1f-d57550cc96cc">true</OpenTemplate>
+    <CSXSubmissionDate xmlns="4873beb7-5857-4685-be1f-d57550cc96cc" xsi:nil="true"/>
+    <TaxCatchAll xmlns="4873beb7-5857-4685-be1f-d57550cc96cc"/>
+    <Manager xmlns="4873beb7-5857-4685-be1f-d57550cc96cc" xsi:nil="true"/>
+    <NumericId xmlns="4873beb7-5857-4685-be1f-d57550cc96cc" xsi:nil="true"/>
+    <ParentAssetId xmlns="4873beb7-5857-4685-be1f-d57550cc96cc" xsi:nil="true"/>
+    <OriginalSourceMarket xmlns="4873beb7-5857-4685-be1f-d57550cc96cc" xsi:nil="true"/>
+    <ApprovalStatus xmlns="4873beb7-5857-4685-be1f-d57550cc96cc">InProgress</ApprovalStatus>
+    <TPComponent xmlns="4873beb7-5857-4685-be1f-d57550cc96cc" xsi:nil="true"/>
+    <EditorialTags xmlns="4873beb7-5857-4685-be1f-d57550cc96cc" xsi:nil="true"/>
+    <TPExecutable xmlns="4873beb7-5857-4685-be1f-d57550cc96cc" xsi:nil="true"/>
+    <TPLaunchHelpLink xmlns="4873beb7-5857-4685-be1f-d57550cc96cc" xsi:nil="true"/>
+    <LocComments xmlns="4873beb7-5857-4685-be1f-d57550cc96cc" xsi:nil="true"/>
+    <LocRecommendedHandoff xmlns="4873beb7-5857-4685-be1f-d57550cc96cc" xsi:nil="true"/>
+    <SourceTitle xmlns="4873beb7-5857-4685-be1f-d57550cc96cc" xsi:nil="true"/>
+    <CSXUpdate xmlns="4873beb7-5857-4685-be1f-d57550cc96cc">false</CSXUpdate>
+    <IntlLocPriority xmlns="4873beb7-5857-4685-be1f-d57550cc96cc" xsi:nil="true"/>
+    <UAProjectedTotalWords xmlns="4873beb7-5857-4685-be1f-d57550cc96cc" xsi:nil="true"/>
+    <AssetType xmlns="4873beb7-5857-4685-be1f-d57550cc96cc">TP</AssetType>
+    <MachineTranslated xmlns="4873beb7-5857-4685-be1f-d57550cc96cc">false</MachineTranslated>
+    <OutputCachingOn xmlns="4873beb7-5857-4685-be1f-d57550cc96cc">false</OutputCachingOn>
+    <TemplateStatus xmlns="4873beb7-5857-4685-be1f-d57550cc96cc">Complete</TemplateStatus>
+    <IsSearchable xmlns="4873beb7-5857-4685-be1f-d57550cc96cc">true</IsSearchable>
+    <ContentItem xmlns="4873beb7-5857-4685-be1f-d57550cc96cc" xsi:nil="true"/>
+    <HandoffToMSDN xmlns="4873beb7-5857-4685-be1f-d57550cc96cc" xsi:nil="true"/>
+    <ShowIn xmlns="4873beb7-5857-4685-be1f-d57550cc96cc">Show everywhere</ShowIn>
+    <ThumbnailAssetId xmlns="4873beb7-5857-4685-be1f-d57550cc96cc" xsi:nil="true"/>
+    <UALocComments xmlns="4873beb7-5857-4685-be1f-d57550cc96cc" xsi:nil="true"/>
+    <UALocRecommendation xmlns="4873beb7-5857-4685-be1f-d57550cc96cc">Localize</UALocRecommendation>
+    <LastModifiedDateTime xmlns="4873beb7-5857-4685-be1f-d57550cc96cc" xsi:nil="true"/>
+    <LegacyData xmlns="4873beb7-5857-4685-be1f-d57550cc96cc" xsi:nil="true"/>
+    <LocManualTestRequired xmlns="4873beb7-5857-4685-be1f-d57550cc96cc">false</LocManualTestRequired>
+    <LocMarketGroupTiers2 xmlns="4873beb7-5857-4685-be1f-d57550cc96cc" xsi:nil="true"/>
+    <ClipArtFilename xmlns="4873beb7-5857-4685-be1f-d57550cc96cc" xsi:nil="true"/>
+    <TPApplication xmlns="4873beb7-5857-4685-be1f-d57550cc96cc" xsi:nil="true"/>
+    <CSXHash xmlns="4873beb7-5857-4685-be1f-d57550cc96cc" xsi:nil="true"/>
+    <DirectSourceMarket xmlns="4873beb7-5857-4685-be1f-d57550cc96cc" xsi:nil="true"/>
+    <PrimaryImageGen xmlns="4873beb7-5857-4685-be1f-d57550cc96cc">true</PrimaryImageGen>
+    <PlannedPubDate xmlns="4873beb7-5857-4685-be1f-d57550cc96cc" xsi:nil="true"/>
+    <CSXSubmissionMarket xmlns="4873beb7-5857-4685-be1f-d57550cc96cc" xsi:nil="true"/>
+    <Downloads xmlns="4873beb7-5857-4685-be1f-d57550cc96cc">0</Downloads>
+    <ArtSampleDocs xmlns="4873beb7-5857-4685-be1f-d57550cc96cc" xsi:nil="true"/>
+    <TrustLevel xmlns="4873beb7-5857-4685-be1f-d57550cc96cc">1 Microsoft Managed Content</TrustLevel>
+    <BlockPublish xmlns="4873beb7-5857-4685-be1f-d57550cc96cc">false</BlockPublish>
+    <TPLaunchHelpLinkType xmlns="4873beb7-5857-4685-be1f-d57550cc96cc">Template</TPLaunchHelpLinkType>
+    <LocalizationTagsTaxHTField0 xmlns="4873beb7-5857-4685-be1f-d57550cc96cc">
+      <Terms xmlns="http://schemas.microsoft.com/office/infopath/2007/PartnerControls"/>
+    </LocalizationTagsTaxHTField0>
+    <BusinessGroup xmlns="4873beb7-5857-4685-be1f-d57550cc96cc" xsi:nil="true"/>
+    <Providers xmlns="4873beb7-5857-4685-be1f-d57550cc96cc" xsi:nil="true"/>
+    <TemplateTemplateType xmlns="4873beb7-5857-4685-be1f-d57550cc96cc">Word Document Template</TemplateTemplateType>
+    <TimesCloned xmlns="4873beb7-5857-4685-be1f-d57550cc96cc" xsi:nil="true"/>
+    <TPAppVersion xmlns="4873beb7-5857-4685-be1f-d57550cc96cc" xsi:nil="true"/>
+    <VoteCount xmlns="4873beb7-5857-4685-be1f-d57550cc96cc" xsi:nil="true"/>
+    <AverageRating xmlns="4873beb7-5857-4685-be1f-d57550cc96cc" xsi:nil="true"/>
+    <FeatureTagsTaxHTField0 xmlns="4873beb7-5857-4685-be1f-d57550cc96cc">
+      <Terms xmlns="http://schemas.microsoft.com/office/infopath/2007/PartnerControls"/>
+    </FeatureTagsTaxHTField0>
+    <Provider xmlns="4873beb7-5857-4685-be1f-d57550cc96cc" xsi:nil="true"/>
+    <UACurrentWords xmlns="4873beb7-5857-4685-be1f-d57550cc96cc" xsi:nil="true"/>
+    <AssetId xmlns="4873beb7-5857-4685-be1f-d57550cc96cc">TP103749966</AssetId>
+    <TPClientViewer xmlns="4873beb7-5857-4685-be1f-d57550cc96cc" xsi:nil="true"/>
+    <DSATActionTaken xmlns="4873beb7-5857-4685-be1f-d57550cc96cc" xsi:nil="true"/>
+    <APEditor xmlns="4873beb7-5857-4685-be1f-d57550cc96cc">
+      <UserInfo>
+        <DisplayName/>
+        <AccountId xsi:nil="true"/>
+        <AccountType/>
+      </UserInfo>
+    </APEditor>
+    <TPInstallLocation xmlns="4873beb7-5857-4685-be1f-d57550cc96cc" xsi:nil="true"/>
+    <OOCacheId xmlns="4873beb7-5857-4685-be1f-d57550cc96cc" xsi:nil="true"/>
+    <IsDeleted xmlns="4873beb7-5857-4685-be1f-d57550cc96cc">false</IsDeleted>
+    <PublishTargets xmlns="4873beb7-5857-4685-be1f-d57550cc96cc">OfficeOnlineVNext</PublishTargets>
+    <ApprovalLog xmlns="4873beb7-5857-4685-be1f-d57550cc96cc" xsi:nil="true"/>
+    <BugNumber xmlns="4873beb7-5857-4685-be1f-d57550cc96cc" xsi:nil="true"/>
+    <CrawlForDependencies xmlns="4873beb7-5857-4685-be1f-d57550cc96cc">false</CrawlForDependencies>
+    <InternalTagsTaxHTField0 xmlns="4873beb7-5857-4685-be1f-d57550cc96cc">
+      <Terms xmlns="http://schemas.microsoft.com/office/infopath/2007/PartnerControls"/>
+    </InternalTagsTaxHTField0>
+    <LastHandOff xmlns="4873beb7-5857-4685-be1f-d57550cc96cc" xsi:nil="true"/>
+    <Milestone xmlns="4873beb7-5857-4685-be1f-d57550cc96cc" xsi:nil="true"/>
+    <OriginalRelease xmlns="4873beb7-5857-4685-be1f-d57550cc96cc">15</OriginalRelease>
+    <RecommendationsModifier xmlns="4873beb7-5857-4685-be1f-d57550cc96cc" xsi:nil="true"/>
+    <ScenarioTagsTaxHTField0 xmlns="4873beb7-5857-4685-be1f-d57550cc96cc">
+      <Terms xmlns="http://schemas.microsoft.com/office/infopath/2007/PartnerControls"/>
+    </ScenarioTagsTaxHTField0>
+    <UANotes xmlns="4873beb7-5857-4685-be1f-d57550cc96cc" xsi:nil="true"/>
+  </documentManagement>
+</p:properties>
+</file>
+
+<file path=customXml/item3.xml><?xml version="1.0" encoding="utf-8"?>
+<?mso-contentType ?>
+<FormTemplates xmlns="http://schemas.microsoft.com/sharepoint/v3/contenttype/forms">
+  <Display>DocumentLibraryForm</Display>
+  <Edit>AssetEditForm</Edit>
+  <New>DocumentLibraryForm</New>
+</FormTemplates>
+</file>
+
 <file path=customXml/item4.xml><?xml version="1.0" encoding="utf-8"?>
 <b:Sources xmlns:b="http://schemas.openxmlformats.org/officeDocument/2006/bibliography" SelectedStyle="\APA.XSL" StyleName="APA">
   <b:Source>
@@ -5159,24 +5376,6 @@
 </file>
 
 <file path=customXml/itemProps1.xml><?xml version="1.0" encoding="utf-8"?>
-<ds:datastoreItem xmlns:ds="http://schemas.openxmlformats.org/officeDocument/2006/customXml" ds:itemID="{FF740C13-C6A2-43D3-86C5-4CBB969C2CB1}">
-  <ds:schemaRefs>
-    <ds:schemaRef ds:uri="http://schemas.microsoft.com/sharepoint/v3/contenttype/forms"/>
-  </ds:schemaRefs>
-</ds:datastoreItem>
-</file>
-
-<file path=customXml/itemProps2.xml><?xml version="1.0" encoding="utf-8"?>
-<ds:datastoreItem xmlns:ds="http://schemas.openxmlformats.org/officeDocument/2006/customXml" ds:itemID="{83AE4ADC-D632-40A7-A0C1-0481BB069C4F}">
-  <ds:schemaRefs>
-    <ds:schemaRef ds:uri="http://schemas.microsoft.com/office/2006/metadata/properties"/>
-    <ds:schemaRef ds:uri="http://schemas.microsoft.com/office/infopath/2007/PartnerControls"/>
-    <ds:schemaRef ds:uri="4873beb7-5857-4685-be1f-d57550cc96cc"/>
-  </ds:schemaRefs>
-</ds:datastoreItem>
-</file>
-
-<file path=customXml/itemProps3.xml><?xml version="1.0" encoding="utf-8"?>
 <ds:datastoreItem xmlns:ds="http://schemas.openxmlformats.org/officeDocument/2006/customXml" ds:itemID="{88FF2527-3592-4DBF-9FD9-FEA06E5BF9A7}">
   <ds:schemaRefs>
     <ds:schemaRef ds:uri="http://schemas.microsoft.com/office/2006/metadata/contentType"/>
@@ -5194,8 +5393,26 @@
 </ds:datastoreItem>
 </file>
 
+<file path=customXml/itemProps2.xml><?xml version="1.0" encoding="utf-8"?>
+<ds:datastoreItem xmlns:ds="http://schemas.openxmlformats.org/officeDocument/2006/customXml" ds:itemID="{83AE4ADC-D632-40A7-A0C1-0481BB069C4F}">
+  <ds:schemaRefs>
+    <ds:schemaRef ds:uri="http://schemas.microsoft.com/office/2006/metadata/properties"/>
+    <ds:schemaRef ds:uri="http://schemas.microsoft.com/office/infopath/2007/PartnerControls"/>
+    <ds:schemaRef ds:uri="4873beb7-5857-4685-be1f-d57550cc96cc"/>
+  </ds:schemaRefs>
+</ds:datastoreItem>
+</file>
+
+<file path=customXml/itemProps3.xml><?xml version="1.0" encoding="utf-8"?>
+<ds:datastoreItem xmlns:ds="http://schemas.openxmlformats.org/officeDocument/2006/customXml" ds:itemID="{FF740C13-C6A2-43D3-86C5-4CBB969C2CB1}">
+  <ds:schemaRefs>
+    <ds:schemaRef ds:uri="http://schemas.microsoft.com/sharepoint/v3/contenttype/forms"/>
+  </ds:schemaRefs>
+</ds:datastoreItem>
+</file>
+
 <file path=customXml/itemProps4.xml><?xml version="1.0" encoding="utf-8"?>
-<ds:datastoreItem xmlns:ds="http://schemas.openxmlformats.org/officeDocument/2006/customXml" ds:itemID="{DAE635B6-82D9-4415-9A13-31A1BBF9BC3E}">
+<ds:datastoreItem xmlns:ds="http://schemas.openxmlformats.org/officeDocument/2006/customXml" ds:itemID="{4FE6199A-C7D4-4D13-ABA7-C69528486A05}">
   <ds:schemaRefs>
     <ds:schemaRef ds:uri="http://schemas.openxmlformats.org/officeDocument/2006/bibliography"/>
   </ds:schemaRefs>

</xml_diff>